<commit_message>
bug-fix and updated documentation.
</commit_message>
<xml_diff>
--- a/doc/NovacPPPManual.docx
+++ b/doc/NovacPPPManual.docx
@@ -45,7 +45,7 @@
       <w:bookmarkStart w:id="39" w:name="_Toc225216023"/>
       <w:r>
         <w:pict w14:anchorId="542B3EE2">
-          <v:rect id="_x0000_s2070" style="position:absolute;margin-left:-1in;margin-top:-1in;width:189pt;height:846pt;z-index:251655680" fillcolor="silver" stroked="f" strokecolor="silver"/>
+          <v:rect id="_x0000_s2070" style="position:absolute;margin-left:-1in;margin-top:-1in;width:189pt;height:846pt;z-index:251657728" fillcolor="silver" stroked="f" strokecolor="silver"/>
         </w:pict>
       </w:r>
       <w:bookmarkEnd w:id="0"/>
@@ -142,7 +142,7 @@
           <w:lang w:bidi="ar-SA"/>
         </w:rPr>
         <w:drawing>
-          <wp:anchor distT="0" distB="0" distL="114300" distR="114300" simplePos="0" relativeHeight="251659776" behindDoc="0" locked="0" layoutInCell="1" allowOverlap="1" wp14:anchorId="1A184DD4" wp14:editId="316E7CCF">
+          <wp:anchor distT="0" distB="0" distL="114300" distR="114300" simplePos="0" relativeHeight="251654656" behindDoc="0" locked="0" layoutInCell="1" allowOverlap="1" wp14:anchorId="1A184DD4" wp14:editId="10948F33">
             <wp:simplePos x="0" y="0"/>
             <wp:positionH relativeFrom="column">
               <wp:posOffset>-914400</wp:posOffset>
@@ -305,7 +305,7 @@
             <v:stroke joinstyle="miter"/>
             <v:path gradientshapeok="t" o:connecttype="rect"/>
           </v:shapetype>
-          <v:shape id="_x0000_s2050" type="#_x0000_t202" style="position:absolute;margin-left:18pt;margin-top:5pt;width:324pt;height:45pt;z-index:251656704" filled="f" stroked="f">
+          <v:shape id="_x0000_s2050" type="#_x0000_t202" style="position:absolute;margin-left:18pt;margin-top:5pt;width:324pt;height:45pt;z-index:251658752" filled="f" stroked="f">
             <v:textbox style="mso-next-textbox:#_x0000_s2050">
               <w:txbxContent>
                 <w:p>
@@ -393,7 +393,7 @@
     <w:p>
       <w:r>
         <w:pict w14:anchorId="5DE0244B">
-          <v:shape id="_x0000_s2051" type="#_x0000_t202" style="position:absolute;margin-left:171pt;margin-top:7.2pt;width:319.5pt;height:163pt;z-index:251657728" filled="f" stroked="f">
+          <v:shape id="_x0000_s2051" type="#_x0000_t202" style="position:absolute;margin-left:171pt;margin-top:7.2pt;width:319.5pt;height:163pt;z-index:251659776" filled="f" stroked="f">
             <v:textbox style="mso-next-textbox:#_x0000_s2051">
               <w:txbxContent>
                 <w:p>
@@ -637,7 +637,7 @@
         </w:rPr>
         <w:lastRenderedPageBreak/>
         <w:pict w14:anchorId="7ADD31AD">
-          <v:rect id="_x0000_s2059" style="position:absolute;left:0;text-align:left;margin-left:0;margin-top:-9pt;width:450pt;height:27pt;z-index:251658752" fillcolor="#fabf8f" stroked="f">
+          <v:rect id="_x0000_s2059" style="position:absolute;left:0;text-align:left;margin-left:0;margin-top:-9pt;width:450pt;height:27pt;z-index:251660800" fillcolor="#fabf8f" stroked="f">
             <v:textbox style="mso-next-textbox:#_x0000_s2059">
               <w:txbxContent>
                 <w:p>
@@ -2565,7 +2565,7 @@
             <w:noProof/>
           </w:rPr>
           <w:drawing>
-            <wp:inline distT="0" distB="0" distL="0" distR="0" wp14:anchorId="6149DDA5" wp14:editId="69C8F402">
+            <wp:inline distT="0" distB="0" distL="0" distR="0" wp14:anchorId="6149DDA5" wp14:editId="2E466441">
               <wp:extent cx="5760720" cy="7845425"/>
               <wp:effectExtent l="19050" t="0" r="0" b="0"/>
               <wp:docPr id="13" name="Picture 4" descr="D:\NovacPostProcessingProgram\Graphs\PostProcessing.EvaluateScans.png"/>
@@ -3572,6 +3572,7 @@
       </w:pPr>
       <w:bookmarkStart w:id="177" w:name="_Toc246908775"/>
       <w:bookmarkStart w:id="178" w:name="_Toc91568034"/>
+      <w:bookmarkStart w:id="179" w:name="_Ref91736380"/>
       <w:r>
         <w:rPr>
           <w:rFonts w:ascii="Arial" w:hAnsi="Arial" w:cs="Arial"/>
@@ -3582,6 +3583,7 @@
       </w:r>
       <w:bookmarkEnd w:id="177"/>
       <w:bookmarkEnd w:id="178"/>
+      <w:bookmarkEnd w:id="179"/>
     </w:p>
     <w:p>
       <w:r>
@@ -3809,7 +3811,7 @@
           <w:lang w:bidi="ar-SA"/>
         </w:rPr>
         <w:drawing>
-          <wp:anchor distT="0" distB="0" distL="114300" distR="114300" simplePos="0" relativeHeight="251662848" behindDoc="0" locked="0" layoutInCell="1" allowOverlap="1" wp14:anchorId="12C7B149" wp14:editId="11E905AE">
+          <wp:anchor distT="0" distB="0" distL="114300" distR="114300" simplePos="0" relativeHeight="251665920" behindDoc="0" locked="0" layoutInCell="1" allowOverlap="1" wp14:anchorId="12C7B149" wp14:editId="5D80EB73">
             <wp:simplePos x="0" y="0"/>
             <wp:positionH relativeFrom="column">
               <wp:posOffset>3738245</wp:posOffset>
@@ -3977,7 +3979,7 @@
           <w:szCs w:val="24"/>
         </w:rPr>
       </w:pPr>
-      <w:bookmarkStart w:id="179" w:name="_Ref225216594"/>
+      <w:bookmarkStart w:id="180" w:name="_Ref225216594"/>
       <w:r>
         <w:rPr>
           <w:i/>
@@ -3994,8 +3996,8 @@
           <w:i/>
         </w:rPr>
       </w:pPr>
-      <w:bookmarkStart w:id="180" w:name="_Toc246908776"/>
-      <w:bookmarkStart w:id="181" w:name="_Toc91568035"/>
+      <w:bookmarkStart w:id="181" w:name="_Toc246908776"/>
+      <w:bookmarkStart w:id="182" w:name="_Toc91568035"/>
       <w:r>
         <w:rPr>
           <w:i/>
@@ -4003,15 +4005,15 @@
         <w:lastRenderedPageBreak/>
         <w:t>Configuring the locations</w:t>
       </w:r>
-      <w:bookmarkEnd w:id="179"/>
+      <w:bookmarkEnd w:id="180"/>
       <w:r>
         <w:rPr>
           <w:i/>
         </w:rPr>
         <w:t xml:space="preserve"> – setup.xml</w:t>
       </w:r>
-      <w:bookmarkEnd w:id="180"/>
       <w:bookmarkEnd w:id="181"/>
+      <w:bookmarkEnd w:id="182"/>
     </w:p>
     <w:p>
       <w:r>
@@ -4069,7 +4071,7 @@
       <w:pPr>
         <w:pStyle w:val="Rubrik3"/>
       </w:pPr>
-      <w:bookmarkStart w:id="182" w:name="_Toc246908777"/>
+      <w:bookmarkStart w:id="183" w:name="_Toc246908777"/>
       <w:r>
         <w:t>&lt;i</w:t>
       </w:r>
@@ -4082,7 +4084,7 @@
       <w:r>
         <w:t xml:space="preserve"> section</w:t>
       </w:r>
-      <w:bookmarkEnd w:id="182"/>
+      <w:bookmarkEnd w:id="183"/>
     </w:p>
     <w:p>
       <w:pPr>
@@ -4169,11 +4171,11 @@
       <w:pPr>
         <w:pStyle w:val="Rubrik3"/>
       </w:pPr>
-      <w:bookmarkStart w:id="183" w:name="_Toc246908778"/>
+      <w:bookmarkStart w:id="184" w:name="_Toc246908778"/>
       <w:r>
         <w:t>&lt;location&gt; section</w:t>
       </w:r>
-      <w:bookmarkEnd w:id="183"/>
+      <w:bookmarkEnd w:id="184"/>
     </w:p>
     <w:p>
       <w:pPr>
@@ -4573,12 +4575,12 @@
       <w:r>
         <w:br w:type="page"/>
       </w:r>
-      <w:bookmarkStart w:id="184" w:name="_Toc246908779"/>
+      <w:bookmarkStart w:id="185" w:name="_Toc246908779"/>
       <w:r>
         <w:lastRenderedPageBreak/>
         <w:t>Example of setup.xml</w:t>
       </w:r>
-      <w:bookmarkEnd w:id="184"/>
+      <w:bookmarkEnd w:id="185"/>
     </w:p>
     <w:p>
       <w:r>
@@ -8287,7 +8289,7 @@
           <w:iCs/>
         </w:rPr>
       </w:pPr>
-      <w:bookmarkStart w:id="185" w:name="_Ref225216970"/>
+      <w:bookmarkStart w:id="186" w:name="_Ref225216970"/>
       <w:r>
         <w:rPr>
           <w:i/>
@@ -8295,8 +8297,8 @@
         </w:rPr>
         <w:br w:type="page"/>
       </w:r>
-      <w:bookmarkStart w:id="186" w:name="_Toc246908780"/>
-      <w:bookmarkStart w:id="187" w:name="_Toc91568036"/>
+      <w:bookmarkStart w:id="187" w:name="_Toc246908780"/>
+      <w:bookmarkStart w:id="188" w:name="_Toc91568036"/>
       <w:r>
         <w:rPr>
           <w:i/>
@@ -8305,7 +8307,7 @@
         <w:lastRenderedPageBreak/>
         <w:t>Configuring the evaluation</w:t>
       </w:r>
-      <w:bookmarkEnd w:id="185"/>
+      <w:bookmarkEnd w:id="186"/>
       <w:r>
         <w:rPr>
           <w:i/>
@@ -8319,8 +8321,8 @@
         </w:rPr>
         <w:t>– the .exml – files</w:t>
       </w:r>
-      <w:bookmarkEnd w:id="186"/>
       <w:bookmarkEnd w:id="187"/>
+      <w:bookmarkEnd w:id="188"/>
     </w:p>
     <w:p>
       <w:r>
@@ -8524,6 +8526,163 @@
       <w:proofErr w:type="spellEnd"/>
       <w:r>
         <w:t>&gt;</w:t>
+      </w:r>
+      <w:r>
+        <w:t>.</w:t>
+      </w:r>
+    </w:p>
+    <w:p>
+      <w:r>
+        <w:t xml:space="preserve">For performing instrument calibrations (as in section </w:t>
+      </w:r>
+      <w:r>
+        <w:fldChar w:fldCharType="begin"/>
+      </w:r>
+      <w:r>
+        <w:instrText xml:space="preserve"> REF _Ref91738165 \r \h </w:instrText>
+      </w:r>
+      <w:r>
+        <w:fldChar w:fldCharType="separate"/>
+      </w:r>
+      <w:r>
+        <w:t>6</w:t>
+      </w:r>
+      <w:r>
+        <w:fldChar w:fldCharType="end"/>
+      </w:r>
+      <w:r>
+        <w:t>) there is also a separate section in the .</w:t>
+      </w:r>
+      <w:proofErr w:type="spellStart"/>
+      <w:r>
+        <w:t>exml</w:t>
+      </w:r>
+      <w:proofErr w:type="spellEnd"/>
+      <w:r>
+        <w:t xml:space="preserve"> file named </w:t>
+      </w:r>
+      <w:r>
+        <w:rPr>
+          <w:i/>
+          <w:iCs/>
+        </w:rPr>
+        <w:t>&lt;</w:t>
+      </w:r>
+      <w:r>
+        <w:rPr>
+          <w:i/>
+          <w:iCs/>
+        </w:rPr>
+        <w:t>Calibration</w:t>
+      </w:r>
+      <w:r>
+        <w:rPr>
+          <w:i/>
+          <w:iCs/>
+        </w:rPr>
+        <w:t>&gt;</w:t>
+      </w:r>
+      <w:r>
+        <w:t xml:space="preserve"> where an initial wavelength calibration and, optionally, an instrument line shape file are defined. </w:t>
+      </w:r>
+      <w:r>
+        <w:t xml:space="preserve">Notice that the </w:t>
+      </w:r>
+      <w:r>
+        <w:rPr>
+          <w:i/>
+          <w:iCs/>
+        </w:rPr>
+        <w:t>&lt;</w:t>
+      </w:r>
+      <w:r>
+        <w:rPr>
+          <w:i/>
+          <w:iCs/>
+        </w:rPr>
+        <w:t>Calibration&gt;</w:t>
+      </w:r>
+      <w:r>
+        <w:t xml:space="preserve"> section is different from the </w:t>
+      </w:r>
+      <w:r>
+        <w:rPr>
+          <w:i/>
+          <w:iCs/>
+        </w:rPr>
+        <w:t>&lt;</w:t>
+      </w:r>
+      <w:proofErr w:type="spellStart"/>
+      <w:r>
+        <w:rPr>
+          <w:i/>
+          <w:iCs/>
+        </w:rPr>
+        <w:t>wavelengthCalibration</w:t>
+      </w:r>
+      <w:proofErr w:type="spellEnd"/>
+      <w:r>
+        <w:rPr>
+          <w:i/>
+          <w:iCs/>
+        </w:rPr>
+        <w:t>&gt;</w:t>
+      </w:r>
+      <w:r>
+        <w:t xml:space="preserve"> section; the </w:t>
+      </w:r>
+      <w:r>
+        <w:rPr>
+          <w:i/>
+          <w:iCs/>
+        </w:rPr>
+        <w:t>&lt;Calibration</w:t>
+      </w:r>
+      <w:r>
+        <w:rPr>
+          <w:i/>
+          <w:iCs/>
+        </w:rPr>
+        <w:t>&gt;</w:t>
+      </w:r>
+      <w:r>
+        <w:t xml:space="preserve"> section defines the initial properties of the instrument and is defined once in the file, the </w:t>
+      </w:r>
+      <w:r>
+        <w:rPr>
+          <w:i/>
+          <w:iCs/>
+        </w:rPr>
+        <w:t>&lt;</w:t>
+      </w:r>
+      <w:proofErr w:type="spellStart"/>
+      <w:r>
+        <w:rPr>
+          <w:i/>
+          <w:iCs/>
+        </w:rPr>
+        <w:t>wavelengthCalibration</w:t>
+      </w:r>
+      <w:proofErr w:type="spellEnd"/>
+      <w:r>
+        <w:rPr>
+          <w:i/>
+          <w:iCs/>
+        </w:rPr>
+        <w:t>&gt;</w:t>
+      </w:r>
+      <w:r>
+        <w:t xml:space="preserve"> section defines one Fraunhofer reference </w:t>
+      </w:r>
+      <w:r>
+        <w:rPr>
+          <w:i/>
+          <w:iCs/>
+        </w:rPr>
+        <w:t>per fit window</w:t>
+      </w:r>
+      <w:r>
+        <w:t xml:space="preserve"> and is used to determine a shift between the references and the measured spectrum. </w:t>
       </w:r>
     </w:p>
     <w:p/>
@@ -8545,12 +8704,12 @@
       <w:pPr>
         <w:pStyle w:val="Rubrik3"/>
       </w:pPr>
-      <w:bookmarkStart w:id="188" w:name="_Toc246908781"/>
+      <w:bookmarkStart w:id="189" w:name="_Toc246908781"/>
       <w:r>
         <w:lastRenderedPageBreak/>
         <w:t>&lt;fitWindow&gt; - section</w:t>
       </w:r>
-      <w:bookmarkEnd w:id="188"/>
+      <w:bookmarkEnd w:id="189"/>
     </w:p>
     <w:p>
       <w:r>
@@ -8895,12 +9054,12 @@
       <w:r>
         <w:br w:type="page"/>
       </w:r>
-      <w:bookmarkStart w:id="189" w:name="_Toc246908782"/>
+      <w:bookmarkStart w:id="190" w:name="_Toc246908782"/>
       <w:r>
         <w:lastRenderedPageBreak/>
         <w:t>&lt;reference&gt; - section</w:t>
       </w:r>
-      <w:bookmarkEnd w:id="189"/>
+      <w:bookmarkEnd w:id="190"/>
     </w:p>
     <w:p>
       <w:r>
@@ -9241,7 +9400,7 @@
       <w:pPr>
         <w:pStyle w:val="Rubrik3"/>
       </w:pPr>
-      <w:bookmarkStart w:id="190" w:name="_Toc246908783"/>
+      <w:bookmarkStart w:id="191" w:name="_Toc246908783"/>
       <w:r>
         <w:t>&lt;</w:t>
       </w:r>
@@ -9251,7 +9410,7 @@
       <w:r>
         <w:t>&gt; - section</w:t>
       </w:r>
-      <w:bookmarkEnd w:id="190"/>
+      <w:bookmarkEnd w:id="191"/>
     </w:p>
     <w:p>
       <w:r>
@@ -9287,19 +9446,22 @@
         <w:t xml:space="preserve"> </w:t>
       </w:r>
       <w:r>
-        <w:t xml:space="preserve">(see section </w:t>
+        <w:t>(see section</w:t>
+      </w:r>
+      <w:r>
+        <w:t xml:space="preserve"> </w:t>
       </w:r>
       <w:r>
         <w:fldChar w:fldCharType="begin"/>
       </w:r>
       <w:r>
-        <w:instrText xml:space="preserve"> REF _Ref246925955 \r \h </w:instrText>
+        <w:instrText xml:space="preserve"> REF _Ref91738509 \r \h </w:instrText>
       </w:r>
       <w:r>
         <w:fldChar w:fldCharType="separate"/>
       </w:r>
       <w:r>
-        <w:t>6</w:t>
+        <w:t>5</w:t>
       </w:r>
       <w:r>
         <w:fldChar w:fldCharType="end"/>
@@ -9341,10 +9503,25 @@
       </w:r>
       <w:proofErr w:type="spellEnd"/>
       <w:r>
-        <w:t xml:space="preserve"> – The path to a solar spectrum which should be a Kurucz – spectrum convolved with the instrument line shape on the same wavelength grid as all the references. </w:t>
-      </w:r>
-      <w:r>
-        <w:t>This will be used to make a pre-fit of one spectrum in the scan where the shift between the measured spectrum and the references is determined. This shift is then applied to the references for all spectra in the same scan.</w:t>
+        <w:t xml:space="preserve"> – The path to a solar spectrum which should</w:t>
+      </w:r>
+      <w:r>
+        <w:t xml:space="preserve"> already been</w:t>
+      </w:r>
+      <w:r>
+        <w:t xml:space="preserve"> convolved with the instrument line shape </w:t>
+      </w:r>
+      <w:r>
+        <w:t xml:space="preserve">and sampled </w:t>
+      </w:r>
+      <w:r>
+        <w:t xml:space="preserve">on the same wavelength grid as all the references. </w:t>
+      </w:r>
+      <w:r>
+        <w:t xml:space="preserve">If defined, then this </w:t>
+      </w:r>
+      <w:r>
+        <w:t>will be used to make a pre-fit of one spectrum in the scan where the shift between the measured spectrum and the references is determined. This shift is then applied to the references for all spectra in the same scan.</w:t>
       </w:r>
       <w:r>
         <w:br w:type="page"/>
@@ -9354,12 +9531,12 @@
       <w:pPr>
         <w:pStyle w:val="Rubrik3"/>
       </w:pPr>
-      <w:bookmarkStart w:id="191" w:name="_Toc246908784"/>
+      <w:bookmarkStart w:id="192" w:name="_Toc246908784"/>
       <w:r>
         <w:lastRenderedPageBreak/>
         <w:t>&lt;DarkCorrection&gt; - section</w:t>
       </w:r>
-      <w:bookmarkEnd w:id="191"/>
+      <w:bookmarkEnd w:id="192"/>
     </w:p>
     <w:p>
       <w:r>
@@ -9789,9 +9966,236 @@
     </w:p>
     <w:p>
       <w:pPr>
+        <w:spacing w:after="0" w:line="240" w:lineRule="auto"/>
+      </w:pPr>
+      <w:r>
+        <w:br w:type="page"/>
+      </w:r>
+    </w:p>
+    <w:p>
+      <w:pPr>
         <w:pStyle w:val="Liststycke"/>
       </w:pPr>
     </w:p>
+    <w:p>
+      <w:pPr>
+        <w:pStyle w:val="Rubrik3"/>
+      </w:pPr>
+      <w:r>
+        <w:t>&lt;</w:t>
+      </w:r>
+      <w:r>
+        <w:t>Calibratio</w:t>
+      </w:r>
+      <w:r>
+        <w:t>n&gt; - section</w:t>
+      </w:r>
+    </w:p>
+    <w:p>
+      <w:pPr>
+        <w:pStyle w:val="Liststycke"/>
+        <w:ind w:left="0"/>
+      </w:pPr>
+      <w:r>
+        <w:t xml:space="preserve">The </w:t>
+      </w:r>
+      <w:r>
+        <w:rPr>
+          <w:i/>
+          <w:iCs/>
+        </w:rPr>
+        <w:t>&lt;Calibration&gt;</w:t>
+      </w:r>
+      <w:r>
+        <w:t xml:space="preserve"> section defines two files, one initial wavelength calibration and one initial instrument line shape file. </w:t>
+      </w:r>
+      <w:r>
+        <w:t xml:space="preserve">This section is </w:t>
+      </w:r>
+      <w:r>
+        <w:t xml:space="preserve">only used in calibration mode (see section </w:t>
+      </w:r>
+      <w:r>
+        <w:fldChar w:fldCharType="begin"/>
+      </w:r>
+      <w:r>
+        <w:instrText xml:space="preserve"> REF _Ref91738698 \r \h </w:instrText>
+      </w:r>
+      <w:r>
+        <w:fldChar w:fldCharType="separate"/>
+      </w:r>
+      <w:r>
+        <w:t>6</w:t>
+      </w:r>
+      <w:r>
+        <w:fldChar w:fldCharType="end"/>
+      </w:r>
+      <w:r>
+        <w:t xml:space="preserve">) and are ignored in flux mode processing. </w:t>
+      </w:r>
+    </w:p>
+    <w:p>
+      <w:r>
+        <w:t xml:space="preserve">The </w:t>
+      </w:r>
+      <w:r>
+        <w:t xml:space="preserve">calibration </w:t>
+      </w:r>
+      <w:r>
+        <w:t>section contains the following items;</w:t>
+      </w:r>
+    </w:p>
+    <w:p>
+      <w:pPr>
+        <w:pStyle w:val="Liststycke"/>
+        <w:numPr>
+          <w:ilvl w:val="0"/>
+          <w:numId w:val="19"/>
+        </w:numPr>
+      </w:pPr>
+      <w:proofErr w:type="spellStart"/>
+      <w:r>
+        <w:rPr>
+          <w:b/>
+          <w:i/>
+        </w:rPr>
+        <w:t>initialCalibrationFile</w:t>
+      </w:r>
+      <w:proofErr w:type="spellEnd"/>
+      <w:r>
+        <w:rPr>
+          <w:b/>
+          <w:i/>
+        </w:rPr>
+        <w:t xml:space="preserve"> </w:t>
+      </w:r>
+      <w:r>
+        <w:t xml:space="preserve">– </w:t>
+      </w:r>
+      <w:r>
+        <w:t xml:space="preserve">the full filename and path to a file which contains the initial wavelength calibration (pixel-to-wavelength mapping). </w:t>
+      </w:r>
+      <w:r>
+        <w:rPr>
+          <w:noProof/>
+        </w:rPr>
+        <w:t>This file is mandatory</w:t>
+      </w:r>
+      <w:r>
+        <w:rPr>
+          <w:noProof/>
+        </w:rPr>
+        <w:t xml:space="preserve"> in calibration mode</w:t>
+      </w:r>
+      <w:r>
+        <w:rPr>
+          <w:noProof/>
+        </w:rPr>
+        <w:t xml:space="preserve">. </w:t>
+      </w:r>
+      <w:r>
+        <w:t xml:space="preserve">There are two options for the format in this file: </w:t>
+      </w:r>
+    </w:p>
+    <w:p>
+      <w:pPr>
+        <w:pStyle w:val="Liststycke"/>
+        <w:numPr>
+          <w:ilvl w:val="1"/>
+          <w:numId w:val="19"/>
+        </w:numPr>
+      </w:pPr>
+      <w:r>
+        <w:rPr>
+          <w:noProof/>
+        </w:rPr>
+        <w:t xml:space="preserve">A text file containing one or two columns where the first (or the only) column defines the wavelength (in nanometers air) for each pixel on the spectrometer detector. An old reference file used for evaluation can be used if this contains two columns of data. </w:t>
+      </w:r>
+    </w:p>
+    <w:p>
+      <w:pPr>
+        <w:pStyle w:val="Liststycke"/>
+        <w:numPr>
+          <w:ilvl w:val="1"/>
+          <w:numId w:val="19"/>
+        </w:numPr>
+      </w:pPr>
+      <w:r>
+        <w:rPr>
+          <w:noProof/>
+        </w:rPr>
+        <w:t xml:space="preserve">An Extended STD file saved from performing a instrument calibration in MobileDoas or NovacProgam such that the file contains both a wavelength calibration and an instrument line shape. </w:t>
+      </w:r>
+      <w:r>
+        <w:rPr>
+          <w:noProof/>
+        </w:rPr>
+        <w:t xml:space="preserve">If  </w:t>
+      </w:r>
+      <w:r>
+        <w:rPr>
+          <w:i/>
+          <w:iCs/>
+          <w:noProof/>
+        </w:rPr>
+        <w:t>initialCalibrationFile</w:t>
+      </w:r>
+      <w:r>
+        <w:rPr>
+          <w:noProof/>
+        </w:rPr>
+        <w:t xml:space="preserve"> is an extended STD file and an instrument line shape can be found in the file, then the </w:t>
+      </w:r>
+      <w:r>
+        <w:rPr>
+          <w:i/>
+          <w:iCs/>
+          <w:noProof/>
+        </w:rPr>
+        <w:t>initialInstrumentLineshapeFile</w:t>
+      </w:r>
+      <w:r>
+        <w:rPr>
+          <w:noProof/>
+        </w:rPr>
+        <w:t xml:space="preserve"> will be ignored if it is defined.</w:t>
+      </w:r>
+    </w:p>
+    <w:p>
+      <w:pPr>
+        <w:pStyle w:val="Liststycke"/>
+        <w:numPr>
+          <w:ilvl w:val="0"/>
+          <w:numId w:val="19"/>
+        </w:numPr>
+      </w:pPr>
+      <w:proofErr w:type="spellStart"/>
+      <w:r>
+        <w:rPr>
+          <w:b/>
+          <w:i/>
+        </w:rPr>
+        <w:t>initialInstrumentLineshapeFile</w:t>
+      </w:r>
+      <w:proofErr w:type="spellEnd"/>
+      <w:r>
+        <w:rPr>
+          <w:b/>
+          <w:i/>
+        </w:rPr>
+        <w:t xml:space="preserve"> </w:t>
+      </w:r>
+      <w:r>
+        <w:t xml:space="preserve">– </w:t>
+      </w:r>
+      <w:r>
+        <w:rPr>
+          <w:noProof/>
+        </w:rPr>
+        <w:t>This must be a text file containing an instrument line shape description in the .SLF format used by QDOAS, i.e. containing two columns of data where the first column is a differential wavelength and the second is the instrument line shape This file is optional in calibration mode.</w:t>
+      </w:r>
+    </w:p>
+    <w:p/>
     <w:p/>
     <w:p/>
     <w:p/>
@@ -9813,12 +10217,12 @@
       <w:pPr>
         <w:pStyle w:val="Rubrik3"/>
       </w:pPr>
-      <w:bookmarkStart w:id="192" w:name="_Toc246908785"/>
+      <w:bookmarkStart w:id="193" w:name="_Toc246908785"/>
       <w:r>
         <w:lastRenderedPageBreak/>
         <w:t>Example of .exml file</w:t>
       </w:r>
-      <w:bookmarkEnd w:id="192"/>
+      <w:bookmarkEnd w:id="193"/>
     </w:p>
     <w:p>
       <w:pPr>
@@ -14351,9 +14755,9 @@
         </w:rPr>
         <w:br w:type="page"/>
       </w:r>
-      <w:bookmarkStart w:id="193" w:name="_Ref241288517"/>
-      <w:bookmarkStart w:id="194" w:name="_Toc246908786"/>
-      <w:bookmarkStart w:id="195" w:name="_Toc91568037"/>
+      <w:bookmarkStart w:id="194" w:name="_Ref241288517"/>
+      <w:bookmarkStart w:id="195" w:name="_Toc246908786"/>
+      <w:bookmarkStart w:id="196" w:name="_Toc91568037"/>
       <w:r>
         <w:rPr>
           <w:i/>
@@ -14362,9 +14766,9 @@
         <w:lastRenderedPageBreak/>
         <w:t>Configuring the processing – processing.xml</w:t>
       </w:r>
-      <w:bookmarkEnd w:id="193"/>
       <w:bookmarkEnd w:id="194"/>
       <w:bookmarkEnd w:id="195"/>
+      <w:bookmarkEnd w:id="196"/>
     </w:p>
     <w:p>
       <w:pPr>
@@ -18016,7 +18420,6 @@
                 <w:szCs w:val="20"/>
                 <w:lang w:eastAsia="zh-CN" w:bidi="ar-SA"/>
               </w:rPr>
-              <w:lastRenderedPageBreak/>
               <w:t>intervalTimeOfDayLow</w:t>
             </w:r>
             <w:proofErr w:type="spellEnd"/>
@@ -18155,12 +18558,12 @@
       <w:r>
         <w:br w:type="page"/>
       </w:r>
-      <w:bookmarkStart w:id="196" w:name="_Toc246908787"/>
+      <w:bookmarkStart w:id="197" w:name="_Toc246908787"/>
       <w:r>
         <w:lastRenderedPageBreak/>
         <w:t>Example of processing.xml file</w:t>
       </w:r>
-      <w:bookmarkEnd w:id="196"/>
+      <w:bookmarkEnd w:id="197"/>
     </w:p>
     <w:p>
       <w:pPr>
@@ -21864,8 +22267,8 @@
         </w:rPr>
         <w:br w:type="page"/>
       </w:r>
-      <w:bookmarkStart w:id="197" w:name="_Toc246908788"/>
-      <w:bookmarkStart w:id="198" w:name="_Toc91568038"/>
+      <w:bookmarkStart w:id="198" w:name="_Toc246908788"/>
+      <w:bookmarkStart w:id="199" w:name="_Toc91568038"/>
       <w:r>
         <w:rPr>
           <w:i/>
@@ -21916,8 +22319,8 @@
         </w:rPr>
         <w:t xml:space="preserve"> files</w:t>
       </w:r>
-      <w:bookmarkEnd w:id="197"/>
       <w:bookmarkEnd w:id="198"/>
+      <w:bookmarkEnd w:id="199"/>
     </w:p>
     <w:p>
       <w:r>
@@ -21979,11 +22382,11 @@
       <w:pPr>
         <w:pStyle w:val="Rubrik3"/>
       </w:pPr>
-      <w:bookmarkStart w:id="199" w:name="_Toc246908789"/>
+      <w:bookmarkStart w:id="200" w:name="_Toc246908789"/>
       <w:r>
         <w:t>&lt;windfield&gt; - section</w:t>
       </w:r>
-      <w:bookmarkEnd w:id="199"/>
+      <w:bookmarkEnd w:id="200"/>
     </w:p>
     <w:p>
       <w:pPr>
@@ -22273,13 +22676,27 @@
     </w:p>
     <w:p>
       <w:pPr>
+        <w:spacing w:after="0" w:line="240" w:lineRule="auto"/>
+      </w:pPr>
+      <w:r>
+        <w:br w:type="page"/>
+      </w:r>
+    </w:p>
+    <w:p>
+      <w:pPr>
+        <w:pStyle w:val="Brdtext"/>
+        <w:spacing w:line="280" w:lineRule="atLeast"/>
+      </w:pPr>
+    </w:p>
+    <w:p>
+      <w:pPr>
         <w:pStyle w:val="Rubrik3"/>
       </w:pPr>
-      <w:bookmarkStart w:id="200" w:name="_Toc246908790"/>
+      <w:bookmarkStart w:id="201" w:name="_Toc246908790"/>
       <w:r>
         <w:t>&lt;item&gt; - section</w:t>
       </w:r>
-      <w:bookmarkEnd w:id="200"/>
+      <w:bookmarkEnd w:id="201"/>
     </w:p>
     <w:p>
       <w:pPr>
@@ -22363,7 +22780,6 @@
         <w:rPr>
           <w:b/>
         </w:rPr>
-        <w:lastRenderedPageBreak/>
         <w:t>ws</w:t>
       </w:r>
       <w:proofErr w:type="spellEnd"/>
@@ -22448,12 +22864,12 @@
       <w:r>
         <w:br w:type="page"/>
       </w:r>
-      <w:bookmarkStart w:id="201" w:name="_Toc246908791"/>
+      <w:bookmarkStart w:id="202" w:name="_Toc246908791"/>
       <w:r>
         <w:lastRenderedPageBreak/>
         <w:t>Example of .wxml file</w:t>
       </w:r>
-      <w:bookmarkEnd w:id="201"/>
+      <w:bookmarkEnd w:id="202"/>
     </w:p>
     <w:p>
       <w:pPr>
@@ -24309,7 +24725,7 @@
           <w:iCs/>
         </w:rPr>
       </w:pPr>
-      <w:bookmarkStart w:id="202" w:name="_Toc91568039"/>
+      <w:bookmarkStart w:id="203" w:name="_Toc91568039"/>
       <w:r>
         <w:rPr>
           <w:i/>
@@ -24325,7 +24741,7 @@
         </w:rPr>
         <w:t>altitide</w:t>
       </w:r>
-      <w:bookmarkEnd w:id="202"/>
+      <w:bookmarkEnd w:id="203"/>
     </w:p>
     <w:p>
       <w:pPr>
@@ -25520,72 +25936,74 @@
       <w:r>
         <w:br w:type="page"/>
       </w:r>
-      <w:bookmarkStart w:id="203" w:name="_Toc246908792"/>
-      <w:bookmarkStart w:id="204" w:name="_Toc91568040"/>
+      <w:bookmarkStart w:id="204" w:name="_Toc246908792"/>
+      <w:bookmarkStart w:id="205" w:name="_Toc91568040"/>
+      <w:bookmarkStart w:id="206" w:name="_Ref91738509"/>
       <w:r>
         <w:lastRenderedPageBreak/>
         <w:t>Running</w:t>
       </w:r>
-      <w:bookmarkEnd w:id="203"/>
+      <w:bookmarkEnd w:id="204"/>
       <w:r>
         <w:t xml:space="preserve"> – Flux mode</w:t>
-      </w:r>
-      <w:bookmarkEnd w:id="204"/>
-    </w:p>
-    <w:p>
-      <w:r>
-        <w:t xml:space="preserve">To run the post processing of spectral data, </w:t>
-      </w:r>
-      <w:r>
-        <w:t xml:space="preserve">start by </w:t>
-      </w:r>
-      <w:r>
-        <w:t>mak</w:t>
-      </w:r>
-      <w:r>
-        <w:t>ing</w:t>
-      </w:r>
-      <w:r>
-        <w:t xml:space="preserve"> sure that you have prepared the configuration as you want it</w:t>
-      </w:r>
-      <w:r>
-        <w:t xml:space="preserve"> and set mode to FLUX in processing.xml</w:t>
-      </w:r>
-      <w:r>
-        <w:t xml:space="preserve">. To start the processing, run the </w:t>
-      </w:r>
-      <w:proofErr w:type="spellStart"/>
-      <w:r>
-        <w:t>NovacPPP</w:t>
-      </w:r>
-      <w:proofErr w:type="spellEnd"/>
-      <w:r>
-        <w:t xml:space="preserve"> executable from a command line, </w:t>
-      </w:r>
-      <w:r>
-        <w:t>PowerShell</w:t>
-      </w:r>
-      <w:r>
-        <w:t xml:space="preserve"> or shell terminal. There is no user interface of the program and the processing will start automatically.</w:t>
-      </w:r>
-      <w:r>
-        <w:t xml:space="preserve"> The program will start with a sanity check of the settings and if any errors are detected, the program will stop with an error message describing what setting is incorrect.</w:t>
-      </w:r>
-      <w:r>
-        <w:t xml:space="preserve"> </w:t>
-      </w:r>
-    </w:p>
-    <w:p>
-      <w:pPr>
-        <w:pStyle w:val="Rubrik2"/>
-      </w:pPr>
-      <w:bookmarkStart w:id="205" w:name="_Toc246908793"/>
-      <w:bookmarkStart w:id="206" w:name="_Toc91568041"/>
-      <w:r>
-        <w:t>Generated files</w:t>
       </w:r>
       <w:bookmarkEnd w:id="205"/>
       <w:bookmarkEnd w:id="206"/>
+    </w:p>
+    <w:p>
+      <w:r>
+        <w:t xml:space="preserve">To run the post processing of spectral data, </w:t>
+      </w:r>
+      <w:r>
+        <w:t xml:space="preserve">start by </w:t>
+      </w:r>
+      <w:r>
+        <w:t>mak</w:t>
+      </w:r>
+      <w:r>
+        <w:t>ing</w:t>
+      </w:r>
+      <w:r>
+        <w:t xml:space="preserve"> sure that you have prepared the configuration as you want it</w:t>
+      </w:r>
+      <w:r>
+        <w:t xml:space="preserve"> and set mode to FLUX in processing.xml</w:t>
+      </w:r>
+      <w:r>
+        <w:t xml:space="preserve">. To start the processing, run the </w:t>
+      </w:r>
+      <w:proofErr w:type="spellStart"/>
+      <w:r>
+        <w:t>NovacPPP</w:t>
+      </w:r>
+      <w:proofErr w:type="spellEnd"/>
+      <w:r>
+        <w:t xml:space="preserve"> executable from a command line, </w:t>
+      </w:r>
+      <w:r>
+        <w:t>PowerShell</w:t>
+      </w:r>
+      <w:r>
+        <w:t xml:space="preserve"> or shell terminal. There is no user interface of the program and the processing will start automatically.</w:t>
+      </w:r>
+      <w:r>
+        <w:t xml:space="preserve"> The program will start with a sanity check of the settings and if any errors are detected, the program will stop with an error message describing what setting is incorrect.</w:t>
+      </w:r>
+      <w:r>
+        <w:t xml:space="preserve"> </w:t>
+      </w:r>
+    </w:p>
+    <w:p>
+      <w:pPr>
+        <w:pStyle w:val="Rubrik2"/>
+      </w:pPr>
+      <w:bookmarkStart w:id="207" w:name="_Toc246908793"/>
+      <w:bookmarkStart w:id="208" w:name="_Toc91568041"/>
+      <w:r>
+        <w:t>Generated files</w:t>
+      </w:r>
+      <w:bookmarkEnd w:id="207"/>
+      <w:bookmarkEnd w:id="208"/>
     </w:p>
     <w:p>
       <w:pPr>
@@ -25697,7 +26115,7 @@
           <w:lang w:bidi="ar-SA"/>
         </w:rPr>
         <w:drawing>
-          <wp:anchor distT="0" distB="0" distL="114300" distR="114300" simplePos="0" relativeHeight="251659776" behindDoc="0" locked="0" layoutInCell="1" allowOverlap="1" wp14:anchorId="5074A08B" wp14:editId="013B237B">
+          <wp:anchor distT="0" distB="0" distL="114300" distR="114300" simplePos="0" relativeHeight="251661824" behindDoc="0" locked="0" layoutInCell="1" allowOverlap="1" wp14:anchorId="5074A08B" wp14:editId="35D592D0">
             <wp:simplePos x="0" y="0"/>
             <wp:positionH relativeFrom="column">
               <wp:posOffset>4047490</wp:posOffset>
@@ -25873,15 +26291,15 @@
       <w:pPr>
         <w:pStyle w:val="Rubrik2"/>
       </w:pPr>
-      <w:bookmarkStart w:id="207" w:name="_Toc246908794"/>
-      <w:bookmarkStart w:id="208" w:name="_Ref246925955"/>
-      <w:bookmarkStart w:id="209" w:name="_Ref246926487"/>
-      <w:bookmarkStart w:id="210" w:name="_Toc91568042"/>
+      <w:bookmarkStart w:id="209" w:name="_Toc246908794"/>
+      <w:bookmarkStart w:id="210" w:name="_Ref246925955"/>
+      <w:bookmarkStart w:id="211" w:name="_Ref246926487"/>
+      <w:bookmarkStart w:id="212" w:name="_Toc91568042"/>
       <w:r>
         <w:lastRenderedPageBreak/>
         <w:t>what parameters are used to calculate the fluxes</w:t>
       </w:r>
-      <w:bookmarkEnd w:id="210"/>
+      <w:bookmarkEnd w:id="212"/>
     </w:p>
     <w:p>
       <w:pPr>
@@ -26043,16 +26461,23 @@
       <w:pPr>
         <w:pStyle w:val="Rubrik1"/>
       </w:pPr>
-      <w:bookmarkStart w:id="211" w:name="_Toc91568043"/>
+      <w:bookmarkStart w:id="213" w:name="_Toc91568043"/>
+      <w:bookmarkStart w:id="214" w:name="_Ref91738165"/>
+      <w:bookmarkStart w:id="215" w:name="_Ref91738698"/>
       <w:r>
         <w:lastRenderedPageBreak/>
         <w:t>Running – calibration mode</w:t>
       </w:r>
-      <w:bookmarkEnd w:id="211"/>
-    </w:p>
-    <w:p>
-      <w:r>
-        <w:t>The calibration mode can be used as a preparatory step, before running any other mode of processing, to prepare good references for the spectrometers. The output of the mode is a set of reference files and set of .</w:t>
+      <w:bookmarkEnd w:id="213"/>
+      <w:bookmarkEnd w:id="214"/>
+      <w:bookmarkEnd w:id="215"/>
+    </w:p>
+    <w:p>
+      <w:r>
+        <w:t xml:space="preserve">The calibration mode can be used as a preparatory step, before running any other mode of processing, to prepare good references for the spectrometers. </w:t>
+      </w:r>
+      <w:r>
+        <w:t>The input of this mode is the same set of files as for flux mode, including setup.xml, processing.xml and a set of .</w:t>
       </w:r>
       <w:proofErr w:type="spellStart"/>
       <w:r>
@@ -26060,8 +26485,30 @@
       </w:r>
       <w:proofErr w:type="spellEnd"/>
       <w:r>
+        <w:t xml:space="preserve"> files defining the evaluation settings. </w:t>
+      </w:r>
+      <w:r>
+        <w:t>The output of the mode is a set of reference files and set of .</w:t>
+      </w:r>
+      <w:proofErr w:type="spellStart"/>
+      <w:r>
+        <w:t>exml</w:t>
+      </w:r>
+      <w:proofErr w:type="spellEnd"/>
+      <w:r>
         <w:t xml:space="preserve"> files defining how these reference files can be used.</w:t>
       </w:r>
+      <w:r>
+        <w:t xml:space="preserve"> The .</w:t>
+      </w:r>
+      <w:proofErr w:type="spellStart"/>
+      <w:r>
+        <w:t>exml</w:t>
+      </w:r>
+      <w:proofErr w:type="spellEnd"/>
+      <w:r>
+        <w:t xml:space="preserve"> files can then be used as input into running the program in e.g., flux mode, thereby evaluating the spectra and calculating fluxes using the generated references. </w:t>
+      </w:r>
     </w:p>
     <w:p>
       <w:r>
@@ -26077,10 +26524,10 @@
         <w:t>CALIBRATION</w:t>
       </w:r>
       <w:r>
-        <w:t xml:space="preserve"> </w:t>
-      </w:r>
-      <w:r>
-        <w:t xml:space="preserve">and made sure that there is a </w:t>
+        <w:t xml:space="preserve">, </w:t>
+      </w:r>
+      <w:r>
+        <w:t xml:space="preserve">made sure that there is a </w:t>
       </w:r>
       <w:r>
         <w:rPr>
@@ -26093,51 +26540,77 @@
         <w:t xml:space="preserve"> – section in processing.xml</w:t>
       </w:r>
       <w:r>
-        <w:t xml:space="preserve">. To start the processing, run the </w:t>
-      </w:r>
-      <w:proofErr w:type="spellStart"/>
-      <w:r>
-        <w:t>NovacPPP</w:t>
-      </w:r>
-      <w:proofErr w:type="spellEnd"/>
-      <w:r>
-        <w:t xml:space="preserve"> executable from a command line, PowerShell or shell terminal. There is no user interface of the program and the processing will start automatically. The program will start with a sanity check of the settings and if any errors are detected, the program will stop with an error message describing what setting is incorrect. </w:t>
-      </w:r>
-    </w:p>
-    <w:p>
-      <w:pPr>
-        <w:pStyle w:val="Rubrik2"/>
-      </w:pPr>
-      <w:r>
-        <w:t>Standardcrosssections</w:t>
-      </w:r>
-    </w:p>
-    <w:p>
-      <w:r>
-        <w:t xml:space="preserve">The </w:t>
-      </w:r>
-      <w:proofErr w:type="spellStart"/>
-      <w:r>
-        <w:t>NovacPPP</w:t>
-      </w:r>
-      <w:proofErr w:type="spellEnd"/>
-      <w:r>
-        <w:t xml:space="preserve"> does make use of the </w:t>
-      </w:r>
-      <w:proofErr w:type="spellStart"/>
+        <w:t xml:space="preserve"> (see section </w:t>
+      </w:r>
+      <w:r>
+        <w:fldChar w:fldCharType="begin"/>
+      </w:r>
+      <w:r>
+        <w:instrText xml:space="preserve"> REF _Ref91736380 \r \h </w:instrText>
+      </w:r>
+      <w:r>
+        <w:fldChar w:fldCharType="separate"/>
+      </w:r>
+      <w:r>
+        <w:t>4</w:t>
+      </w:r>
+      <w:r>
+        <w:fldChar w:fldCharType="end"/>
+      </w:r>
+      <w:r>
+        <w:t xml:space="preserve">) and made sure that there is a </w:t>
+      </w:r>
       <w:r>
         <w:rPr>
           <w:i/>
           <w:iCs/>
         </w:rPr>
-        <w:t>StandardCrossSections</w:t>
+        <w:t>Calibration</w:t>
+      </w:r>
+      <w:r>
+        <w:t xml:space="preserve"> section in each .</w:t>
+      </w:r>
+      <w:proofErr w:type="spellStart"/>
+      <w:r>
+        <w:t>exml</w:t>
       </w:r>
       <w:proofErr w:type="spellEnd"/>
       <w:r>
-        <w:t xml:space="preserve"> data set</w:t>
-      </w:r>
-      <w:r>
-        <w:t xml:space="preserve"> in order to create the references. This is a sub-folder named </w:t>
+        <w:t xml:space="preserve"> file defining an initial wavelength calibration, and/or an initial instrument line shape file.</w:t>
+      </w:r>
+    </w:p>
+    <w:p>
+      <w:r>
+        <w:t xml:space="preserve">To start the processing, run the </w:t>
+      </w:r>
+      <w:proofErr w:type="spellStart"/>
+      <w:r>
+        <w:t>NovacPPP</w:t>
+      </w:r>
+      <w:proofErr w:type="spellEnd"/>
+      <w:r>
+        <w:t xml:space="preserve"> executable from a command line, PowerShell or shell terminal. There is no user interface of the program and the processing will start automatically. The program will start with a sanity check of the settings and if any errors are detected, the program will stop with an error message describing what setting is incorrect. </w:t>
+      </w:r>
+    </w:p>
+    <w:p>
+      <w:pPr>
+        <w:pStyle w:val="Rubrik2"/>
+      </w:pPr>
+      <w:r>
+        <w:t>Standardcrosssections</w:t>
+      </w:r>
+    </w:p>
+    <w:p>
+      <w:r>
+        <w:t xml:space="preserve">The </w:t>
+      </w:r>
+      <w:proofErr w:type="spellStart"/>
+      <w:r>
+        <w:t>NovacPPP</w:t>
+      </w:r>
+      <w:proofErr w:type="spellEnd"/>
+      <w:r>
+        <w:t xml:space="preserve"> does make use of the </w:t>
       </w:r>
       <w:proofErr w:type="spellStart"/>
       <w:r>
@@ -26149,6 +26622,21 @@
       </w:r>
       <w:proofErr w:type="spellEnd"/>
       <w:r>
+        <w:t xml:space="preserve"> data set</w:t>
+      </w:r>
+      <w:r>
+        <w:t xml:space="preserve"> in order to create the references. This is a sub-folder named </w:t>
+      </w:r>
+      <w:proofErr w:type="spellStart"/>
+      <w:r>
+        <w:rPr>
+          <w:i/>
+          <w:iCs/>
+        </w:rPr>
+        <w:t>StandardCrossSections</w:t>
+      </w:r>
+      <w:proofErr w:type="spellEnd"/>
+      <w:r>
         <w:t xml:space="preserve"> </w:t>
       </w:r>
       <w:r>
@@ -26160,7 +26648,13 @@
       </w:r>
       <w:proofErr w:type="spellEnd"/>
       <w:r>
-        <w:t xml:space="preserve"> executable file. This must contain a number of high resolved cross sections absorbers and pseudo absorbers</w:t>
+        <w:t xml:space="preserve"> executable file. This must contain a number of high resolved cross sections absorbers and </w:t>
+      </w:r>
+      <w:r>
+        <w:t xml:space="preserve">optional </w:t>
+      </w:r>
+      <w:r>
+        <w:t>pseudo absorbers</w:t>
       </w:r>
       <w:r>
         <w:t xml:space="preserve"> and a </w:t>
@@ -27403,7 +27897,6 @@
     </w:p>
     <w:p>
       <w:r>
-        <w:lastRenderedPageBreak/>
         <w:t xml:space="preserve">The </w:t>
       </w:r>
       <w:proofErr w:type="spellStart"/>
@@ -27419,8 +27912,55 @@
         <w:t xml:space="preserve"> defines pseudo-absorbers, typically a Ring spectrum.</w:t>
       </w:r>
     </w:p>
-    <w:p/>
-    <w:p/>
+    <w:p>
+      <w:r>
+        <w:t xml:space="preserve">The </w:t>
+      </w:r>
+      <w:proofErr w:type="spellStart"/>
+      <w:r>
+        <w:rPr>
+          <w:i/>
+          <w:iCs/>
+        </w:rPr>
+        <w:t>FraunhoferSpectrum</w:t>
+      </w:r>
+      <w:proofErr w:type="spellEnd"/>
+      <w:r>
+        <w:t xml:space="preserve"> defines a high</w:t>
+      </w:r>
+      <w:r>
+        <w:t>-</w:t>
+      </w:r>
+      <w:r>
+        <w:t xml:space="preserve">resolution </w:t>
+      </w:r>
+      <w:r>
+        <w:t xml:space="preserve">solar spectrum which will be used to create a Fraunhofer reference spectrum, i.e., it will be convolved with the derived instrument line shape and sampled on the instrument wavelength calibration grid and saved to the output together with the remaining references. </w:t>
+      </w:r>
+    </w:p>
+    <w:p>
+      <w:r>
+        <w:t xml:space="preserve">Each file listed in the </w:t>
+      </w:r>
+      <w:r>
+        <w:rPr>
+          <w:i/>
+          <w:iCs/>
+        </w:rPr>
+        <w:t>StandardCrossSections.xml</w:t>
+      </w:r>
+      <w:r>
+        <w:t xml:space="preserve"> will be used to create a reference file and will be included in the generated .</w:t>
+      </w:r>
+      <w:proofErr w:type="spellStart"/>
+      <w:r>
+        <w:t>exml</w:t>
+      </w:r>
+      <w:proofErr w:type="spellEnd"/>
+      <w:r>
+        <w:t xml:space="preserve"> file.</w:t>
+      </w:r>
+    </w:p>
     <w:p>
       <w:pPr>
         <w:pStyle w:val="Rubrik2"/>
@@ -27429,7 +27969,240 @@
         <w:t>Generated files</w:t>
       </w:r>
     </w:p>
-    <w:p/>
+    <w:p>
+      <w:r>
+        <w:rPr>
+          <w:i/>
+          <w:iCs/>
+        </w:rPr>
+        <w:t>Reference files</w:t>
+      </w:r>
+      <w:r>
+        <w:t xml:space="preserve">. The program will generate one reference for each high-resolution cross section found in </w:t>
+      </w:r>
+      <w:r>
+        <w:rPr>
+          <w:i/>
+          <w:iCs/>
+        </w:rPr>
+        <w:t>StandardCrossSections.xml</w:t>
+      </w:r>
+      <w:r>
+        <w:t>.</w:t>
+      </w:r>
+      <w:r>
+        <w:t xml:space="preserve"> These references are located in the folder {OUTPUT_DIRECTORY}/YYYY.MM.DD/{SERIAL}, where the date is the date of the measurement of each calibrated measurement. </w:t>
+      </w:r>
+    </w:p>
+    <w:p>
+      <w:proofErr w:type="spellStart"/>
+      <w:r>
+        <w:rPr>
+          <w:i/>
+          <w:iCs/>
+        </w:rPr>
+        <w:t>Exml</w:t>
+      </w:r>
+      <w:proofErr w:type="spellEnd"/>
+      <w:r>
+        <w:rPr>
+          <w:i/>
+          <w:iCs/>
+        </w:rPr>
+        <w:t>-files:</w:t>
+      </w:r>
+      <w:r>
+        <w:t xml:space="preserve"> the program will generate one .</w:t>
+      </w:r>
+      <w:proofErr w:type="spellStart"/>
+      <w:r>
+        <w:t>exml</w:t>
+      </w:r>
+      <w:proofErr w:type="spellEnd"/>
+      <w:r>
+        <w:t xml:space="preserve"> file for each spectrometer which has been calibrated. The calibrations are performed for each spectrometer for which there are spectrum files in the input and for which there are user-defined .</w:t>
+      </w:r>
+      <w:proofErr w:type="spellStart"/>
+      <w:r>
+        <w:t>exml</w:t>
+      </w:r>
+      <w:proofErr w:type="spellEnd"/>
+      <w:r>
+        <w:t xml:space="preserve"> files as input. </w:t>
+      </w:r>
+      <w:r>
+        <w:t xml:space="preserve">These files will be saved in a folder named </w:t>
+      </w:r>
+      <w:r>
+        <w:rPr>
+          <w:i/>
+          <w:iCs/>
+        </w:rPr>
+        <w:t>calibration</w:t>
+      </w:r>
+      <w:r>
+        <w:t xml:space="preserve"> which will be created in the </w:t>
+      </w:r>
+      <w:r>
+        <w:t>in the specified output directory of the software (as specified in processing.xml).</w:t>
+      </w:r>
+      <w:r>
+        <w:t xml:space="preserve"> The contents of these .</w:t>
+      </w:r>
+      <w:proofErr w:type="spellStart"/>
+      <w:r>
+        <w:t>exml</w:t>
+      </w:r>
+      <w:proofErr w:type="spellEnd"/>
+      <w:r>
+        <w:t xml:space="preserve"> file is based on the user-defined .</w:t>
+      </w:r>
+      <w:proofErr w:type="spellStart"/>
+      <w:r>
+        <w:t>exml</w:t>
+      </w:r>
+      <w:proofErr w:type="spellEnd"/>
+      <w:r>
+        <w:t xml:space="preserve"> files but with some updates:</w:t>
+      </w:r>
+    </w:p>
+    <w:p>
+      <w:pPr>
+        <w:pStyle w:val="Liststycke"/>
+        <w:numPr>
+          <w:ilvl w:val="0"/>
+          <w:numId w:val="18"/>
+        </w:numPr>
+      </w:pPr>
+      <w:r>
+        <w:t xml:space="preserve">Each calibration performed will result in fit-window if the output file. Each such fit-window will be valid </w:t>
+      </w:r>
+      <w:r>
+        <w:t>from time half-way between the current calibration and the previously performed calibration and valid to a time half-way between the current calibration and the next performed calibration. Exceptions are the first and the last calibrations performed which will be valid indefinitely before and after the calibration, respectively.</w:t>
+      </w:r>
+    </w:p>
+    <w:p>
+      <w:pPr>
+        <w:pStyle w:val="Liststycke"/>
+        <w:numPr>
+          <w:ilvl w:val="0"/>
+          <w:numId w:val="18"/>
+        </w:numPr>
+      </w:pPr>
+      <w:r>
+        <w:t xml:space="preserve">The first </w:t>
+      </w:r>
+      <w:r>
+        <w:t xml:space="preserve">fit-window defined </w:t>
+      </w:r>
+      <w:r>
+        <w:t xml:space="preserve">(for the evaluated channel) </w:t>
+      </w:r>
+      <w:r>
+        <w:t>in the user-supplied .</w:t>
+      </w:r>
+      <w:proofErr w:type="spellStart"/>
+      <w:r>
+        <w:t>exml</w:t>
+      </w:r>
+      <w:proofErr w:type="spellEnd"/>
+      <w:r>
+        <w:t xml:space="preserve"> files will be duplicated for each calibration performed.</w:t>
+      </w:r>
+      <w:r>
+        <w:t xml:space="preserve"> The remaining fit-windows in the user-supplied .</w:t>
+      </w:r>
+      <w:proofErr w:type="spellStart"/>
+      <w:r>
+        <w:t>exml</w:t>
+      </w:r>
+      <w:proofErr w:type="spellEnd"/>
+      <w:r>
+        <w:t xml:space="preserve"> files will be copied as</w:t>
+      </w:r>
+      <w:r>
+        <w:t>-</w:t>
+      </w:r>
+      <w:r>
+        <w:t>is.</w:t>
+      </w:r>
+    </w:p>
+    <w:p>
+      <w:pPr>
+        <w:pStyle w:val="Liststycke"/>
+        <w:numPr>
+          <w:ilvl w:val="0"/>
+          <w:numId w:val="18"/>
+        </w:numPr>
+      </w:pPr>
+      <w:r>
+        <w:t xml:space="preserve">Each </w:t>
+      </w:r>
+      <w:r>
+        <w:t xml:space="preserve">created fit-window will contain each reference found in the </w:t>
+      </w:r>
+      <w:r>
+        <w:rPr>
+          <w:i/>
+          <w:iCs/>
+        </w:rPr>
+        <w:t>StandardCrossSections.xml</w:t>
+      </w:r>
+      <w:r>
+        <w:t xml:space="preserve">. </w:t>
+      </w:r>
+    </w:p>
+    <w:p>
+      <w:pPr>
+        <w:pStyle w:val="Liststycke"/>
+        <w:numPr>
+          <w:ilvl w:val="0"/>
+          <w:numId w:val="18"/>
+        </w:numPr>
+      </w:pPr>
+      <w:r>
+        <w:t xml:space="preserve">Each created fit-window will also contain a </w:t>
+      </w:r>
+      <w:r>
+        <w:rPr>
+          <w:i/>
+          <w:iCs/>
+        </w:rPr>
+        <w:t>&lt;</w:t>
+      </w:r>
+      <w:proofErr w:type="spellStart"/>
+      <w:r>
+        <w:rPr>
+          <w:i/>
+          <w:iCs/>
+        </w:rPr>
+        <w:t>wavelengthCalibration</w:t>
+      </w:r>
+      <w:proofErr w:type="spellEnd"/>
+      <w:r>
+        <w:rPr>
+          <w:i/>
+          <w:iCs/>
+        </w:rPr>
+        <w:t>&gt;</w:t>
+      </w:r>
+      <w:r>
+        <w:t xml:space="preserve"> section </w:t>
+      </w:r>
+      <w:r>
+        <w:t xml:space="preserve">with a convolved Fraunhofer reference. If you do not want this section in the output files, then remove the Fraunhofer reference from </w:t>
+      </w:r>
+      <w:r>
+        <w:rPr>
+          <w:i/>
+          <w:iCs/>
+        </w:rPr>
+        <w:t>StandardCrossSections.xml</w:t>
+      </w:r>
+      <w:r>
+        <w:t>.</w:t>
+      </w:r>
+    </w:p>
     <w:p>
       <w:pPr>
         <w:pStyle w:val="Rubrik1"/>
@@ -27437,15 +28210,15 @@
       <w:r>
         <w:br w:type="column"/>
       </w:r>
-      <w:bookmarkStart w:id="212" w:name="_Toc91568044"/>
+      <w:bookmarkStart w:id="216" w:name="_Toc91568044"/>
       <w:r>
         <w:lastRenderedPageBreak/>
         <w:t>Algorithms – How things are really done</w:t>
       </w:r>
-      <w:bookmarkEnd w:id="207"/>
-      <w:bookmarkEnd w:id="208"/>
       <w:bookmarkEnd w:id="209"/>
-      <w:bookmarkEnd w:id="212"/>
+      <w:bookmarkEnd w:id="210"/>
+      <w:bookmarkEnd w:id="211"/>
+      <w:bookmarkEnd w:id="216"/>
     </w:p>
     <w:p>
       <w:pPr>
@@ -27456,11 +28229,11 @@
       <w:pPr>
         <w:pStyle w:val="Rubrik2"/>
       </w:pPr>
-      <w:bookmarkStart w:id="213" w:name="_Toc91568045"/>
+      <w:bookmarkStart w:id="217" w:name="_Toc91568045"/>
       <w:r>
         <w:t>dark current correction</w:t>
       </w:r>
-      <w:bookmarkEnd w:id="213"/>
+      <w:bookmarkEnd w:id="217"/>
     </w:p>
     <w:p>
       <w:pPr>
@@ -27543,13 +28316,13 @@
       <w:pPr>
         <w:pStyle w:val="Rubrik2"/>
       </w:pPr>
-      <w:bookmarkStart w:id="214" w:name="_Toc246908795"/>
-      <w:bookmarkStart w:id="215" w:name="_Toc91568046"/>
+      <w:bookmarkStart w:id="218" w:name="_Toc246908795"/>
+      <w:bookmarkStart w:id="219" w:name="_Toc91568046"/>
       <w:r>
         <w:t>doas fit</w:t>
       </w:r>
-      <w:bookmarkEnd w:id="214"/>
-      <w:bookmarkEnd w:id="215"/>
+      <w:bookmarkEnd w:id="218"/>
+      <w:bookmarkEnd w:id="219"/>
     </w:p>
     <w:p>
       <w:pPr>
@@ -27565,11 +28338,11 @@
       <w:pPr>
         <w:pStyle w:val="Rubrik2"/>
       </w:pPr>
-      <w:bookmarkStart w:id="216" w:name="_Toc91568047"/>
+      <w:bookmarkStart w:id="220" w:name="_Toc91568047"/>
       <w:r>
         <w:t>wavelength calibration using a solar spectrum</w:t>
       </w:r>
-      <w:bookmarkEnd w:id="216"/>
+      <w:bookmarkEnd w:id="220"/>
     </w:p>
     <w:p>
       <w:pPr>
@@ -27886,13 +28659,13 @@
       <w:pPr>
         <w:pStyle w:val="Rubrik2"/>
       </w:pPr>
-      <w:bookmarkStart w:id="217" w:name="_Toc246908796"/>
-      <w:bookmarkStart w:id="218" w:name="_Toc91568048"/>
+      <w:bookmarkStart w:id="221" w:name="_Toc246908796"/>
+      <w:bookmarkStart w:id="222" w:name="_Toc91568048"/>
       <w:r>
         <w:t>Scan Properties</w:t>
       </w:r>
-      <w:bookmarkEnd w:id="217"/>
-      <w:bookmarkEnd w:id="218"/>
+      <w:bookmarkEnd w:id="221"/>
+      <w:bookmarkEnd w:id="222"/>
     </w:p>
     <w:p>
       <w:pPr>
@@ -28106,7 +28879,7 @@
         <w:pStyle w:val="Beskrivning"/>
         <w:jc w:val="both"/>
       </w:pPr>
-      <w:bookmarkStart w:id="219" w:name="_Ref216688848"/>
+      <w:bookmarkStart w:id="223" w:name="_Ref216688848"/>
       <w:r>
         <w:t xml:space="preserve">Figure </w:t>
       </w:r>
@@ -28131,7 +28904,7 @@
         </w:rPr>
         <w:fldChar w:fldCharType="end"/>
       </w:r>
-      <w:bookmarkEnd w:id="219"/>
+      <w:bookmarkEnd w:id="223"/>
       <w:r>
         <w:t xml:space="preserve">. Example of one scan collected at Popocatépetl. Black solid line represents measured </w:t>
       </w:r>
@@ -28175,7 +28948,7 @@
           <w:szCs w:val="24"/>
         </w:rPr>
       </w:pPr>
-      <w:bookmarkStart w:id="220" w:name="_Toc246908797"/>
+      <w:bookmarkStart w:id="224" w:name="_Toc246908797"/>
       <w:r>
         <w:br w:type="page"/>
       </w:r>
@@ -28188,7 +28961,7 @@
         <w:lastRenderedPageBreak/>
         <w:t>Scan offset</w:t>
       </w:r>
-      <w:bookmarkEnd w:id="220"/>
+      <w:bookmarkEnd w:id="224"/>
     </w:p>
     <w:p>
       <w:pPr>
@@ -28317,7 +29090,7 @@
       <w:pPr>
         <w:pStyle w:val="Rubrik3"/>
       </w:pPr>
-      <w:bookmarkStart w:id="221" w:name="_Toc246908798"/>
+      <w:bookmarkStart w:id="225" w:name="_Toc246908798"/>
       <w:r>
         <w:t>Plume Centre</w:t>
       </w:r>
@@ -28330,7 +29103,7 @@
       <w:r>
         <w:t xml:space="preserve"> and the edges of the plume</w:t>
       </w:r>
-      <w:bookmarkEnd w:id="221"/>
+      <w:bookmarkEnd w:id="225"/>
     </w:p>
     <w:p>
       <w:pPr>
@@ -28497,11 +29270,11 @@
       <w:pPr>
         <w:pStyle w:val="Rubrik3"/>
       </w:pPr>
-      <w:bookmarkStart w:id="222" w:name="_Toc246908799"/>
+      <w:bookmarkStart w:id="226" w:name="_Toc246908799"/>
       <w:r>
         <w:t>Completeness</w:t>
       </w:r>
-      <w:bookmarkEnd w:id="222"/>
+      <w:bookmarkEnd w:id="226"/>
     </w:p>
     <w:p>
       <w:pPr>
@@ -28565,7 +29338,7 @@
                 <v:shape id="_x0000_i1025" type="#_x0000_t75" style="width:243pt;height:46.8pt" o:ole="">
                   <v:imagedata r:id="rId13" o:title=""/>
                 </v:shape>
-                <o:OLEObject Type="Embed" ProgID="Equation.3" ShapeID="_x0000_i1025" DrawAspect="Content" ObjectID="_1702181728" r:id="rId14"/>
+                <o:OLEObject Type="Embed" ProgID="Equation.3" ShapeID="_x0000_i1025" DrawAspect="Content" ObjectID="_1702353690" r:id="rId14"/>
               </w:object>
             </w:r>
           </w:p>
@@ -28595,13 +29368,13 @@
       <w:pPr>
         <w:pStyle w:val="Rubrik2"/>
       </w:pPr>
-      <w:bookmarkStart w:id="223" w:name="_Toc246908800"/>
-      <w:bookmarkStart w:id="224" w:name="_Toc91568049"/>
+      <w:bookmarkStart w:id="227" w:name="_Toc246908800"/>
+      <w:bookmarkStart w:id="228" w:name="_Toc91568049"/>
       <w:r>
         <w:t>geometry calculations</w:t>
       </w:r>
-      <w:bookmarkEnd w:id="223"/>
-      <w:bookmarkEnd w:id="224"/>
+      <w:bookmarkEnd w:id="227"/>
+      <w:bookmarkEnd w:id="228"/>
     </w:p>
     <w:p>
       <w:pPr>
@@ -28731,11 +29504,11 @@
       <w:pPr>
         <w:pStyle w:val="Rubrik3"/>
       </w:pPr>
-      <w:bookmarkStart w:id="225" w:name="_Toc246908801"/>
+      <w:bookmarkStart w:id="229" w:name="_Toc246908801"/>
       <w:r>
         <w:t>combining two scans from different instruments</w:t>
       </w:r>
-      <w:bookmarkEnd w:id="225"/>
+      <w:bookmarkEnd w:id="229"/>
     </w:p>
     <w:p>
       <w:pPr>
@@ -29259,12 +30032,12 @@
       <w:pPr>
         <w:pStyle w:val="Rubrik3"/>
       </w:pPr>
-      <w:bookmarkStart w:id="226" w:name="_Toc246908802"/>
+      <w:bookmarkStart w:id="230" w:name="_Toc246908802"/>
       <w:r>
         <w:lastRenderedPageBreak/>
         <w:t>Using one scan from a single instrument</w:t>
       </w:r>
-      <w:bookmarkEnd w:id="226"/>
+      <w:bookmarkEnd w:id="230"/>
     </w:p>
     <w:p>
       <w:pPr>
@@ -29439,14 +30212,14 @@
       <w:pPr>
         <w:pStyle w:val="Rubrik2"/>
       </w:pPr>
-      <w:bookmarkStart w:id="227" w:name="_Toc246908803"/>
-      <w:bookmarkStart w:id="228" w:name="_Toc91568050"/>
+      <w:bookmarkStart w:id="231" w:name="_Toc246908803"/>
+      <w:bookmarkStart w:id="232" w:name="_Toc91568050"/>
       <w:r>
         <w:lastRenderedPageBreak/>
         <w:t>dual-beam wind speed</w:t>
       </w:r>
-      <w:bookmarkEnd w:id="227"/>
-      <w:bookmarkEnd w:id="228"/>
+      <w:bookmarkEnd w:id="231"/>
+      <w:bookmarkEnd w:id="232"/>
     </w:p>
     <w:p>
       <w:pPr>
@@ -29635,7 +30408,7 @@
         <w:pStyle w:val="Beskrivning"/>
         <w:jc w:val="center"/>
       </w:pPr>
-      <w:bookmarkStart w:id="229" w:name="_Ref215394468"/>
+      <w:bookmarkStart w:id="233" w:name="_Ref215394468"/>
       <w:r>
         <w:t xml:space="preserve">Figure </w:t>
       </w:r>
@@ -29660,7 +30433,7 @@
         </w:rPr>
         <w:fldChar w:fldCharType="end"/>
       </w:r>
-      <w:bookmarkEnd w:id="229"/>
+      <w:bookmarkEnd w:id="233"/>
       <w:r>
         <w:t xml:space="preserve">. Dual-beam wind measurement performed on </w:t>
       </w:r>
@@ -29717,14 +30490,14 @@
       <w:pPr>
         <w:pStyle w:val="Rubrik2"/>
       </w:pPr>
-      <w:bookmarkStart w:id="230" w:name="_Ref246931256"/>
-      <w:bookmarkStart w:id="231" w:name="_Toc91568051"/>
+      <w:bookmarkStart w:id="234" w:name="_Ref246931256"/>
+      <w:bookmarkStart w:id="235" w:name="_Toc91568051"/>
       <w:r>
         <w:lastRenderedPageBreak/>
         <w:t>Retrieving the wind field at a given time and location</w:t>
       </w:r>
-      <w:bookmarkEnd w:id="230"/>
-      <w:bookmarkEnd w:id="231"/>
+      <w:bookmarkEnd w:id="234"/>
+      <w:bookmarkEnd w:id="235"/>
     </w:p>
     <w:p>
       <w:pPr>
@@ -29881,7 +30654,7 @@
         <w:pStyle w:val="Beskrivning"/>
         <w:keepNext/>
       </w:pPr>
-      <w:bookmarkStart w:id="232" w:name="_Ref246994856"/>
+      <w:bookmarkStart w:id="236" w:name="_Ref246994856"/>
       <w:r>
         <w:t xml:space="preserve">Table </w:t>
       </w:r>
@@ -29906,7 +30679,7 @@
         </w:rPr>
         <w:fldChar w:fldCharType="end"/>
       </w:r>
-      <w:bookmarkEnd w:id="232"/>
+      <w:bookmarkEnd w:id="236"/>
       <w:r>
         <w:t>. what wind speed and wind direction would be extracted from this database at given times.</w:t>
       </w:r>
@@ -30192,7 +30965,7 @@
       <w:pPr>
         <w:pStyle w:val="Beskrivning"/>
       </w:pPr>
-      <w:bookmarkStart w:id="233" w:name="_Ref246993767"/>
+      <w:bookmarkStart w:id="237" w:name="_Ref246993767"/>
       <w:r>
         <w:t xml:space="preserve">Figure </w:t>
       </w:r>
@@ -30217,7 +30990,7 @@
         </w:rPr>
         <w:fldChar w:fldCharType="end"/>
       </w:r>
-      <w:bookmarkEnd w:id="233"/>
+      <w:bookmarkEnd w:id="237"/>
       <w:r>
         <w:t>.</w:t>
       </w:r>
@@ -30241,27 +31014,27 @@
       <w:pPr>
         <w:pStyle w:val="Rubrik1"/>
       </w:pPr>
-      <w:bookmarkStart w:id="234" w:name="_Toc246908804"/>
-      <w:bookmarkStart w:id="235" w:name="_Toc91568052"/>
+      <w:bookmarkStart w:id="238" w:name="_Toc246908804"/>
+      <w:bookmarkStart w:id="239" w:name="_Toc91568052"/>
       <w:r>
         <w:lastRenderedPageBreak/>
         <w:t>Software Details – a programmer’s reference</w:t>
       </w:r>
-      <w:bookmarkEnd w:id="234"/>
-      <w:bookmarkEnd w:id="235"/>
+      <w:bookmarkEnd w:id="238"/>
+      <w:bookmarkEnd w:id="239"/>
     </w:p>
     <w:p/>
     <w:p>
       <w:pPr>
         <w:pStyle w:val="Rubrik2"/>
       </w:pPr>
-      <w:bookmarkStart w:id="236" w:name="_Toc246908805"/>
-      <w:bookmarkStart w:id="237" w:name="_Toc91568053"/>
+      <w:bookmarkStart w:id="240" w:name="_Toc246908805"/>
+      <w:bookmarkStart w:id="241" w:name="_Toc91568053"/>
       <w:r>
         <w:t>Post processing of fluxes</w:t>
       </w:r>
-      <w:bookmarkEnd w:id="236"/>
-      <w:bookmarkEnd w:id="237"/>
+      <w:bookmarkEnd w:id="240"/>
+      <w:bookmarkEnd w:id="241"/>
     </w:p>
     <w:p>
       <w:pPr>
@@ -30427,7 +31200,7 @@
         <w:pStyle w:val="Beskrivning"/>
         <w:jc w:val="center"/>
       </w:pPr>
-      <w:bookmarkStart w:id="238" w:name="_Ref229993708"/>
+      <w:bookmarkStart w:id="242" w:name="_Ref229993708"/>
       <w:r>
         <w:t xml:space="preserve">Figure </w:t>
       </w:r>
@@ -30452,7 +31225,7 @@
         </w:rPr>
         <w:fldChar w:fldCharType="end"/>
       </w:r>
-      <w:bookmarkEnd w:id="238"/>
+      <w:bookmarkEnd w:id="242"/>
       <w:r>
         <w:t>. General flow o</w:t>
       </w:r>
@@ -30465,7 +31238,7 @@
         <w:pStyle w:val="Rubrik2"/>
         <w:keepNext/>
       </w:pPr>
-      <w:bookmarkStart w:id="239" w:name="_Toc91568054"/>
+      <w:bookmarkStart w:id="243" w:name="_Toc91568054"/>
       <w:r>
         <w:rPr>
           <w:noProof/>
@@ -30518,7 +31291,7 @@
           </wp:inline>
         </w:drawing>
       </w:r>
-      <w:bookmarkEnd w:id="239"/>
+      <w:bookmarkEnd w:id="243"/>
     </w:p>
     <w:p>
       <w:pPr>
@@ -30560,14 +31333,14 @@
       <w:r>
         <w:br w:type="page"/>
       </w:r>
-      <w:bookmarkStart w:id="240" w:name="_Toc246908806"/>
-      <w:bookmarkStart w:id="241" w:name="_Toc91568055"/>
+      <w:bookmarkStart w:id="244" w:name="_Toc246908806"/>
+      <w:bookmarkStart w:id="245" w:name="_Toc91568055"/>
       <w:r>
         <w:lastRenderedPageBreak/>
         <w:t>Post processing of composition measurements</w:t>
       </w:r>
-      <w:bookmarkEnd w:id="240"/>
-      <w:bookmarkEnd w:id="241"/>
+      <w:bookmarkEnd w:id="244"/>
+      <w:bookmarkEnd w:id="245"/>
     </w:p>
     <w:p/>
     <w:p>
@@ -32022,19 +32795,16 @@
     </w:lvl>
   </w:abstractNum>
   <w:abstractNum w:abstractNumId="10" w15:restartNumberingAfterBreak="0">
-    <w:nsid w:val="42DD4EDD"/>
+    <w:nsid w:val="4032722C"/>
     <w:multiLevelType w:val="hybridMultilevel"/>
-    <w:tmpl w:val="6F5A58F2"/>
+    <w:tmpl w:val="A67695F6"/>
     <w:lvl w:ilvl="0" w:tplc="04090001">
       <w:start w:val="1"/>
       <w:numFmt w:val="bullet"/>
       <w:lvlText w:val=""/>
       <w:lvlJc w:val="left"/>
       <w:pPr>
-        <w:tabs>
-          <w:tab w:val="num" w:pos="720"/>
-        </w:tabs>
-        <w:ind w:left="720" w:hanging="360"/>
+        <w:ind w:left="360" w:hanging="360"/>
       </w:pPr>
       <w:rPr>
         <w:rFonts w:ascii="Symbol" w:hAnsi="Symbol" w:hint="default"/>
@@ -32046,6 +32816,122 @@
       <w:lvlText w:val="o"/>
       <w:lvlJc w:val="left"/>
       <w:pPr>
+        <w:ind w:left="1080" w:hanging="360"/>
+      </w:pPr>
+      <w:rPr>
+        <w:rFonts w:ascii="Courier New" w:hAnsi="Courier New" w:cs="Courier New" w:hint="default"/>
+      </w:rPr>
+    </w:lvl>
+    <w:lvl w:ilvl="2" w:tplc="04090005" w:tentative="1">
+      <w:start w:val="1"/>
+      <w:numFmt w:val="bullet"/>
+      <w:lvlText w:val=""/>
+      <w:lvlJc w:val="left"/>
+      <w:pPr>
+        <w:ind w:left="1800" w:hanging="360"/>
+      </w:pPr>
+      <w:rPr>
+        <w:rFonts w:ascii="Wingdings" w:hAnsi="Wingdings" w:hint="default"/>
+      </w:rPr>
+    </w:lvl>
+    <w:lvl w:ilvl="3" w:tplc="04090001" w:tentative="1">
+      <w:start w:val="1"/>
+      <w:numFmt w:val="bullet"/>
+      <w:lvlText w:val=""/>
+      <w:lvlJc w:val="left"/>
+      <w:pPr>
+        <w:ind w:left="2520" w:hanging="360"/>
+      </w:pPr>
+      <w:rPr>
+        <w:rFonts w:ascii="Symbol" w:hAnsi="Symbol" w:hint="default"/>
+      </w:rPr>
+    </w:lvl>
+    <w:lvl w:ilvl="4" w:tplc="04090003" w:tentative="1">
+      <w:start w:val="1"/>
+      <w:numFmt w:val="bullet"/>
+      <w:lvlText w:val="o"/>
+      <w:lvlJc w:val="left"/>
+      <w:pPr>
+        <w:ind w:left="3240" w:hanging="360"/>
+      </w:pPr>
+      <w:rPr>
+        <w:rFonts w:ascii="Courier New" w:hAnsi="Courier New" w:cs="Courier New" w:hint="default"/>
+      </w:rPr>
+    </w:lvl>
+    <w:lvl w:ilvl="5" w:tplc="04090005" w:tentative="1">
+      <w:start w:val="1"/>
+      <w:numFmt w:val="bullet"/>
+      <w:lvlText w:val=""/>
+      <w:lvlJc w:val="left"/>
+      <w:pPr>
+        <w:ind w:left="3960" w:hanging="360"/>
+      </w:pPr>
+      <w:rPr>
+        <w:rFonts w:ascii="Wingdings" w:hAnsi="Wingdings" w:hint="default"/>
+      </w:rPr>
+    </w:lvl>
+    <w:lvl w:ilvl="6" w:tplc="04090001" w:tentative="1">
+      <w:start w:val="1"/>
+      <w:numFmt w:val="bullet"/>
+      <w:lvlText w:val=""/>
+      <w:lvlJc w:val="left"/>
+      <w:pPr>
+        <w:ind w:left="4680" w:hanging="360"/>
+      </w:pPr>
+      <w:rPr>
+        <w:rFonts w:ascii="Symbol" w:hAnsi="Symbol" w:hint="default"/>
+      </w:rPr>
+    </w:lvl>
+    <w:lvl w:ilvl="7" w:tplc="04090003" w:tentative="1">
+      <w:start w:val="1"/>
+      <w:numFmt w:val="bullet"/>
+      <w:lvlText w:val="o"/>
+      <w:lvlJc w:val="left"/>
+      <w:pPr>
+        <w:ind w:left="5400" w:hanging="360"/>
+      </w:pPr>
+      <w:rPr>
+        <w:rFonts w:ascii="Courier New" w:hAnsi="Courier New" w:cs="Courier New" w:hint="default"/>
+      </w:rPr>
+    </w:lvl>
+    <w:lvl w:ilvl="8" w:tplc="04090005" w:tentative="1">
+      <w:start w:val="1"/>
+      <w:numFmt w:val="bullet"/>
+      <w:lvlText w:val=""/>
+      <w:lvlJc w:val="left"/>
+      <w:pPr>
+        <w:ind w:left="6120" w:hanging="360"/>
+      </w:pPr>
+      <w:rPr>
+        <w:rFonts w:ascii="Wingdings" w:hAnsi="Wingdings" w:hint="default"/>
+      </w:rPr>
+    </w:lvl>
+  </w:abstractNum>
+  <w:abstractNum w:abstractNumId="11" w15:restartNumberingAfterBreak="0">
+    <w:nsid w:val="42DD4EDD"/>
+    <w:multiLevelType w:val="hybridMultilevel"/>
+    <w:tmpl w:val="6F5A58F2"/>
+    <w:lvl w:ilvl="0" w:tplc="04090001">
+      <w:start w:val="1"/>
+      <w:numFmt w:val="bullet"/>
+      <w:lvlText w:val=""/>
+      <w:lvlJc w:val="left"/>
+      <w:pPr>
+        <w:tabs>
+          <w:tab w:val="num" w:pos="720"/>
+        </w:tabs>
+        <w:ind w:left="720" w:hanging="360"/>
+      </w:pPr>
+      <w:rPr>
+        <w:rFonts w:ascii="Symbol" w:hAnsi="Symbol" w:hint="default"/>
+      </w:rPr>
+    </w:lvl>
+    <w:lvl w:ilvl="1" w:tplc="04090003">
+      <w:start w:val="1"/>
+      <w:numFmt w:val="bullet"/>
+      <w:lvlText w:val="o"/>
+      <w:lvlJc w:val="left"/>
+      <w:pPr>
         <w:tabs>
           <w:tab w:val="num" w:pos="1440"/>
         </w:tabs>
@@ -32161,7 +33047,7 @@
       </w:rPr>
     </w:lvl>
   </w:abstractNum>
-  <w:abstractNum w:abstractNumId="11" w15:restartNumberingAfterBreak="0">
+  <w:abstractNum w:abstractNumId="12" w15:restartNumberingAfterBreak="0">
     <w:nsid w:val="43A67B20"/>
     <w:multiLevelType w:val="hybridMultilevel"/>
     <w:tmpl w:val="A3208B9A"/>
@@ -32301,7 +33187,7 @@
       </w:rPr>
     </w:lvl>
   </w:abstractNum>
-  <w:abstractNum w:abstractNumId="12" w15:restartNumberingAfterBreak="0">
+  <w:abstractNum w:abstractNumId="13" w15:restartNumberingAfterBreak="0">
     <w:nsid w:val="4DCA789E"/>
     <w:multiLevelType w:val="hybridMultilevel"/>
     <w:tmpl w:val="40FEA20A"/>
@@ -32414,7 +33300,7 @@
       </w:rPr>
     </w:lvl>
   </w:abstractNum>
-  <w:abstractNum w:abstractNumId="13" w15:restartNumberingAfterBreak="0">
+  <w:abstractNum w:abstractNumId="14" w15:restartNumberingAfterBreak="0">
     <w:nsid w:val="53BF033F"/>
     <w:multiLevelType w:val="hybridMultilevel"/>
     <w:tmpl w:val="5D32AB32"/>
@@ -32527,7 +33413,7 @@
       </w:rPr>
     </w:lvl>
   </w:abstractNum>
-  <w:abstractNum w:abstractNumId="14" w15:restartNumberingAfterBreak="0">
+  <w:abstractNum w:abstractNumId="15" w15:restartNumberingAfterBreak="0">
     <w:nsid w:val="5DBE7B9F"/>
     <w:multiLevelType w:val="hybridMultilevel"/>
     <w:tmpl w:val="AA32B6DE"/>
@@ -32640,7 +33526,7 @@
       </w:rPr>
     </w:lvl>
   </w:abstractNum>
-  <w:abstractNum w:abstractNumId="15" w15:restartNumberingAfterBreak="0">
+  <w:abstractNum w:abstractNumId="16" w15:restartNumberingAfterBreak="0">
     <w:nsid w:val="67B724E1"/>
     <w:multiLevelType w:val="hybridMultilevel"/>
     <w:tmpl w:val="E472922E"/>
@@ -32727,7 +33613,7 @@
       </w:pPr>
     </w:lvl>
   </w:abstractNum>
-  <w:abstractNum w:abstractNumId="16" w15:restartNumberingAfterBreak="0">
+  <w:abstractNum w:abstractNumId="17" w15:restartNumberingAfterBreak="0">
     <w:nsid w:val="72CA0BEE"/>
     <w:multiLevelType w:val="hybridMultilevel"/>
     <w:tmpl w:val="B5D42CA8"/>
@@ -32867,7 +33753,7 @@
       </w:rPr>
     </w:lvl>
   </w:abstractNum>
-  <w:abstractNum w:abstractNumId="17" w15:restartNumberingAfterBreak="0">
+  <w:abstractNum w:abstractNumId="18" w15:restartNumberingAfterBreak="0">
     <w:nsid w:val="7A154B6E"/>
     <w:multiLevelType w:val="hybridMultilevel"/>
     <w:tmpl w:val="61AC98EA"/>
@@ -32984,28 +33870,28 @@
     </w:lvl>
   </w:abstractNum>
   <w:num w:numId="1">
-    <w:abstractNumId w:val="17"/>
+    <w:abstractNumId w:val="18"/>
   </w:num>
   <w:num w:numId="2">
-    <w:abstractNumId w:val="11"/>
+    <w:abstractNumId w:val="12"/>
   </w:num>
   <w:num w:numId="3">
-    <w:abstractNumId w:val="10"/>
+    <w:abstractNumId w:val="11"/>
   </w:num>
   <w:num w:numId="4">
     <w:abstractNumId w:val="1"/>
   </w:num>
   <w:num w:numId="5">
-    <w:abstractNumId w:val="16"/>
+    <w:abstractNumId w:val="17"/>
   </w:num>
   <w:num w:numId="6">
     <w:abstractNumId w:val="9"/>
   </w:num>
   <w:num w:numId="7">
-    <w:abstractNumId w:val="15"/>
+    <w:abstractNumId w:val="16"/>
   </w:num>
   <w:num w:numId="8">
-    <w:abstractNumId w:val="12"/>
+    <w:abstractNumId w:val="13"/>
   </w:num>
   <w:num w:numId="9">
     <w:abstractNumId w:val="3"/>
@@ -33029,13 +33915,16 @@
     <w:abstractNumId w:val="0"/>
   </w:num>
   <w:num w:numId="16">
-    <w:abstractNumId w:val="14"/>
+    <w:abstractNumId w:val="15"/>
   </w:num>
   <w:num w:numId="17">
     <w:abstractNumId w:val="8"/>
   </w:num>
   <w:num w:numId="18">
-    <w:abstractNumId w:val="13"/>
+    <w:abstractNumId w:val="14"/>
+  </w:num>
+  <w:num w:numId="19">
+    <w:abstractNumId w:val="10"/>
   </w:num>
   <w:numIdMacAtCleanup w:val="13"/>
 </w:numbering>

</xml_diff>

<commit_message>
Refactored out the reading of command line parameters to a separate class. (#17)
Added documentation for what command line parameters are actually implemented.
</commit_message>
<xml_diff>
--- a/doc/NovacPPPManual.docx
+++ b/doc/NovacPPPManual.docx
@@ -1,6 +1,6 @@
 
 <file path=word/document.xml><?xml version="1.0" encoding="utf-8"?>
-<w:document xmlns:wpc="http://schemas.microsoft.com/office/word/2010/wordprocessingCanvas" xmlns:cx="http://schemas.microsoft.com/office/drawing/2014/chartex" xmlns:cx1="http://schemas.microsoft.com/office/drawing/2015/9/8/chartex" xmlns:cx2="http://schemas.microsoft.com/office/drawing/2015/10/21/chartex" xmlns:cx3="http://schemas.microsoft.com/office/drawing/2016/5/9/chartex" xmlns:cx4="http://schemas.microsoft.com/office/drawing/2016/5/10/chartex" xmlns:cx5="http://schemas.microsoft.com/office/drawing/2016/5/11/chartex" xmlns:cx6="http://schemas.microsoft.com/office/drawing/2016/5/12/chartex" xmlns:cx7="http://schemas.microsoft.com/office/drawing/2016/5/13/chartex" xmlns:cx8="http://schemas.microsoft.com/office/drawing/2016/5/14/chartex" xmlns:mc="http://schemas.openxmlformats.org/markup-compatibility/2006" xmlns:aink="http://schemas.microsoft.com/office/drawing/2016/ink" xmlns:am3d="http://schemas.microsoft.com/office/drawing/2017/model3d" xmlns:o="urn:schemas-microsoft-com:office:office" xmlns:r="http://schemas.openxmlformats.org/officeDocument/2006/relationships" xmlns:m="http://schemas.openxmlformats.org/officeDocument/2006/math" xmlns:v="urn:schemas-microsoft-com:vml" xmlns:wp14="http://schemas.microsoft.com/office/word/2010/wordprocessingDrawing" xmlns:wp="http://schemas.openxmlformats.org/drawingml/2006/wordprocessingDrawing" xmlns:w10="urn:schemas-microsoft-com:office:word" xmlns:w="http://schemas.openxmlformats.org/wordprocessingml/2006/main" xmlns:w14="http://schemas.microsoft.com/office/word/2010/wordml" xmlns:w15="http://schemas.microsoft.com/office/word/2012/wordml" xmlns:w16cex="http://schemas.microsoft.com/office/word/2018/wordml/cex" xmlns:w16cid="http://schemas.microsoft.com/office/word/2016/wordml/cid" xmlns:w16="http://schemas.microsoft.com/office/word/2018/wordml" xmlns:w16sdtdh="http://schemas.microsoft.com/office/word/2020/wordml/sdtdatahash" xmlns:w16se="http://schemas.microsoft.com/office/word/2015/wordml/symex" xmlns:wpg="http://schemas.microsoft.com/office/word/2010/wordprocessingGroup" xmlns:wpi="http://schemas.microsoft.com/office/word/2010/wordprocessingInk" xmlns:wne="http://schemas.microsoft.com/office/word/2006/wordml" xmlns:wps="http://schemas.microsoft.com/office/word/2010/wordprocessingShape" mc:Ignorable="w14 w15 w16se w16cid w16 w16cex w16sdtdh wp14">
+<w:document xmlns:wpc="http://schemas.microsoft.com/office/word/2010/wordprocessingCanvas" xmlns:cx="http://schemas.microsoft.com/office/drawing/2014/chartex" xmlns:cx1="http://schemas.microsoft.com/office/drawing/2015/9/8/chartex" xmlns:cx2="http://schemas.microsoft.com/office/drawing/2015/10/21/chartex" xmlns:cx3="http://schemas.microsoft.com/office/drawing/2016/5/9/chartex" xmlns:cx4="http://schemas.microsoft.com/office/drawing/2016/5/10/chartex" xmlns:cx5="http://schemas.microsoft.com/office/drawing/2016/5/11/chartex" xmlns:cx6="http://schemas.microsoft.com/office/drawing/2016/5/12/chartex" xmlns:cx7="http://schemas.microsoft.com/office/drawing/2016/5/13/chartex" xmlns:cx8="http://schemas.microsoft.com/office/drawing/2016/5/14/chartex" xmlns:mc="http://schemas.openxmlformats.org/markup-compatibility/2006" xmlns:aink="http://schemas.microsoft.com/office/drawing/2016/ink" xmlns:am3d="http://schemas.microsoft.com/office/drawing/2017/model3d" xmlns:o="urn:schemas-microsoft-com:office:office" xmlns:oel="http://schemas.microsoft.com/office/2019/extlst" xmlns:r="http://schemas.openxmlformats.org/officeDocument/2006/relationships" xmlns:m="http://schemas.openxmlformats.org/officeDocument/2006/math" xmlns:v="urn:schemas-microsoft-com:vml" xmlns:wp14="http://schemas.microsoft.com/office/word/2010/wordprocessingDrawing" xmlns:wp="http://schemas.openxmlformats.org/drawingml/2006/wordprocessingDrawing" xmlns:w10="urn:schemas-microsoft-com:office:word" xmlns:w="http://schemas.openxmlformats.org/wordprocessingml/2006/main" xmlns:w14="http://schemas.microsoft.com/office/word/2010/wordml" xmlns:w15="http://schemas.microsoft.com/office/word/2012/wordml" xmlns:w16cex="http://schemas.microsoft.com/office/word/2018/wordml/cex" xmlns:w16cid="http://schemas.microsoft.com/office/word/2016/wordml/cid" xmlns:w16="http://schemas.microsoft.com/office/word/2018/wordml" xmlns:w16du="http://schemas.microsoft.com/office/word/2023/wordml/word16du" xmlns:w16sdtdh="http://schemas.microsoft.com/office/word/2020/wordml/sdtdatahash" xmlns:w16se="http://schemas.microsoft.com/office/word/2015/wordml/symex" xmlns:wpg="http://schemas.microsoft.com/office/word/2010/wordprocessingGroup" xmlns:wpi="http://schemas.microsoft.com/office/word/2010/wordprocessingInk" xmlns:wne="http://schemas.microsoft.com/office/word/2006/wordml" xmlns:wps="http://schemas.microsoft.com/office/word/2010/wordprocessingShape" mc:Ignorable="w14 w15 w16se w16cid w16 w16cex w16sdtdh w16du wp14">
   <w:body>
     <w:p>
       <w:bookmarkStart w:id="0" w:name="_Toc133916042"/>
@@ -426,7 +426,7 @@
                       <w:noProof/>
                       <w:sz w:val="28"/>
                     </w:rPr>
-                    <w:t>2021-12-30</w:t>
+                    <w:t>2024-08-27</w:t>
                   </w:r>
                   <w:r>
                     <w:rPr>
@@ -664,9 +664,11 @@
           <w:bCs w:val="0"/>
           <w:caps w:val="0"/>
           <w:noProof/>
+          <w:kern w:val="2"/>
           <w:sz w:val="22"/>
           <w:szCs w:val="22"/>
           <w:lang w:bidi="ar-SA"/>
+          <w14:ligatures w14:val="standardContextual"/>
         </w:rPr>
       </w:pPr>
       <w:r>
@@ -678,7 +680,7 @@
       <w:r>
         <w:fldChar w:fldCharType="separate"/>
       </w:r>
-      <w:hyperlink w:anchor="_Toc91745985" w:history="1">
+      <w:hyperlink w:anchor="_Toc175680607" w:history="1">
         <w:r>
           <w:rPr>
             <w:rStyle w:val="Hyperlnk"/>
@@ -694,9 +696,11 @@
             <w:bCs w:val="0"/>
             <w:caps w:val="0"/>
             <w:noProof/>
+            <w:kern w:val="2"/>
             <w:sz w:val="22"/>
             <w:szCs w:val="22"/>
             <w:lang w:bidi="ar-SA"/>
+            <w14:ligatures w14:val="standardContextual"/>
           </w:rPr>
           <w:tab/>
         </w:r>
@@ -727,7 +731,7 @@
             <w:noProof/>
             <w:webHidden/>
           </w:rPr>
-          <w:instrText xml:space="preserve"> PAGEREF _Toc91745985 \h </w:instrText>
+          <w:instrText xml:space="preserve"> PAGEREF _Toc175680607 \h </w:instrText>
         </w:r>
         <w:r>
           <w:rPr>
@@ -767,12 +771,14 @@
           <w:bCs w:val="0"/>
           <w:caps w:val="0"/>
           <w:noProof/>
+          <w:kern w:val="2"/>
           <w:sz w:val="22"/>
           <w:szCs w:val="22"/>
           <w:lang w:bidi="ar-SA"/>
-        </w:rPr>
-      </w:pPr>
-      <w:hyperlink w:anchor="_Toc91745986" w:history="1">
+          <w14:ligatures w14:val="standardContextual"/>
+        </w:rPr>
+      </w:pPr>
+      <w:hyperlink w:anchor="_Toc175680608" w:history="1">
         <w:r>
           <w:rPr>
             <w:rStyle w:val="Hyperlnk"/>
@@ -788,9 +794,11 @@
             <w:bCs w:val="0"/>
             <w:caps w:val="0"/>
             <w:noProof/>
+            <w:kern w:val="2"/>
             <w:sz w:val="22"/>
             <w:szCs w:val="22"/>
             <w:lang w:bidi="ar-SA"/>
+            <w14:ligatures w14:val="standardContextual"/>
           </w:rPr>
           <w:tab/>
         </w:r>
@@ -821,7 +829,7 @@
             <w:noProof/>
             <w:webHidden/>
           </w:rPr>
-          <w:instrText xml:space="preserve"> PAGEREF _Toc91745986 \h </w:instrText>
+          <w:instrText xml:space="preserve"> PAGEREF _Toc175680608 \h </w:instrText>
         </w:r>
         <w:r>
           <w:rPr>
@@ -861,12 +869,14 @@
           <w:bCs w:val="0"/>
           <w:caps w:val="0"/>
           <w:noProof/>
+          <w:kern w:val="2"/>
           <w:sz w:val="22"/>
           <w:szCs w:val="22"/>
           <w:lang w:bidi="ar-SA"/>
-        </w:rPr>
-      </w:pPr>
-      <w:hyperlink w:anchor="_Toc91745987" w:history="1">
+          <w14:ligatures w14:val="standardContextual"/>
+        </w:rPr>
+      </w:pPr>
+      <w:hyperlink w:anchor="_Toc175680609" w:history="1">
         <w:r>
           <w:rPr>
             <w:rStyle w:val="Hyperlnk"/>
@@ -882,9 +892,11 @@
             <w:bCs w:val="0"/>
             <w:caps w:val="0"/>
             <w:noProof/>
+            <w:kern w:val="2"/>
             <w:sz w:val="22"/>
             <w:szCs w:val="22"/>
             <w:lang w:bidi="ar-SA"/>
+            <w14:ligatures w14:val="standardContextual"/>
           </w:rPr>
           <w:tab/>
         </w:r>
@@ -915,7 +927,7 @@
             <w:noProof/>
             <w:webHidden/>
           </w:rPr>
-          <w:instrText xml:space="preserve"> PAGEREF _Toc91745987 \h </w:instrText>
+          <w:instrText xml:space="preserve"> PAGEREF _Toc175680609 \h </w:instrText>
         </w:r>
         <w:r>
           <w:rPr>
@@ -955,12 +967,14 @@
           <w:bCs w:val="0"/>
           <w:caps w:val="0"/>
           <w:noProof/>
+          <w:kern w:val="2"/>
           <w:sz w:val="22"/>
           <w:szCs w:val="22"/>
           <w:lang w:bidi="ar-SA"/>
-        </w:rPr>
-      </w:pPr>
-      <w:hyperlink w:anchor="_Toc91745988" w:history="1">
+          <w14:ligatures w14:val="standardContextual"/>
+        </w:rPr>
+      </w:pPr>
+      <w:hyperlink w:anchor="_Toc175680610" w:history="1">
         <w:r>
           <w:rPr>
             <w:rStyle w:val="Hyperlnk"/>
@@ -976,9 +990,11 @@
             <w:bCs w:val="0"/>
             <w:caps w:val="0"/>
             <w:noProof/>
+            <w:kern w:val="2"/>
             <w:sz w:val="22"/>
             <w:szCs w:val="22"/>
             <w:lang w:bidi="ar-SA"/>
+            <w14:ligatures w14:val="standardContextual"/>
           </w:rPr>
           <w:tab/>
         </w:r>
@@ -1009,7 +1025,7 @@
             <w:noProof/>
             <w:webHidden/>
           </w:rPr>
-          <w:instrText xml:space="preserve"> PAGEREF _Toc91745988 \h </w:instrText>
+          <w:instrText xml:space="preserve"> PAGEREF _Toc175680610 \h </w:instrText>
         </w:r>
         <w:r>
           <w:rPr>
@@ -1050,12 +1066,14 @@
           <w:rFonts w:asciiTheme="minorHAnsi" w:eastAsiaTheme="minorEastAsia" w:hAnsiTheme="minorHAnsi" w:cstheme="minorBidi"/>
           <w:smallCaps w:val="0"/>
           <w:noProof/>
+          <w:kern w:val="2"/>
           <w:sz w:val="22"/>
           <w:szCs w:val="22"/>
           <w:lang w:bidi="ar-SA"/>
-        </w:rPr>
-      </w:pPr>
-      <w:hyperlink w:anchor="_Toc91745989" w:history="1">
+          <w14:ligatures w14:val="standardContextual"/>
+        </w:rPr>
+      </w:pPr>
+      <w:hyperlink w:anchor="_Toc175680611" w:history="1">
         <w:r>
           <w:rPr>
             <w:rStyle w:val="Hyperlnk"/>
@@ -1083,7 +1101,7 @@
             <w:noProof/>
             <w:webHidden/>
           </w:rPr>
-          <w:instrText xml:space="preserve"> PAGEREF _Toc91745989 \h </w:instrText>
+          <w:instrText xml:space="preserve"> PAGEREF _Toc175680611 \h </w:instrText>
         </w:r>
         <w:r>
           <w:rPr>
@@ -1124,12 +1142,14 @@
           <w:rFonts w:asciiTheme="minorHAnsi" w:eastAsiaTheme="minorEastAsia" w:hAnsiTheme="minorHAnsi" w:cstheme="minorBidi"/>
           <w:smallCaps w:val="0"/>
           <w:noProof/>
+          <w:kern w:val="2"/>
           <w:sz w:val="22"/>
           <w:szCs w:val="22"/>
           <w:lang w:bidi="ar-SA"/>
-        </w:rPr>
-      </w:pPr>
-      <w:hyperlink w:anchor="_Toc91745990" w:history="1">
+          <w14:ligatures w14:val="standardContextual"/>
+        </w:rPr>
+      </w:pPr>
+      <w:hyperlink w:anchor="_Toc175680612" w:history="1">
         <w:r>
           <w:rPr>
             <w:rStyle w:val="Hyperlnk"/>
@@ -1166,7 +1186,7 @@
             <w:noProof/>
             <w:webHidden/>
           </w:rPr>
-          <w:instrText xml:space="preserve"> PAGEREF _Toc91745990 \h </w:instrText>
+          <w:instrText xml:space="preserve"> PAGEREF _Toc175680612 \h </w:instrText>
         </w:r>
         <w:r>
           <w:rPr>
@@ -1207,12 +1227,14 @@
           <w:rFonts w:asciiTheme="minorHAnsi" w:eastAsiaTheme="minorEastAsia" w:hAnsiTheme="minorHAnsi" w:cstheme="minorBidi"/>
           <w:smallCaps w:val="0"/>
           <w:noProof/>
+          <w:kern w:val="2"/>
           <w:sz w:val="22"/>
           <w:szCs w:val="22"/>
           <w:lang w:bidi="ar-SA"/>
-        </w:rPr>
-      </w:pPr>
-      <w:hyperlink w:anchor="_Toc91745991" w:history="1">
+          <w14:ligatures w14:val="standardContextual"/>
+        </w:rPr>
+      </w:pPr>
+      <w:hyperlink w:anchor="_Toc175680613" w:history="1">
         <w:r>
           <w:rPr>
             <w:rStyle w:val="Hyperlnk"/>
@@ -1241,7 +1263,7 @@
             <w:noProof/>
             <w:webHidden/>
           </w:rPr>
-          <w:instrText xml:space="preserve"> PAGEREF _Toc91745991 \h </w:instrText>
+          <w:instrText xml:space="preserve"> PAGEREF _Toc175680613 \h </w:instrText>
         </w:r>
         <w:r>
           <w:rPr>
@@ -1282,12 +1304,91 @@
           <w:rFonts w:asciiTheme="minorHAnsi" w:eastAsiaTheme="minorEastAsia" w:hAnsiTheme="minorHAnsi" w:cstheme="minorBidi"/>
           <w:smallCaps w:val="0"/>
           <w:noProof/>
+          <w:kern w:val="2"/>
           <w:sz w:val="22"/>
           <w:szCs w:val="22"/>
           <w:lang w:bidi="ar-SA"/>
-        </w:rPr>
-      </w:pPr>
-      <w:hyperlink w:anchor="_Toc91745992" w:history="1">
+          <w14:ligatures w14:val="standardContextual"/>
+        </w:rPr>
+      </w:pPr>
+      <w:hyperlink w:anchor="_Toc175680614" w:history="1">
+        <w:r>
+          <w:rPr>
+            <w:rStyle w:val="Hyperlnk"/>
+            <w:i/>
+            <w:iCs/>
+            <w:noProof/>
+          </w:rPr>
+          <w:t>command line arguments</w:t>
+        </w:r>
+        <w:r>
+          <w:rPr>
+            <w:noProof/>
+            <w:webHidden/>
+          </w:rPr>
+          <w:tab/>
+        </w:r>
+        <w:r>
+          <w:rPr>
+            <w:noProof/>
+            <w:webHidden/>
+          </w:rPr>
+          <w:fldChar w:fldCharType="begin"/>
+        </w:r>
+        <w:r>
+          <w:rPr>
+            <w:noProof/>
+            <w:webHidden/>
+          </w:rPr>
+          <w:instrText xml:space="preserve"> PAGEREF _Toc175680614 \h </w:instrText>
+        </w:r>
+        <w:r>
+          <w:rPr>
+            <w:noProof/>
+            <w:webHidden/>
+          </w:rPr>
+        </w:r>
+        <w:r>
+          <w:rPr>
+            <w:noProof/>
+            <w:webHidden/>
+          </w:rPr>
+          <w:fldChar w:fldCharType="separate"/>
+        </w:r>
+        <w:r>
+          <w:rPr>
+            <w:noProof/>
+            <w:webHidden/>
+          </w:rPr>
+          <w:t>26</w:t>
+        </w:r>
+        <w:r>
+          <w:rPr>
+            <w:noProof/>
+            <w:webHidden/>
+          </w:rPr>
+          <w:fldChar w:fldCharType="end"/>
+        </w:r>
+      </w:hyperlink>
+    </w:p>
+    <w:p>
+      <w:pPr>
+        <w:pStyle w:val="Innehll2"/>
+        <w:tabs>
+          <w:tab w:val="right" w:leader="dot" w:pos="9205"/>
+        </w:tabs>
+        <w:rPr>
+          <w:rFonts w:asciiTheme="minorHAnsi" w:eastAsiaTheme="minorEastAsia" w:hAnsiTheme="minorHAnsi" w:cstheme="minorBidi"/>
+          <w:smallCaps w:val="0"/>
+          <w:noProof/>
+          <w:kern w:val="2"/>
+          <w:sz w:val="22"/>
+          <w:szCs w:val="22"/>
+          <w:lang w:bidi="ar-SA"/>
+          <w14:ligatures w14:val="standardContextual"/>
+        </w:rPr>
+      </w:pPr>
+      <w:hyperlink w:anchor="_Toc175680615" w:history="1">
         <w:r>
           <w:rPr>
             <w:rStyle w:val="Hyperlnk"/>
@@ -1324,7 +1425,7 @@
             <w:noProof/>
             <w:webHidden/>
           </w:rPr>
-          <w:instrText xml:space="preserve"> PAGEREF _Toc91745992 \h </w:instrText>
+          <w:instrText xml:space="preserve"> PAGEREF _Toc175680615 \h </w:instrText>
         </w:r>
         <w:r>
           <w:rPr>
@@ -1344,7 +1445,7 @@
             <w:noProof/>
             <w:webHidden/>
           </w:rPr>
-          <w:t>26</w:t>
+          <w:t>28</w:t>
         </w:r>
         <w:r>
           <w:rPr>
@@ -1365,12 +1466,14 @@
           <w:rFonts w:asciiTheme="minorHAnsi" w:eastAsiaTheme="minorEastAsia" w:hAnsiTheme="minorHAnsi" w:cstheme="minorBidi"/>
           <w:smallCaps w:val="0"/>
           <w:noProof/>
+          <w:kern w:val="2"/>
           <w:sz w:val="22"/>
           <w:szCs w:val="22"/>
           <w:lang w:bidi="ar-SA"/>
-        </w:rPr>
-      </w:pPr>
-      <w:hyperlink w:anchor="_Toc91745993" w:history="1">
+          <w14:ligatures w14:val="standardContextual"/>
+        </w:rPr>
+      </w:pPr>
+      <w:hyperlink w:anchor="_Toc175680616" w:history="1">
         <w:r>
           <w:rPr>
             <w:rStyle w:val="Hyperlnk"/>
@@ -1399,7 +1502,7 @@
             <w:noProof/>
             <w:webHidden/>
           </w:rPr>
-          <w:instrText xml:space="preserve"> PAGEREF _Toc91745993 \h </w:instrText>
+          <w:instrText xml:space="preserve"> PAGEREF _Toc175680616 \h </w:instrText>
         </w:r>
         <w:r>
           <w:rPr>
@@ -1419,7 +1522,7 @@
             <w:noProof/>
             <w:webHidden/>
           </w:rPr>
-          <w:t>29</w:t>
+          <w:t>31</w:t>
         </w:r>
         <w:r>
           <w:rPr>
@@ -1439,12 +1542,14 @@
           <w:bCs w:val="0"/>
           <w:caps w:val="0"/>
           <w:noProof/>
+          <w:kern w:val="2"/>
           <w:sz w:val="22"/>
           <w:szCs w:val="22"/>
           <w:lang w:bidi="ar-SA"/>
-        </w:rPr>
-      </w:pPr>
-      <w:hyperlink w:anchor="_Toc91745994" w:history="1">
+          <w14:ligatures w14:val="standardContextual"/>
+        </w:rPr>
+      </w:pPr>
+      <w:hyperlink w:anchor="_Toc175680617" w:history="1">
         <w:r>
           <w:rPr>
             <w:rStyle w:val="Hyperlnk"/>
@@ -1459,9 +1564,11 @@
             <w:bCs w:val="0"/>
             <w:caps w:val="0"/>
             <w:noProof/>
+            <w:kern w:val="2"/>
             <w:sz w:val="22"/>
             <w:szCs w:val="22"/>
             <w:lang w:bidi="ar-SA"/>
+            <w14:ligatures w14:val="standardContextual"/>
           </w:rPr>
           <w:tab/>
         </w:r>
@@ -1491,7 +1598,7 @@
             <w:noProof/>
             <w:webHidden/>
           </w:rPr>
-          <w:instrText xml:space="preserve"> PAGEREF _Toc91745994 \h </w:instrText>
+          <w:instrText xml:space="preserve"> PAGEREF _Toc175680617 \h </w:instrText>
         </w:r>
         <w:r>
           <w:rPr>
@@ -1511,7 +1618,7 @@
             <w:noProof/>
             <w:webHidden/>
           </w:rPr>
-          <w:t>30</w:t>
+          <w:t>32</w:t>
         </w:r>
         <w:r>
           <w:rPr>
@@ -1532,12 +1639,14 @@
           <w:rFonts w:asciiTheme="minorHAnsi" w:eastAsiaTheme="minorEastAsia" w:hAnsiTheme="minorHAnsi" w:cstheme="minorBidi"/>
           <w:smallCaps w:val="0"/>
           <w:noProof/>
+          <w:kern w:val="2"/>
           <w:sz w:val="22"/>
           <w:szCs w:val="22"/>
           <w:lang w:bidi="ar-SA"/>
-        </w:rPr>
-      </w:pPr>
-      <w:hyperlink w:anchor="_Toc91745995" w:history="1">
+          <w14:ligatures w14:val="standardContextual"/>
+        </w:rPr>
+      </w:pPr>
+      <w:hyperlink w:anchor="_Toc175680618" w:history="1">
         <w:r>
           <w:rPr>
             <w:rStyle w:val="Hyperlnk"/>
@@ -1564,7 +1673,7 @@
             <w:noProof/>
             <w:webHidden/>
           </w:rPr>
-          <w:instrText xml:space="preserve"> PAGEREF _Toc91745995 \h </w:instrText>
+          <w:instrText xml:space="preserve"> PAGEREF _Toc175680618 \h </w:instrText>
         </w:r>
         <w:r>
           <w:rPr>
@@ -1584,7 +1693,7 @@
             <w:noProof/>
             <w:webHidden/>
           </w:rPr>
-          <w:t>30</w:t>
+          <w:t>32</w:t>
         </w:r>
         <w:r>
           <w:rPr>
@@ -1605,12 +1714,14 @@
           <w:rFonts w:asciiTheme="minorHAnsi" w:eastAsiaTheme="minorEastAsia" w:hAnsiTheme="minorHAnsi" w:cstheme="minorBidi"/>
           <w:smallCaps w:val="0"/>
           <w:noProof/>
+          <w:kern w:val="2"/>
           <w:sz w:val="22"/>
           <w:szCs w:val="22"/>
           <w:lang w:bidi="ar-SA"/>
-        </w:rPr>
-      </w:pPr>
-      <w:hyperlink w:anchor="_Toc91745996" w:history="1">
+          <w14:ligatures w14:val="standardContextual"/>
+        </w:rPr>
+      </w:pPr>
+      <w:hyperlink w:anchor="_Toc175680619" w:history="1">
         <w:r>
           <w:rPr>
             <w:rStyle w:val="Hyperlnk"/>
@@ -1637,7 +1748,7 @@
             <w:noProof/>
             <w:webHidden/>
           </w:rPr>
-          <w:instrText xml:space="preserve"> PAGEREF _Toc91745996 \h </w:instrText>
+          <w:instrText xml:space="preserve"> PAGEREF _Toc175680619 \h </w:instrText>
         </w:r>
         <w:r>
           <w:rPr>
@@ -1657,7 +1768,7 @@
             <w:noProof/>
             <w:webHidden/>
           </w:rPr>
-          <w:t>31</w:t>
+          <w:t>33</w:t>
         </w:r>
         <w:r>
           <w:rPr>
@@ -1677,12 +1788,14 @@
           <w:bCs w:val="0"/>
           <w:caps w:val="0"/>
           <w:noProof/>
+          <w:kern w:val="2"/>
           <w:sz w:val="22"/>
           <w:szCs w:val="22"/>
           <w:lang w:bidi="ar-SA"/>
-        </w:rPr>
-      </w:pPr>
-      <w:hyperlink w:anchor="_Toc91745997" w:history="1">
+          <w14:ligatures w14:val="standardContextual"/>
+        </w:rPr>
+      </w:pPr>
+      <w:hyperlink w:anchor="_Toc175680620" w:history="1">
         <w:r>
           <w:rPr>
             <w:rStyle w:val="Hyperlnk"/>
@@ -1697,9 +1810,11 @@
             <w:bCs w:val="0"/>
             <w:caps w:val="0"/>
             <w:noProof/>
+            <w:kern w:val="2"/>
             <w:sz w:val="22"/>
             <w:szCs w:val="22"/>
             <w:lang w:bidi="ar-SA"/>
+            <w14:ligatures w14:val="standardContextual"/>
           </w:rPr>
           <w:tab/>
         </w:r>
@@ -1729,7 +1844,7 @@
             <w:noProof/>
             <w:webHidden/>
           </w:rPr>
-          <w:instrText xml:space="preserve"> PAGEREF _Toc91745997 \h </w:instrText>
+          <w:instrText xml:space="preserve"> PAGEREF _Toc175680620 \h </w:instrText>
         </w:r>
         <w:r>
           <w:rPr>
@@ -1749,7 +1864,7 @@
             <w:noProof/>
             <w:webHidden/>
           </w:rPr>
-          <w:t>32</w:t>
+          <w:t>34</w:t>
         </w:r>
         <w:r>
           <w:rPr>
@@ -1770,12 +1885,14 @@
           <w:rFonts w:asciiTheme="minorHAnsi" w:eastAsiaTheme="minorEastAsia" w:hAnsiTheme="minorHAnsi" w:cstheme="minorBidi"/>
           <w:smallCaps w:val="0"/>
           <w:noProof/>
+          <w:kern w:val="2"/>
           <w:sz w:val="22"/>
           <w:szCs w:val="22"/>
           <w:lang w:bidi="ar-SA"/>
-        </w:rPr>
-      </w:pPr>
-      <w:hyperlink w:anchor="_Toc91745998" w:history="1">
+          <w14:ligatures w14:val="standardContextual"/>
+        </w:rPr>
+      </w:pPr>
+      <w:hyperlink w:anchor="_Toc175680621" w:history="1">
         <w:r>
           <w:rPr>
             <w:rStyle w:val="Hyperlnk"/>
@@ -1802,7 +1919,7 @@
             <w:noProof/>
             <w:webHidden/>
           </w:rPr>
-          <w:instrText xml:space="preserve"> PAGEREF _Toc91745998 \h </w:instrText>
+          <w:instrText xml:space="preserve"> PAGEREF _Toc175680621 \h </w:instrText>
         </w:r>
         <w:r>
           <w:rPr>
@@ -1822,7 +1939,7 @@
             <w:noProof/>
             <w:webHidden/>
           </w:rPr>
-          <w:t>32</w:t>
+          <w:t>34</w:t>
         </w:r>
         <w:r>
           <w:rPr>
@@ -1843,12 +1960,14 @@
           <w:rFonts w:asciiTheme="minorHAnsi" w:eastAsiaTheme="minorEastAsia" w:hAnsiTheme="minorHAnsi" w:cstheme="minorBidi"/>
           <w:smallCaps w:val="0"/>
           <w:noProof/>
+          <w:kern w:val="2"/>
           <w:sz w:val="22"/>
           <w:szCs w:val="22"/>
           <w:lang w:bidi="ar-SA"/>
-        </w:rPr>
-      </w:pPr>
-      <w:hyperlink w:anchor="_Toc91745999" w:history="1">
+          <w14:ligatures w14:val="standardContextual"/>
+        </w:rPr>
+      </w:pPr>
+      <w:hyperlink w:anchor="_Toc175680622" w:history="1">
         <w:r>
           <w:rPr>
             <w:rStyle w:val="Hyperlnk"/>
@@ -1875,7 +1994,7 @@
             <w:noProof/>
             <w:webHidden/>
           </w:rPr>
-          <w:instrText xml:space="preserve"> PAGEREF _Toc91745999 \h </w:instrText>
+          <w:instrText xml:space="preserve"> PAGEREF _Toc175680622 \h </w:instrText>
         </w:r>
         <w:r>
           <w:rPr>
@@ -1895,7 +2014,7 @@
             <w:noProof/>
             <w:webHidden/>
           </w:rPr>
-          <w:t>33</w:t>
+          <w:t>35</w:t>
         </w:r>
         <w:r>
           <w:rPr>
@@ -1915,12 +2034,14 @@
           <w:bCs w:val="0"/>
           <w:caps w:val="0"/>
           <w:noProof/>
+          <w:kern w:val="2"/>
           <w:sz w:val="22"/>
           <w:szCs w:val="22"/>
           <w:lang w:bidi="ar-SA"/>
-        </w:rPr>
-      </w:pPr>
-      <w:hyperlink w:anchor="_Toc91746000" w:history="1">
+          <w14:ligatures w14:val="standardContextual"/>
+        </w:rPr>
+      </w:pPr>
+      <w:hyperlink w:anchor="_Toc175680623" w:history="1">
         <w:r>
           <w:rPr>
             <w:rStyle w:val="Hyperlnk"/>
@@ -1935,9 +2056,11 @@
             <w:bCs w:val="0"/>
             <w:caps w:val="0"/>
             <w:noProof/>
+            <w:kern w:val="2"/>
             <w:sz w:val="22"/>
             <w:szCs w:val="22"/>
             <w:lang w:bidi="ar-SA"/>
+            <w14:ligatures w14:val="standardContextual"/>
           </w:rPr>
           <w:tab/>
         </w:r>
@@ -1967,7 +2090,7 @@
             <w:noProof/>
             <w:webHidden/>
           </w:rPr>
-          <w:instrText xml:space="preserve"> PAGEREF _Toc91746000 \h </w:instrText>
+          <w:instrText xml:space="preserve"> PAGEREF _Toc175680623 \h </w:instrText>
         </w:r>
         <w:r>
           <w:rPr>
@@ -1987,7 +2110,7 @@
             <w:noProof/>
             <w:webHidden/>
           </w:rPr>
-          <w:t>34</w:t>
+          <w:t>36</w:t>
         </w:r>
         <w:r>
           <w:rPr>
@@ -2008,12 +2131,14 @@
           <w:rFonts w:asciiTheme="minorHAnsi" w:eastAsiaTheme="minorEastAsia" w:hAnsiTheme="minorHAnsi" w:cstheme="minorBidi"/>
           <w:smallCaps w:val="0"/>
           <w:noProof/>
+          <w:kern w:val="2"/>
           <w:sz w:val="22"/>
           <w:szCs w:val="22"/>
           <w:lang w:bidi="ar-SA"/>
-        </w:rPr>
-      </w:pPr>
-      <w:hyperlink w:anchor="_Toc91746001" w:history="1">
+          <w14:ligatures w14:val="standardContextual"/>
+        </w:rPr>
+      </w:pPr>
+      <w:hyperlink w:anchor="_Toc175680624" w:history="1">
         <w:r>
           <w:rPr>
             <w:rStyle w:val="Hyperlnk"/>
@@ -2040,7 +2165,7 @@
             <w:noProof/>
             <w:webHidden/>
           </w:rPr>
-          <w:instrText xml:space="preserve"> PAGEREF _Toc91746001 \h </w:instrText>
+          <w:instrText xml:space="preserve"> PAGEREF _Toc175680624 \h </w:instrText>
         </w:r>
         <w:r>
           <w:rPr>
@@ -2060,7 +2185,7 @@
             <w:noProof/>
             <w:webHidden/>
           </w:rPr>
-          <w:t>34</w:t>
+          <w:t>36</w:t>
         </w:r>
         <w:r>
           <w:rPr>
@@ -2081,12 +2206,14 @@
           <w:rFonts w:asciiTheme="minorHAnsi" w:eastAsiaTheme="minorEastAsia" w:hAnsiTheme="minorHAnsi" w:cstheme="minorBidi"/>
           <w:smallCaps w:val="0"/>
           <w:noProof/>
+          <w:kern w:val="2"/>
           <w:sz w:val="22"/>
           <w:szCs w:val="22"/>
           <w:lang w:bidi="ar-SA"/>
-        </w:rPr>
-      </w:pPr>
-      <w:hyperlink w:anchor="_Toc91746002" w:history="1">
+          <w14:ligatures w14:val="standardContextual"/>
+        </w:rPr>
+      </w:pPr>
+      <w:hyperlink w:anchor="_Toc175680625" w:history="1">
         <w:r>
           <w:rPr>
             <w:rStyle w:val="Hyperlnk"/>
@@ -2113,7 +2240,7 @@
             <w:noProof/>
             <w:webHidden/>
           </w:rPr>
-          <w:instrText xml:space="preserve"> PAGEREF _Toc91746002 \h </w:instrText>
+          <w:instrText xml:space="preserve"> PAGEREF _Toc175680625 \h </w:instrText>
         </w:r>
         <w:r>
           <w:rPr>
@@ -2133,7 +2260,7 @@
             <w:noProof/>
             <w:webHidden/>
           </w:rPr>
-          <w:t>34</w:t>
+          <w:t>36</w:t>
         </w:r>
         <w:r>
           <w:rPr>
@@ -2154,12 +2281,14 @@
           <w:rFonts w:asciiTheme="minorHAnsi" w:eastAsiaTheme="minorEastAsia" w:hAnsiTheme="minorHAnsi" w:cstheme="minorBidi"/>
           <w:smallCaps w:val="0"/>
           <w:noProof/>
+          <w:kern w:val="2"/>
           <w:sz w:val="22"/>
           <w:szCs w:val="22"/>
           <w:lang w:bidi="ar-SA"/>
-        </w:rPr>
-      </w:pPr>
-      <w:hyperlink w:anchor="_Toc91746003" w:history="1">
+          <w14:ligatures w14:val="standardContextual"/>
+        </w:rPr>
+      </w:pPr>
+      <w:hyperlink w:anchor="_Toc175680626" w:history="1">
         <w:r>
           <w:rPr>
             <w:rStyle w:val="Hyperlnk"/>
@@ -2186,7 +2315,7 @@
             <w:noProof/>
             <w:webHidden/>
           </w:rPr>
-          <w:instrText xml:space="preserve"> PAGEREF _Toc91746003 \h </w:instrText>
+          <w:instrText xml:space="preserve"> PAGEREF _Toc175680626 \h </w:instrText>
         </w:r>
         <w:r>
           <w:rPr>
@@ -2206,7 +2335,7 @@
             <w:noProof/>
             <w:webHidden/>
           </w:rPr>
-          <w:t>34</w:t>
+          <w:t>36</w:t>
         </w:r>
         <w:r>
           <w:rPr>
@@ -2227,12 +2356,14 @@
           <w:rFonts w:asciiTheme="minorHAnsi" w:eastAsiaTheme="minorEastAsia" w:hAnsiTheme="minorHAnsi" w:cstheme="minorBidi"/>
           <w:smallCaps w:val="0"/>
           <w:noProof/>
+          <w:kern w:val="2"/>
           <w:sz w:val="22"/>
           <w:szCs w:val="22"/>
           <w:lang w:bidi="ar-SA"/>
-        </w:rPr>
-      </w:pPr>
-      <w:hyperlink w:anchor="_Toc91746004" w:history="1">
+          <w14:ligatures w14:val="standardContextual"/>
+        </w:rPr>
+      </w:pPr>
+      <w:hyperlink w:anchor="_Toc175680627" w:history="1">
         <w:r>
           <w:rPr>
             <w:rStyle w:val="Hyperlnk"/>
@@ -2259,80 +2390,7 @@
             <w:noProof/>
             <w:webHidden/>
           </w:rPr>
-          <w:instrText xml:space="preserve"> PAGEREF _Toc91746004 \h </w:instrText>
-        </w:r>
-        <w:r>
-          <w:rPr>
-            <w:noProof/>
-            <w:webHidden/>
-          </w:rPr>
-        </w:r>
-        <w:r>
-          <w:rPr>
-            <w:noProof/>
-            <w:webHidden/>
-          </w:rPr>
-          <w:fldChar w:fldCharType="separate"/>
-        </w:r>
-        <w:r>
-          <w:rPr>
-            <w:noProof/>
-            <w:webHidden/>
-          </w:rPr>
-          <w:t>35</w:t>
-        </w:r>
-        <w:r>
-          <w:rPr>
-            <w:noProof/>
-            <w:webHidden/>
-          </w:rPr>
-          <w:fldChar w:fldCharType="end"/>
-        </w:r>
-      </w:hyperlink>
-    </w:p>
-    <w:p>
-      <w:pPr>
-        <w:pStyle w:val="Innehll2"/>
-        <w:tabs>
-          <w:tab w:val="right" w:leader="dot" w:pos="9205"/>
-        </w:tabs>
-        <w:rPr>
-          <w:rFonts w:asciiTheme="minorHAnsi" w:eastAsiaTheme="minorEastAsia" w:hAnsiTheme="minorHAnsi" w:cstheme="minorBidi"/>
-          <w:smallCaps w:val="0"/>
-          <w:noProof/>
-          <w:sz w:val="22"/>
-          <w:szCs w:val="22"/>
-          <w:lang w:bidi="ar-SA"/>
-        </w:rPr>
-      </w:pPr>
-      <w:hyperlink w:anchor="_Toc91746005" w:history="1">
-        <w:r>
-          <w:rPr>
-            <w:rStyle w:val="Hyperlnk"/>
-            <w:noProof/>
-          </w:rPr>
-          <w:t>geometry calculations</w:t>
-        </w:r>
-        <w:r>
-          <w:rPr>
-            <w:noProof/>
-            <w:webHidden/>
-          </w:rPr>
-          <w:tab/>
-        </w:r>
-        <w:r>
-          <w:rPr>
-            <w:noProof/>
-            <w:webHidden/>
-          </w:rPr>
-          <w:fldChar w:fldCharType="begin"/>
-        </w:r>
-        <w:r>
-          <w:rPr>
-            <w:noProof/>
-            <w:webHidden/>
-          </w:rPr>
-          <w:instrText xml:space="preserve"> PAGEREF _Toc91746005 \h </w:instrText>
+          <w:instrText xml:space="preserve"> PAGEREF _Toc175680627 \h </w:instrText>
         </w:r>
         <w:r>
           <w:rPr>
@@ -2373,12 +2431,89 @@
           <w:rFonts w:asciiTheme="minorHAnsi" w:eastAsiaTheme="minorEastAsia" w:hAnsiTheme="minorHAnsi" w:cstheme="minorBidi"/>
           <w:smallCaps w:val="0"/>
           <w:noProof/>
+          <w:kern w:val="2"/>
           <w:sz w:val="22"/>
           <w:szCs w:val="22"/>
           <w:lang w:bidi="ar-SA"/>
-        </w:rPr>
-      </w:pPr>
-      <w:hyperlink w:anchor="_Toc91746006" w:history="1">
+          <w14:ligatures w14:val="standardContextual"/>
+        </w:rPr>
+      </w:pPr>
+      <w:hyperlink w:anchor="_Toc175680628" w:history="1">
+        <w:r>
+          <w:rPr>
+            <w:rStyle w:val="Hyperlnk"/>
+            <w:noProof/>
+          </w:rPr>
+          <w:t>geometry calculations</w:t>
+        </w:r>
+        <w:r>
+          <w:rPr>
+            <w:noProof/>
+            <w:webHidden/>
+          </w:rPr>
+          <w:tab/>
+        </w:r>
+        <w:r>
+          <w:rPr>
+            <w:noProof/>
+            <w:webHidden/>
+          </w:rPr>
+          <w:fldChar w:fldCharType="begin"/>
+        </w:r>
+        <w:r>
+          <w:rPr>
+            <w:noProof/>
+            <w:webHidden/>
+          </w:rPr>
+          <w:instrText xml:space="preserve"> PAGEREF _Toc175680628 \h </w:instrText>
+        </w:r>
+        <w:r>
+          <w:rPr>
+            <w:noProof/>
+            <w:webHidden/>
+          </w:rPr>
+        </w:r>
+        <w:r>
+          <w:rPr>
+            <w:noProof/>
+            <w:webHidden/>
+          </w:rPr>
+          <w:fldChar w:fldCharType="separate"/>
+        </w:r>
+        <w:r>
+          <w:rPr>
+            <w:noProof/>
+            <w:webHidden/>
+          </w:rPr>
+          <w:t>39</w:t>
+        </w:r>
+        <w:r>
+          <w:rPr>
+            <w:noProof/>
+            <w:webHidden/>
+          </w:rPr>
+          <w:fldChar w:fldCharType="end"/>
+        </w:r>
+      </w:hyperlink>
+    </w:p>
+    <w:p>
+      <w:pPr>
+        <w:pStyle w:val="Innehll2"/>
+        <w:tabs>
+          <w:tab w:val="right" w:leader="dot" w:pos="9205"/>
+        </w:tabs>
+        <w:rPr>
+          <w:rFonts w:asciiTheme="minorHAnsi" w:eastAsiaTheme="minorEastAsia" w:hAnsiTheme="minorHAnsi" w:cstheme="minorBidi"/>
+          <w:smallCaps w:val="0"/>
+          <w:noProof/>
+          <w:kern w:val="2"/>
+          <w:sz w:val="22"/>
+          <w:szCs w:val="22"/>
+          <w:lang w:bidi="ar-SA"/>
+          <w14:ligatures w14:val="standardContextual"/>
+        </w:rPr>
+      </w:pPr>
+      <w:hyperlink w:anchor="_Toc175680629" w:history="1">
         <w:r>
           <w:rPr>
             <w:rStyle w:val="Hyperlnk"/>
@@ -2405,7 +2540,7 @@
             <w:noProof/>
             <w:webHidden/>
           </w:rPr>
-          <w:instrText xml:space="preserve"> PAGEREF _Toc91746006 \h </w:instrText>
+          <w:instrText xml:space="preserve"> PAGEREF _Toc175680629 \h </w:instrText>
         </w:r>
         <w:r>
           <w:rPr>
@@ -2425,7 +2560,7 @@
             <w:noProof/>
             <w:webHidden/>
           </w:rPr>
-          <w:t>40</w:t>
+          <w:t>42</w:t>
         </w:r>
         <w:r>
           <w:rPr>
@@ -2446,12 +2581,14 @@
           <w:rFonts w:asciiTheme="minorHAnsi" w:eastAsiaTheme="minorEastAsia" w:hAnsiTheme="minorHAnsi" w:cstheme="minorBidi"/>
           <w:smallCaps w:val="0"/>
           <w:noProof/>
+          <w:kern w:val="2"/>
           <w:sz w:val="22"/>
           <w:szCs w:val="22"/>
           <w:lang w:bidi="ar-SA"/>
-        </w:rPr>
-      </w:pPr>
-      <w:hyperlink w:anchor="_Toc91746007" w:history="1">
+          <w14:ligatures w14:val="standardContextual"/>
+        </w:rPr>
+      </w:pPr>
+      <w:hyperlink w:anchor="_Toc175680630" w:history="1">
         <w:r>
           <w:rPr>
             <w:rStyle w:val="Hyperlnk"/>
@@ -2478,7 +2615,7 @@
             <w:noProof/>
             <w:webHidden/>
           </w:rPr>
-          <w:instrText xml:space="preserve"> PAGEREF _Toc91746007 \h </w:instrText>
+          <w:instrText xml:space="preserve"> PAGEREF _Toc175680630 \h </w:instrText>
         </w:r>
         <w:r>
           <w:rPr>
@@ -2498,7 +2635,7 @@
             <w:noProof/>
             <w:webHidden/>
           </w:rPr>
-          <w:t>41</w:t>
+          <w:t>43</w:t>
         </w:r>
         <w:r>
           <w:rPr>
@@ -2518,12 +2655,14 @@
           <w:bCs w:val="0"/>
           <w:caps w:val="0"/>
           <w:noProof/>
+          <w:kern w:val="2"/>
           <w:sz w:val="22"/>
           <w:szCs w:val="22"/>
           <w:lang w:bidi="ar-SA"/>
-        </w:rPr>
-      </w:pPr>
-      <w:hyperlink w:anchor="_Toc91746008" w:history="1">
+          <w14:ligatures w14:val="standardContextual"/>
+        </w:rPr>
+      </w:pPr>
+      <w:hyperlink w:anchor="_Toc175680631" w:history="1">
         <w:r>
           <w:rPr>
             <w:rStyle w:val="Hyperlnk"/>
@@ -2538,9 +2677,11 @@
             <w:bCs w:val="0"/>
             <w:caps w:val="0"/>
             <w:noProof/>
+            <w:kern w:val="2"/>
             <w:sz w:val="22"/>
             <w:szCs w:val="22"/>
             <w:lang w:bidi="ar-SA"/>
+            <w14:ligatures w14:val="standardContextual"/>
           </w:rPr>
           <w:tab/>
         </w:r>
@@ -2570,7 +2711,7 @@
             <w:noProof/>
             <w:webHidden/>
           </w:rPr>
-          <w:instrText xml:space="preserve"> PAGEREF _Toc91746008 \h </w:instrText>
+          <w:instrText xml:space="preserve"> PAGEREF _Toc175680631 \h </w:instrText>
         </w:r>
         <w:r>
           <w:rPr>
@@ -2590,7 +2731,7 @@
             <w:noProof/>
             <w:webHidden/>
           </w:rPr>
-          <w:t>42</w:t>
+          <w:t>44</w:t>
         </w:r>
         <w:r>
           <w:rPr>
@@ -2611,12 +2752,14 @@
           <w:rFonts w:asciiTheme="minorHAnsi" w:eastAsiaTheme="minorEastAsia" w:hAnsiTheme="minorHAnsi" w:cstheme="minorBidi"/>
           <w:smallCaps w:val="0"/>
           <w:noProof/>
+          <w:kern w:val="2"/>
           <w:sz w:val="22"/>
           <w:szCs w:val="22"/>
           <w:lang w:bidi="ar-SA"/>
-        </w:rPr>
-      </w:pPr>
-      <w:hyperlink w:anchor="_Toc91746009" w:history="1">
+          <w14:ligatures w14:val="standardContextual"/>
+        </w:rPr>
+      </w:pPr>
+      <w:hyperlink w:anchor="_Toc175680632" w:history="1">
         <w:r>
           <w:rPr>
             <w:rStyle w:val="Hyperlnk"/>
@@ -2643,7 +2786,7 @@
             <w:noProof/>
             <w:webHidden/>
           </w:rPr>
-          <w:instrText xml:space="preserve"> PAGEREF _Toc91746009 \h </w:instrText>
+          <w:instrText xml:space="preserve"> PAGEREF _Toc175680632 \h </w:instrText>
         </w:r>
         <w:r>
           <w:rPr>
@@ -2663,7 +2806,7 @@
             <w:noProof/>
             <w:webHidden/>
           </w:rPr>
-          <w:t>42</w:t>
+          <w:t>44</w:t>
         </w:r>
         <w:r>
           <w:rPr>
@@ -2684,23 +2827,25 @@
           <w:rFonts w:asciiTheme="minorHAnsi" w:eastAsiaTheme="minorEastAsia" w:hAnsiTheme="minorHAnsi" w:cstheme="minorBidi"/>
           <w:smallCaps w:val="0"/>
           <w:noProof/>
+          <w:kern w:val="2"/>
           <w:sz w:val="22"/>
           <w:szCs w:val="22"/>
           <w:lang w:bidi="ar-SA"/>
-        </w:rPr>
-      </w:pPr>
-      <w:hyperlink w:anchor="_Toc91746010" w:history="1">
-        <w:bookmarkStart w:id="134" w:name="_Toc91568054"/>
+          <w14:ligatures w14:val="standardContextual"/>
+        </w:rPr>
+      </w:pPr>
+      <w:hyperlink w:anchor="_Toc175680633" w:history="1">
+        <w:bookmarkStart w:id="134" w:name="_Toc91746010"/>
         <w:r>
           <w:rPr>
             <w:rStyle w:val="Hyperlnk"/>
             <w:noProof/>
           </w:rPr>
           <w:drawing>
-            <wp:inline distT="0" distB="0" distL="0" distR="0" wp14:anchorId="17265B8E" wp14:editId="359316CD">
+            <wp:inline distT="0" distB="0" distL="0" distR="0" wp14:anchorId="5CCB180B" wp14:editId="766649D1">
               <wp:extent cx="5760720" cy="7845425"/>
               <wp:effectExtent l="19050" t="0" r="0" b="0"/>
-              <wp:docPr id="2" name="Picture 4" descr="D:\NovacPostProcessingProgram\Graphs\PostProcessing.EvaluateScans.png"/>
+              <wp:docPr id="28911086" name="Picture 4" descr="D:\NovacPostProcessingProgram\Graphs\PostProcessing.EvaluateScans.png"/>
               <wp:cNvGraphicFramePr>
                 <a:graphicFrameLocks xmlns:a="http://schemas.openxmlformats.org/drawingml/2006/main" noChangeAspect="1"/>
               </wp:cNvGraphicFramePr>
@@ -2762,7 +2907,7 @@
             <w:noProof/>
             <w:webHidden/>
           </w:rPr>
-          <w:instrText xml:space="preserve"> PAGEREF _Toc91746010 \h </w:instrText>
+          <w:instrText xml:space="preserve"> PAGEREF _Toc175680633 \h </w:instrText>
         </w:r>
         <w:r>
           <w:rPr>
@@ -2782,7 +2927,7 @@
             <w:noProof/>
             <w:webHidden/>
           </w:rPr>
-          <w:t>44</w:t>
+          <w:t>46</w:t>
         </w:r>
         <w:r>
           <w:rPr>
@@ -2803,12 +2948,14 @@
           <w:rFonts w:asciiTheme="minorHAnsi" w:eastAsiaTheme="minorEastAsia" w:hAnsiTheme="minorHAnsi" w:cstheme="minorBidi"/>
           <w:smallCaps w:val="0"/>
           <w:noProof/>
+          <w:kern w:val="2"/>
           <w:sz w:val="22"/>
           <w:szCs w:val="22"/>
           <w:lang w:bidi="ar-SA"/>
-        </w:rPr>
-      </w:pPr>
-      <w:hyperlink w:anchor="_Toc91746011" w:history="1">
+          <w14:ligatures w14:val="standardContextual"/>
+        </w:rPr>
+      </w:pPr>
+      <w:hyperlink w:anchor="_Toc175680634" w:history="1">
         <w:r>
           <w:rPr>
             <w:rStyle w:val="Hyperlnk"/>
@@ -2835,7 +2982,7 @@
             <w:noProof/>
             <w:webHidden/>
           </w:rPr>
-          <w:instrText xml:space="preserve"> PAGEREF _Toc91746011 \h </w:instrText>
+          <w:instrText xml:space="preserve"> PAGEREF _Toc175680634 \h </w:instrText>
         </w:r>
         <w:r>
           <w:rPr>
@@ -2855,7 +3002,7 @@
             <w:noProof/>
             <w:webHidden/>
           </w:rPr>
-          <w:t>45</w:t>
+          <w:t>47</w:t>
         </w:r>
         <w:r>
           <w:rPr>
@@ -2911,7 +3058,7 @@
       <w:bookmarkStart w:id="146" w:name="_Toc141091171"/>
       <w:bookmarkStart w:id="147" w:name="_Toc164068216"/>
       <w:bookmarkStart w:id="148" w:name="_Toc246908772"/>
-      <w:bookmarkStart w:id="149" w:name="_Toc91745985"/>
+      <w:bookmarkStart w:id="149" w:name="_Toc175680607"/>
       <w:r>
         <w:rPr>
           <w:rFonts w:ascii="Arial" w:hAnsi="Arial"/>
@@ -3390,7 +3537,7 @@
       <w:bookmarkStart w:id="169" w:name="_Toc141091172"/>
       <w:bookmarkStart w:id="170" w:name="_Toc164068217"/>
       <w:bookmarkStart w:id="171" w:name="_Toc246908773"/>
-      <w:bookmarkStart w:id="172" w:name="_Toc91745986"/>
+      <w:bookmarkStart w:id="172" w:name="_Toc175680608"/>
       <w:bookmarkEnd w:id="150"/>
       <w:r>
         <w:rPr>
@@ -3648,7 +3795,7 @@
       <w:bookmarkStart w:id="173" w:name="_Toc141091173"/>
       <w:bookmarkStart w:id="174" w:name="_Toc164068218"/>
       <w:bookmarkStart w:id="175" w:name="_Toc246908774"/>
-      <w:bookmarkStart w:id="176" w:name="_Toc91745987"/>
+      <w:bookmarkStart w:id="176" w:name="_Toc175680609"/>
       <w:r>
         <w:rPr>
           <w:rFonts w:ascii="Arial" w:hAnsi="Arial" w:cs="Arial"/>
@@ -3704,7 +3851,7 @@
       </w:pPr>
       <w:bookmarkStart w:id="177" w:name="_Toc246908775"/>
       <w:bookmarkStart w:id="178" w:name="_Ref91736380"/>
-      <w:bookmarkStart w:id="179" w:name="_Toc91745988"/>
+      <w:bookmarkStart w:id="179" w:name="_Toc175680610"/>
       <w:r>
         <w:rPr>
           <w:rFonts w:ascii="Arial" w:hAnsi="Arial" w:cs="Arial"/>
@@ -3943,7 +4090,7 @@
           <w:lang w:bidi="ar-SA"/>
         </w:rPr>
         <w:drawing>
-          <wp:anchor distT="0" distB="0" distL="114300" distR="114300" simplePos="0" relativeHeight="251659264" behindDoc="0" locked="0" layoutInCell="1" allowOverlap="1" wp14:anchorId="12C7B149" wp14:editId="5D80EB73">
+          <wp:anchor distT="0" distB="0" distL="114300" distR="114300" simplePos="0" relativeHeight="251658240" behindDoc="0" locked="0" layoutInCell="1" allowOverlap="1" wp14:anchorId="12C7B149" wp14:editId="5D80EB73">
             <wp:simplePos x="0" y="0"/>
             <wp:positionH relativeFrom="column">
               <wp:posOffset>3738245</wp:posOffset>
@@ -4129,7 +4276,7 @@
         </w:rPr>
       </w:pPr>
       <w:bookmarkStart w:id="181" w:name="_Toc246908776"/>
-      <w:bookmarkStart w:id="182" w:name="_Toc91745989"/>
+      <w:bookmarkStart w:id="182" w:name="_Toc175680611"/>
       <w:r>
         <w:rPr>
           <w:i/>
@@ -8430,7 +8577,7 @@
         <w:br w:type="page"/>
       </w:r>
       <w:bookmarkStart w:id="187" w:name="_Toc246908780"/>
-      <w:bookmarkStart w:id="188" w:name="_Toc91745990"/>
+      <w:bookmarkStart w:id="188" w:name="_Toc175680612"/>
       <w:r>
         <w:rPr>
           <w:i/>
@@ -14862,7 +15009,7 @@
       </w:r>
       <w:bookmarkStart w:id="194" w:name="_Ref241288517"/>
       <w:bookmarkStart w:id="195" w:name="_Toc246908786"/>
-      <w:bookmarkStart w:id="196" w:name="_Toc91745991"/>
+      <w:bookmarkStart w:id="196" w:name="_Toc175680613"/>
       <w:r>
         <w:rPr>
           <w:i/>
@@ -22331,6 +22478,27 @@
     </w:p>
     <w:p>
       <w:pPr>
+        <w:spacing w:after="0" w:line="240" w:lineRule="auto"/>
+        <w:rPr>
+          <w:i/>
+          <w:iCs/>
+          <w:caps/>
+          <w:color w:val="632423"/>
+          <w:spacing w:val="15"/>
+          <w:sz w:val="24"/>
+          <w:szCs w:val="24"/>
+        </w:rPr>
+      </w:pPr>
+      <w:r>
+        <w:rPr>
+          <w:i/>
+          <w:iCs/>
+        </w:rPr>
+        <w:br w:type="page"/>
+      </w:r>
+    </w:p>
+    <w:p>
+      <w:pPr>
         <w:pStyle w:val="Rubrik2"/>
         <w:spacing w:line="280" w:lineRule="atLeast"/>
         <w:jc w:val="both"/>
@@ -22339,20 +22507,797 @@
           <w:iCs/>
         </w:rPr>
       </w:pPr>
+      <w:bookmarkStart w:id="198" w:name="_Toc175680614"/>
       <w:r>
         <w:rPr>
           <w:i/>
           <w:iCs/>
         </w:rPr>
-        <w:br w:type="page"/>
-      </w:r>
-      <w:bookmarkStart w:id="198" w:name="_Toc246908788"/>
-      <w:bookmarkStart w:id="199" w:name="_Toc91745992"/>
+        <w:lastRenderedPageBreak/>
+        <w:t>command line arguments</w:t>
+      </w:r>
+      <w:bookmarkEnd w:id="198"/>
+    </w:p>
+    <w:p>
+      <w:pPr>
+        <w:ind w:firstLine="540"/>
+      </w:pPr>
+      <w:r>
+        <w:t xml:space="preserve">Several of the parameters set up in </w:t>
+      </w:r>
       <w:r>
         <w:rPr>
           <w:i/>
           <w:iCs/>
         </w:rPr>
+        <w:t>processing.xml</w:t>
+      </w:r>
+      <w:r>
+        <w:t xml:space="preserve"> can be overridden using command line arguments.  The arguments are on the form: --NAME=VALUE. </w:t>
+      </w:r>
+    </w:p>
+    <w:p>
+      <w:r>
+        <w:t xml:space="preserve">E.g. the following command line argument will override the </w:t>
+      </w:r>
+      <w:proofErr w:type="spellStart"/>
+      <w:r>
+        <w:t>FromDate</w:t>
+      </w:r>
+      <w:proofErr w:type="spellEnd"/>
+      <w:r>
+        <w:t>:</w:t>
+      </w:r>
+    </w:p>
+    <w:p>
+      <w:pPr>
+        <w:ind w:firstLine="540"/>
+      </w:pPr>
+      <w:r>
+        <w:t>--</w:t>
+      </w:r>
+      <w:proofErr w:type="spellStart"/>
+      <w:r>
+        <w:t>FromDate</w:t>
+      </w:r>
+      <w:proofErr w:type="spellEnd"/>
+      <w:r>
+        <w:t>=2024.05.01</w:t>
+      </w:r>
+    </w:p>
+    <w:p/>
+    <w:tbl>
+      <w:tblPr>
+        <w:tblStyle w:val="Tabellrutnt"/>
+        <w:tblW w:w="0" w:type="auto"/>
+        <w:tblInd w:w="108" w:type="dxa"/>
+        <w:tblLook w:val="04A0" w:firstRow="1" w:lastRow="0" w:firstColumn="1" w:lastColumn="0" w:noHBand="0" w:noVBand="1"/>
+      </w:tblPr>
+      <w:tblGrid>
+        <w:gridCol w:w="2410"/>
+        <w:gridCol w:w="1911"/>
+        <w:gridCol w:w="5002"/>
+      </w:tblGrid>
+      <w:tr>
+        <w:tc>
+          <w:tcPr>
+            <w:tcW w:w="2410" w:type="dxa"/>
+          </w:tcPr>
+          <w:p>
+            <w:r>
+              <w:t>Parameter Name</w:t>
+            </w:r>
+          </w:p>
+        </w:tc>
+        <w:tc>
+          <w:tcPr>
+            <w:tcW w:w="1911" w:type="dxa"/>
+          </w:tcPr>
+          <w:p>
+            <w:r>
+              <w:t>Example of value</w:t>
+            </w:r>
+          </w:p>
+        </w:tc>
+        <w:tc>
+          <w:tcPr>
+            <w:tcW w:w="5002" w:type="dxa"/>
+          </w:tcPr>
+          <w:p>
+            <w:r>
+              <w:t>Comment</w:t>
+            </w:r>
+          </w:p>
+        </w:tc>
+      </w:tr>
+      <w:tr>
+        <w:tc>
+          <w:tcPr>
+            <w:tcW w:w="2410" w:type="dxa"/>
+          </w:tcPr>
+          <w:p>
+            <w:r>
+              <w:t>--</w:t>
+            </w:r>
+            <w:proofErr w:type="spellStart"/>
+            <w:r>
+              <w:t>FromDate</w:t>
+            </w:r>
+            <w:proofErr w:type="spellEnd"/>
+          </w:p>
+        </w:tc>
+        <w:tc>
+          <w:tcPr>
+            <w:tcW w:w="1911" w:type="dxa"/>
+          </w:tcPr>
+          <w:p>
+            <w:r>
+              <w:t>2024.05.01</w:t>
+            </w:r>
+          </w:p>
+        </w:tc>
+        <w:tc>
+          <w:tcPr>
+            <w:tcW w:w="5002" w:type="dxa"/>
+          </w:tcPr>
+          <w:p>
+            <w:r>
+              <w:t>The first day that we should look for data (inclusive)</w:t>
+            </w:r>
+            <w:r>
+              <w:t>.</w:t>
+            </w:r>
+          </w:p>
+        </w:tc>
+      </w:tr>
+      <w:tr>
+        <w:tc>
+          <w:tcPr>
+            <w:tcW w:w="2410" w:type="dxa"/>
+          </w:tcPr>
+          <w:p>
+            <w:r>
+              <w:t>--</w:t>
+            </w:r>
+            <w:proofErr w:type="spellStart"/>
+            <w:r>
+              <w:t>ToDate</w:t>
+            </w:r>
+            <w:proofErr w:type="spellEnd"/>
+          </w:p>
+        </w:tc>
+        <w:tc>
+          <w:tcPr>
+            <w:tcW w:w="1911" w:type="dxa"/>
+          </w:tcPr>
+          <w:p>
+            <w:r>
+              <w:t>2024.05.01</w:t>
+            </w:r>
+          </w:p>
+        </w:tc>
+        <w:tc>
+          <w:tcPr>
+            <w:tcW w:w="5002" w:type="dxa"/>
+          </w:tcPr>
+          <w:p>
+            <w:r>
+              <w:t>The last day that we should look for data (inclusive).</w:t>
+            </w:r>
+          </w:p>
+        </w:tc>
+      </w:tr>
+      <w:tr>
+        <w:tc>
+          <w:tcPr>
+            <w:tcW w:w="2410" w:type="dxa"/>
+          </w:tcPr>
+          <w:p>
+            <w:r>
+              <w:t>--Volcano</w:t>
+            </w:r>
+          </w:p>
+        </w:tc>
+        <w:tc>
+          <w:tcPr>
+            <w:tcW w:w="1911" w:type="dxa"/>
+          </w:tcPr>
+          <w:p>
+            <w:r>
+              <w:t>0101-04=</w:t>
+            </w:r>
+            <w:r>
+              <w:br/>
+              <w:t>or Masaya</w:t>
+            </w:r>
+          </w:p>
+        </w:tc>
+        <w:tc>
+          <w:tcPr>
+            <w:tcW w:w="5002" w:type="dxa"/>
+          </w:tcPr>
+          <w:p>
+            <w:r>
+              <w:t>The volcano that the processing is to handle. This is either the full name, the</w:t>
+            </w:r>
+            <w:r>
+              <w:t xml:space="preserve"> </w:t>
+            </w:r>
+            <w:r>
+              <w:t>simplified name or the Si-code of the volcano.</w:t>
+            </w:r>
+          </w:p>
+        </w:tc>
+      </w:tr>
+      <w:tr>
+        <w:tc>
+          <w:tcPr>
+            <w:tcW w:w="2410" w:type="dxa"/>
+          </w:tcPr>
+          <w:p>
+            <w:r>
+              <w:t>--</w:t>
+            </w:r>
+            <w:proofErr w:type="spellStart"/>
+            <w:r>
+              <w:t>WorkDir</w:t>
+            </w:r>
+            <w:proofErr w:type="spellEnd"/>
+          </w:p>
+        </w:tc>
+        <w:tc>
+          <w:tcPr>
+            <w:tcW w:w="1911" w:type="dxa"/>
+          </w:tcPr>
+          <w:p/>
+        </w:tc>
+        <w:tc>
+          <w:tcPr>
+            <w:tcW w:w="5002" w:type="dxa"/>
+          </w:tcPr>
+          <w:p>
+            <w:r>
+              <w:t xml:space="preserve">Simulates the directory where the executable file is located. Similar, but not same, as the </w:t>
+            </w:r>
+            <w:proofErr w:type="spellStart"/>
+            <w:r>
+              <w:t>LocalDirectory</w:t>
+            </w:r>
+            <w:proofErr w:type="spellEnd"/>
+            <w:r>
+              <w:t xml:space="preserve"> in processing.xml</w:t>
+            </w:r>
+          </w:p>
+        </w:tc>
+      </w:tr>
+      <w:tr>
+        <w:tc>
+          <w:tcPr>
+            <w:tcW w:w="2410" w:type="dxa"/>
+          </w:tcPr>
+          <w:p>
+            <w:r>
+              <w:t>--</w:t>
+            </w:r>
+            <w:proofErr w:type="spellStart"/>
+            <w:r>
+              <w:t>MaxThreadNum</w:t>
+            </w:r>
+            <w:proofErr w:type="spellEnd"/>
+          </w:p>
+        </w:tc>
+        <w:tc>
+          <w:tcPr>
+            <w:tcW w:w="1911" w:type="dxa"/>
+          </w:tcPr>
+          <w:p>
+            <w:r>
+              <w:t>15</w:t>
+            </w:r>
+          </w:p>
+        </w:tc>
+        <w:tc>
+          <w:tcPr>
+            <w:tcW w:w="5002" w:type="dxa"/>
+          </w:tcPr>
+          <w:p>
+            <w:r>
+              <w:t>The maximum number of threads that will be started by the software during the processing. This should be &lt;= the number of processors (or cores) on the computer for maximum performance (but at least 1).</w:t>
+            </w:r>
+          </w:p>
+        </w:tc>
+      </w:tr>
+      <w:tr>
+        <w:tc>
+          <w:tcPr>
+            <w:tcW w:w="2410" w:type="dxa"/>
+          </w:tcPr>
+          <w:p>
+            <w:r>
+              <w:t>--</w:t>
+            </w:r>
+            <w:proofErr w:type="spellStart"/>
+            <w:r>
+              <w:t>IncludeSubDirs_Local</w:t>
+            </w:r>
+            <w:proofErr w:type="spellEnd"/>
+          </w:p>
+        </w:tc>
+        <w:tc>
+          <w:tcPr>
+            <w:tcW w:w="1911" w:type="dxa"/>
+          </w:tcPr>
+          <w:p>
+            <w:r>
+              <w:t>1</w:t>
+            </w:r>
+          </w:p>
+        </w:tc>
+        <w:tc>
+          <w:tcPr>
+            <w:tcW w:w="5002" w:type="dxa"/>
+          </w:tcPr>
+          <w:p>
+            <w:r>
+              <w:t xml:space="preserve">This is non-zero if we should include sub-directories to </w:t>
+            </w:r>
+            <w:proofErr w:type="spellStart"/>
+            <w:r>
+              <w:t>LocalDirectory</w:t>
+            </w:r>
+            <w:proofErr w:type="spellEnd"/>
+            <w:r>
+              <w:t xml:space="preserve"> in our search for data</w:t>
+            </w:r>
+          </w:p>
+        </w:tc>
+      </w:tr>
+      <w:tr>
+        <w:tc>
+          <w:tcPr>
+            <w:tcW w:w="2410" w:type="dxa"/>
+          </w:tcPr>
+          <w:p>
+            <w:r>
+              <w:t>--</w:t>
+            </w:r>
+            <w:proofErr w:type="spellStart"/>
+            <w:r>
+              <w:t>FTPDirectory</w:t>
+            </w:r>
+            <w:proofErr w:type="spellEnd"/>
+          </w:p>
+        </w:tc>
+        <w:tc>
+          <w:tcPr>
+            <w:tcW w:w="1911" w:type="dxa"/>
+          </w:tcPr>
+          <w:p/>
+        </w:tc>
+        <w:tc>
+          <w:tcPr>
+            <w:tcW w:w="5002" w:type="dxa"/>
+          </w:tcPr>
+          <w:p>
+            <w:r>
+              <w:t xml:space="preserve">The full path to a directory on </w:t>
+            </w:r>
+            <w:proofErr w:type="gramStart"/>
+            <w:r>
+              <w:t>a</w:t>
+            </w:r>
+            <w:proofErr w:type="gramEnd"/>
+            <w:r>
+              <w:t xml:space="preserve"> FTP - server where we should scan for data files. Notice that it is possible to search for data both on the local computer and on the FTP server.</w:t>
+            </w:r>
+          </w:p>
+        </w:tc>
+      </w:tr>
+      <w:tr>
+        <w:tc>
+          <w:tcPr>
+            <w:tcW w:w="2410" w:type="dxa"/>
+          </w:tcPr>
+          <w:p>
+            <w:r>
+              <w:t>--</w:t>
+            </w:r>
+            <w:proofErr w:type="spellStart"/>
+            <w:r>
+              <w:t>IncludeSubDirs_FTP</w:t>
+            </w:r>
+            <w:proofErr w:type="spellEnd"/>
+          </w:p>
+        </w:tc>
+        <w:tc>
+          <w:tcPr>
+            <w:tcW w:w="1911" w:type="dxa"/>
+          </w:tcPr>
+          <w:p>
+            <w:r>
+              <w:t>1</w:t>
+            </w:r>
+          </w:p>
+        </w:tc>
+        <w:tc>
+          <w:tcPr>
+            <w:tcW w:w="5002" w:type="dxa"/>
+          </w:tcPr>
+          <w:p>
+            <w:r>
+              <w:t>This is non-zero if we should include sub-directories to</w:t>
+            </w:r>
+            <w:r>
+              <w:t xml:space="preserve"> </w:t>
+            </w:r>
+            <w:proofErr w:type="spellStart"/>
+            <w:r>
+              <w:t>FTPDirectory</w:t>
+            </w:r>
+            <w:proofErr w:type="spellEnd"/>
+            <w:r>
+              <w:t xml:space="preserve"> in our search for data.</w:t>
+            </w:r>
+          </w:p>
+        </w:tc>
+      </w:tr>
+      <w:tr>
+        <w:tc>
+          <w:tcPr>
+            <w:tcW w:w="2410" w:type="dxa"/>
+          </w:tcPr>
+          <w:p>
+            <w:r>
+              <w:t>--</w:t>
+            </w:r>
+            <w:proofErr w:type="spellStart"/>
+            <w:r>
+              <w:t>FTPUsername</w:t>
+            </w:r>
+            <w:proofErr w:type="spellEnd"/>
+          </w:p>
+        </w:tc>
+        <w:tc>
+          <w:tcPr>
+            <w:tcW w:w="1911" w:type="dxa"/>
+          </w:tcPr>
+          <w:p/>
+        </w:tc>
+        <w:tc>
+          <w:tcPr>
+            <w:tcW w:w="5002" w:type="dxa"/>
+          </w:tcPr>
+          <w:p>
+            <w:r>
+              <w:t>The username to log in to the FTP-server.</w:t>
+            </w:r>
+          </w:p>
+        </w:tc>
+      </w:tr>
+      <w:tr>
+        <w:tc>
+          <w:tcPr>
+            <w:tcW w:w="2410" w:type="dxa"/>
+          </w:tcPr>
+          <w:p>
+            <w:r>
+              <w:t>--</w:t>
+            </w:r>
+            <w:proofErr w:type="spellStart"/>
+            <w:r>
+              <w:t>FTPPassword</w:t>
+            </w:r>
+            <w:proofErr w:type="spellEnd"/>
+          </w:p>
+        </w:tc>
+        <w:tc>
+          <w:tcPr>
+            <w:tcW w:w="1911" w:type="dxa"/>
+          </w:tcPr>
+          <w:p/>
+        </w:tc>
+        <w:tc>
+          <w:tcPr>
+            <w:tcW w:w="5002" w:type="dxa"/>
+          </w:tcPr>
+          <w:p>
+            <w:r>
+              <w:t>The password to log in to the FTP-server</w:t>
+            </w:r>
+          </w:p>
+        </w:tc>
+      </w:tr>
+      <w:tr>
+        <w:tc>
+          <w:tcPr>
+            <w:tcW w:w="2410" w:type="dxa"/>
+          </w:tcPr>
+          <w:p>
+            <w:r>
+              <w:t>--</w:t>
+            </w:r>
+            <w:proofErr w:type="spellStart"/>
+            <w:r>
+              <w:t>UploadResults</w:t>
+            </w:r>
+            <w:proofErr w:type="spellEnd"/>
+          </w:p>
+        </w:tc>
+        <w:tc>
+          <w:tcPr>
+            <w:tcW w:w="1911" w:type="dxa"/>
+          </w:tcPr>
+          <w:p>
+            <w:r>
+              <w:t>1</w:t>
+            </w:r>
+          </w:p>
+        </w:tc>
+        <w:tc>
+          <w:tcPr>
+            <w:tcW w:w="5002" w:type="dxa"/>
+          </w:tcPr>
+          <w:p>
+            <w:r>
+              <w:t>This is true if we should upload the results (</w:t>
+            </w:r>
+            <w:proofErr w:type="spellStart"/>
+            <w:r>
+              <w:t>FluxLogs</w:t>
+            </w:r>
+            <w:proofErr w:type="spellEnd"/>
+            <w:r>
+              <w:t xml:space="preserve"> </w:t>
+            </w:r>
+            <w:proofErr w:type="spellStart"/>
+            <w:r>
+              <w:t>etc</w:t>
+            </w:r>
+            <w:proofErr w:type="spellEnd"/>
+            <w:r>
+              <w:t>) to the Novac FTP server.</w:t>
+            </w:r>
+          </w:p>
+        </w:tc>
+      </w:tr>
+      <w:tr>
+        <w:tc>
+          <w:tcPr>
+            <w:tcW w:w="2410" w:type="dxa"/>
+          </w:tcPr>
+          <w:p>
+            <w:r>
+              <w:t>--</w:t>
+            </w:r>
+            <w:proofErr w:type="spellStart"/>
+            <w:r>
+              <w:t>outputdirectory</w:t>
+            </w:r>
+            <w:proofErr w:type="spellEnd"/>
+          </w:p>
+        </w:tc>
+        <w:tc>
+          <w:tcPr>
+            <w:tcW w:w="1911" w:type="dxa"/>
+          </w:tcPr>
+          <w:p/>
+        </w:tc>
+        <w:tc>
+          <w:tcPr>
+            <w:tcW w:w="5002" w:type="dxa"/>
+          </w:tcPr>
+          <w:p>
+            <w:r>
+              <w:t xml:space="preserve">The directory where the processed files and evaluation results should be stored (on the local </w:t>
+            </w:r>
+            <w:r>
+              <w:lastRenderedPageBreak/>
+              <w:t>computer)</w:t>
+            </w:r>
+          </w:p>
+        </w:tc>
+      </w:tr>
+      <w:tr>
+        <w:tc>
+          <w:tcPr>
+            <w:tcW w:w="2410" w:type="dxa"/>
+          </w:tcPr>
+          <w:p>
+            <w:r>
+              <w:lastRenderedPageBreak/>
+              <w:t>--</w:t>
+            </w:r>
+            <w:proofErr w:type="spellStart"/>
+            <w:r>
+              <w:t>tempdirectory</w:t>
+            </w:r>
+            <w:proofErr w:type="spellEnd"/>
+          </w:p>
+        </w:tc>
+        <w:tc>
+          <w:tcPr>
+            <w:tcW w:w="1911" w:type="dxa"/>
+          </w:tcPr>
+          <w:p/>
+        </w:tc>
+        <w:tc>
+          <w:tcPr>
+            <w:tcW w:w="5002" w:type="dxa"/>
+          </w:tcPr>
+          <w:p>
+            <w:r>
+              <w:t>The directory that can be used for temporary files (on the local computer).</w:t>
+            </w:r>
+          </w:p>
+        </w:tc>
+      </w:tr>
+      <w:tr>
+        <w:tc>
+          <w:tcPr>
+            <w:tcW w:w="2410" w:type="dxa"/>
+          </w:tcPr>
+          <w:p>
+            <w:r>
+              <w:t>--</w:t>
+            </w:r>
+            <w:proofErr w:type="spellStart"/>
+            <w:r>
+              <w:t>WindFieldFile</w:t>
+            </w:r>
+            <w:proofErr w:type="spellEnd"/>
+          </w:p>
+        </w:tc>
+        <w:tc>
+          <w:tcPr>
+            <w:tcW w:w="1911" w:type="dxa"/>
+          </w:tcPr>
+          <w:p/>
+        </w:tc>
+        <w:tc>
+          <w:tcPr>
+            <w:tcW w:w="5002" w:type="dxa"/>
+          </w:tcPr>
+          <w:p>
+            <w:r>
+              <w:t>The full path and filename of the wind field file OR</w:t>
+            </w:r>
+            <w:r>
+              <w:t xml:space="preserve"> the directory where to search for wind field files.</w:t>
+            </w:r>
+          </w:p>
+        </w:tc>
+      </w:tr>
+      <w:tr>
+        <w:tc>
+          <w:tcPr>
+            <w:tcW w:w="2410" w:type="dxa"/>
+          </w:tcPr>
+          <w:p>
+            <w:r>
+              <w:t>--</w:t>
+            </w:r>
+            <w:r>
+              <w:t>mode</w:t>
+            </w:r>
+          </w:p>
+        </w:tc>
+        <w:tc>
+          <w:tcPr>
+            <w:tcW w:w="1911" w:type="dxa"/>
+          </w:tcPr>
+          <w:p>
+            <w:r>
+              <w:t>2</w:t>
+            </w:r>
+          </w:p>
+        </w:tc>
+        <w:tc>
+          <w:tcPr>
+            <w:tcW w:w="5002" w:type="dxa"/>
+          </w:tcPr>
+          <w:p>
+            <w:r>
+              <w:t>The processing mode, typically flux. Must be one of the defined processing modes: FLUX, CALIBRATION, COMPOSITION (not fully implemented) or STRATOSPHERE (not fully implemented)</w:t>
+            </w:r>
+          </w:p>
+        </w:tc>
+      </w:tr>
+      <w:tr>
+        <w:tc>
+          <w:tcPr>
+            <w:tcW w:w="2410" w:type="dxa"/>
+          </w:tcPr>
+          <w:p>
+            <w:r>
+              <w:t>--</w:t>
+            </w:r>
+            <w:r>
+              <w:t>molecule</w:t>
+            </w:r>
+          </w:p>
+        </w:tc>
+        <w:tc>
+          <w:tcPr>
+            <w:tcW w:w="1911" w:type="dxa"/>
+          </w:tcPr>
+          <w:p>
+            <w:r>
+              <w:t>SO</w:t>
+            </w:r>
+            <w:r>
+              <w:rPr>
+                <w:vertAlign w:val="subscript"/>
+              </w:rPr>
+              <w:t>2</w:t>
+            </w:r>
+          </w:p>
+        </w:tc>
+        <w:tc>
+          <w:tcPr>
+            <w:tcW w:w="5002" w:type="dxa"/>
+          </w:tcPr>
+          <w:p>
+            <w:r>
+              <w:t>The molecule of main interest, typically this is SO2. Must be one of the predefined molecules.</w:t>
+            </w:r>
+          </w:p>
+        </w:tc>
+      </w:tr>
+    </w:tbl>
+    <w:p/>
+    <w:p/>
+    <w:p/>
+    <w:p>
+      <w:pPr>
+        <w:ind w:firstLine="540"/>
+      </w:pPr>
+      <w:r>
+        <w:tab/>
+      </w:r>
+      <w:r>
+        <w:tab/>
+      </w:r>
+    </w:p>
+    <w:p>
+      <w:pPr>
+        <w:ind w:firstLine="540"/>
+      </w:pPr>
+    </w:p>
+    <w:p>
+      <w:pPr>
+        <w:pStyle w:val="Rubrik2"/>
+        <w:spacing w:line="280" w:lineRule="atLeast"/>
+        <w:jc w:val="both"/>
+        <w:rPr>
+          <w:i/>
+          <w:iCs/>
+        </w:rPr>
+      </w:pPr>
+      <w:r>
+        <w:rPr>
+          <w:i/>
+          <w:iCs/>
+        </w:rPr>
+        <w:br w:type="page"/>
+      </w:r>
+      <w:bookmarkStart w:id="199" w:name="_Toc246908788"/>
+    </w:p>
+    <w:p>
+      <w:pPr>
+        <w:pStyle w:val="Rubrik2"/>
+        <w:spacing w:line="280" w:lineRule="atLeast"/>
+        <w:jc w:val="both"/>
+        <w:rPr>
+          <w:i/>
+          <w:iCs/>
+        </w:rPr>
+      </w:pPr>
+      <w:bookmarkStart w:id="200" w:name="_Toc175680615"/>
+      <w:r>
+        <w:rPr>
+          <w:i/>
+          <w:iCs/>
+        </w:rPr>
         <w:lastRenderedPageBreak/>
         <w:t>Giving the wind field</w:t>
       </w:r>
@@ -22374,6 +23319,7 @@
         </w:rPr>
         <w:t xml:space="preserve"> </w:t>
       </w:r>
+      <w:proofErr w:type="gramStart"/>
       <w:r>
         <w:rPr>
           <w:iCs/>
@@ -22384,12 +23330,19 @@
         <w:rPr>
           <w:iCs/>
         </w:rPr>
-        <w:t xml:space="preserve">.wxml </w:t>
-      </w:r>
+        <w:t>.wxml</w:t>
+      </w:r>
+      <w:proofErr w:type="gramEnd"/>
       <w:r>
         <w:rPr>
           <w:iCs/>
         </w:rPr>
+        <w:t xml:space="preserve"> </w:t>
+      </w:r>
+      <w:r>
+        <w:rPr>
+          <w:iCs/>
+        </w:rPr>
         <w:t>–</w:t>
       </w:r>
       <w:r>
@@ -22398,8 +23351,8 @@
         </w:rPr>
         <w:t xml:space="preserve"> files</w:t>
       </w:r>
-      <w:bookmarkEnd w:id="198"/>
       <w:bookmarkEnd w:id="199"/>
+      <w:bookmarkEnd w:id="200"/>
     </w:p>
     <w:p>
       <w:r>
@@ -22461,11 +23414,11 @@
       <w:pPr>
         <w:pStyle w:val="Rubrik3"/>
       </w:pPr>
-      <w:bookmarkStart w:id="200" w:name="_Toc246908789"/>
+      <w:bookmarkStart w:id="201" w:name="_Toc246908789"/>
       <w:r>
         <w:t>&lt;windfield&gt; - section</w:t>
       </w:r>
-      <w:bookmarkEnd w:id="200"/>
+      <w:bookmarkEnd w:id="201"/>
     </w:p>
     <w:p>
       <w:pPr>
@@ -22771,11 +23724,11 @@
       <w:pPr>
         <w:pStyle w:val="Rubrik3"/>
       </w:pPr>
-      <w:bookmarkStart w:id="201" w:name="_Toc246908790"/>
+      <w:bookmarkStart w:id="202" w:name="_Toc246908790"/>
       <w:r>
         <w:t>&lt;item&gt; - section</w:t>
       </w:r>
-      <w:bookmarkEnd w:id="201"/>
+      <w:bookmarkEnd w:id="202"/>
     </w:p>
     <w:p>
       <w:pPr>
@@ -22943,12 +23896,12 @@
       <w:r>
         <w:br w:type="page"/>
       </w:r>
-      <w:bookmarkStart w:id="202" w:name="_Toc246908791"/>
+      <w:bookmarkStart w:id="203" w:name="_Toc246908791"/>
       <w:r>
         <w:lastRenderedPageBreak/>
         <w:t>Example of .wxml file</w:t>
       </w:r>
-      <w:bookmarkEnd w:id="202"/>
+      <w:bookmarkEnd w:id="203"/>
     </w:p>
     <w:p>
       <w:pPr>
@@ -24804,7 +25757,7 @@
           <w:iCs/>
         </w:rPr>
       </w:pPr>
-      <w:bookmarkStart w:id="203" w:name="_Toc91745993"/>
+      <w:bookmarkStart w:id="204" w:name="_Toc175680616"/>
       <w:r>
         <w:rPr>
           <w:i/>
@@ -24820,7 +25773,7 @@
         </w:rPr>
         <w:t>altitide</w:t>
       </w:r>
-      <w:bookmarkEnd w:id="203"/>
+      <w:bookmarkEnd w:id="204"/>
     </w:p>
     <w:p>
       <w:pPr>
@@ -26015,19 +26968,19 @@
       <w:r>
         <w:br w:type="page"/>
       </w:r>
-      <w:bookmarkStart w:id="204" w:name="_Toc246908792"/>
-      <w:bookmarkStart w:id="205" w:name="_Ref91738509"/>
-      <w:bookmarkStart w:id="206" w:name="_Toc91745994"/>
+      <w:bookmarkStart w:id="205" w:name="_Toc246908792"/>
+      <w:bookmarkStart w:id="206" w:name="_Ref91738509"/>
+      <w:bookmarkStart w:id="207" w:name="_Toc175680617"/>
       <w:r>
         <w:lastRenderedPageBreak/>
         <w:t>Running</w:t>
       </w:r>
-      <w:bookmarkEnd w:id="204"/>
+      <w:bookmarkEnd w:id="205"/>
       <w:r>
         <w:t xml:space="preserve"> – Flux mode</w:t>
       </w:r>
-      <w:bookmarkEnd w:id="205"/>
       <w:bookmarkEnd w:id="206"/>
+      <w:bookmarkEnd w:id="207"/>
     </w:p>
     <w:p>
       <w:r>
@@ -26076,13 +27029,13 @@
       <w:pPr>
         <w:pStyle w:val="Rubrik2"/>
       </w:pPr>
-      <w:bookmarkStart w:id="207" w:name="_Toc246908793"/>
-      <w:bookmarkStart w:id="208" w:name="_Toc91745995"/>
+      <w:bookmarkStart w:id="208" w:name="_Toc246908793"/>
+      <w:bookmarkStart w:id="209" w:name="_Toc175680618"/>
       <w:r>
         <w:t>Generated files</w:t>
       </w:r>
-      <w:bookmarkEnd w:id="207"/>
       <w:bookmarkEnd w:id="208"/>
+      <w:bookmarkEnd w:id="209"/>
     </w:p>
     <w:p>
       <w:pPr>
@@ -26194,7 +27147,7 @@
           <w:lang w:bidi="ar-SA"/>
         </w:rPr>
         <w:drawing>
-          <wp:anchor distT="0" distB="0" distL="114300" distR="114300" simplePos="0" relativeHeight="251657216" behindDoc="0" locked="0" layoutInCell="1" allowOverlap="1" wp14:anchorId="5074A08B" wp14:editId="35D592D0">
+          <wp:anchor distT="0" distB="0" distL="114300" distR="114300" simplePos="0" relativeHeight="251656192" behindDoc="0" locked="0" layoutInCell="1" allowOverlap="1" wp14:anchorId="5074A08B" wp14:editId="35D592D0">
             <wp:simplePos x="0" y="0"/>
             <wp:positionH relativeFrom="column">
               <wp:posOffset>4047490</wp:posOffset>
@@ -26370,15 +27323,15 @@
       <w:pPr>
         <w:pStyle w:val="Rubrik2"/>
       </w:pPr>
-      <w:bookmarkStart w:id="209" w:name="_Toc246908794"/>
-      <w:bookmarkStart w:id="210" w:name="_Ref246925955"/>
-      <w:bookmarkStart w:id="211" w:name="_Ref246926487"/>
-      <w:bookmarkStart w:id="212" w:name="_Toc91745996"/>
+      <w:bookmarkStart w:id="210" w:name="_Toc246908794"/>
+      <w:bookmarkStart w:id="211" w:name="_Ref246925955"/>
+      <w:bookmarkStart w:id="212" w:name="_Ref246926487"/>
+      <w:bookmarkStart w:id="213" w:name="_Toc175680619"/>
       <w:r>
         <w:lastRenderedPageBreak/>
         <w:t>what parameters are used to calculate the fluxes</w:t>
       </w:r>
-      <w:bookmarkEnd w:id="212"/>
+      <w:bookmarkEnd w:id="213"/>
     </w:p>
     <w:p>
       <w:pPr>
@@ -26540,16 +27493,16 @@
       <w:pPr>
         <w:pStyle w:val="Rubrik1"/>
       </w:pPr>
-      <w:bookmarkStart w:id="213" w:name="_Ref91738165"/>
-      <w:bookmarkStart w:id="214" w:name="_Ref91738698"/>
-      <w:bookmarkStart w:id="215" w:name="_Toc91745997"/>
+      <w:bookmarkStart w:id="214" w:name="_Ref91738165"/>
+      <w:bookmarkStart w:id="215" w:name="_Ref91738698"/>
+      <w:bookmarkStart w:id="216" w:name="_Toc175680620"/>
       <w:r>
         <w:lastRenderedPageBreak/>
         <w:t>Running – calibration mode</w:t>
       </w:r>
-      <w:bookmarkEnd w:id="213"/>
       <w:bookmarkEnd w:id="214"/>
       <w:bookmarkEnd w:id="215"/>
+      <w:bookmarkEnd w:id="216"/>
     </w:p>
     <w:p>
       <w:r>
@@ -26666,11 +27619,11 @@
       <w:pPr>
         <w:pStyle w:val="Rubrik2"/>
       </w:pPr>
-      <w:bookmarkStart w:id="216" w:name="_Toc91745998"/>
+      <w:bookmarkStart w:id="217" w:name="_Toc175680621"/>
       <w:r>
         <w:t>Standardcrosssections</w:t>
       </w:r>
-      <w:bookmarkEnd w:id="216"/>
+      <w:bookmarkEnd w:id="217"/>
     </w:p>
     <w:p>
       <w:r>
@@ -28017,11 +28970,11 @@
       <w:pPr>
         <w:pStyle w:val="Rubrik2"/>
       </w:pPr>
-      <w:bookmarkStart w:id="217" w:name="_Toc91745999"/>
+      <w:bookmarkStart w:id="218" w:name="_Toc175680622"/>
       <w:r>
         <w:t>Generated files</w:t>
       </w:r>
-      <w:bookmarkEnd w:id="217"/>
+      <w:bookmarkEnd w:id="218"/>
     </w:p>
     <w:p>
       <w:r>
@@ -28255,15 +29208,15 @@
       <w:r>
         <w:br w:type="column"/>
       </w:r>
-      <w:bookmarkStart w:id="218" w:name="_Toc91746000"/>
+      <w:bookmarkStart w:id="219" w:name="_Toc175680623"/>
       <w:r>
         <w:lastRenderedPageBreak/>
         <w:t>Algorithms – How things are really done</w:t>
       </w:r>
-      <w:bookmarkEnd w:id="209"/>
       <w:bookmarkEnd w:id="210"/>
       <w:bookmarkEnd w:id="211"/>
-      <w:bookmarkEnd w:id="218"/>
+      <w:bookmarkEnd w:id="212"/>
+      <w:bookmarkEnd w:id="219"/>
     </w:p>
     <w:p>
       <w:pPr>
@@ -28274,11 +29227,11 @@
       <w:pPr>
         <w:pStyle w:val="Rubrik2"/>
       </w:pPr>
-      <w:bookmarkStart w:id="219" w:name="_Toc91746001"/>
+      <w:bookmarkStart w:id="220" w:name="_Toc175680624"/>
       <w:r>
         <w:t>dark current correction</w:t>
       </w:r>
-      <w:bookmarkEnd w:id="219"/>
+      <w:bookmarkEnd w:id="220"/>
     </w:p>
     <w:p>
       <w:pPr>
@@ -28361,13 +29314,13 @@
       <w:pPr>
         <w:pStyle w:val="Rubrik2"/>
       </w:pPr>
-      <w:bookmarkStart w:id="220" w:name="_Toc246908795"/>
-      <w:bookmarkStart w:id="221" w:name="_Toc91746002"/>
+      <w:bookmarkStart w:id="221" w:name="_Toc246908795"/>
+      <w:bookmarkStart w:id="222" w:name="_Toc175680625"/>
       <w:r>
         <w:t>doas fit</w:t>
       </w:r>
-      <w:bookmarkEnd w:id="220"/>
       <w:bookmarkEnd w:id="221"/>
+      <w:bookmarkEnd w:id="222"/>
     </w:p>
     <w:p>
       <w:pPr>
@@ -28383,11 +29336,11 @@
       <w:pPr>
         <w:pStyle w:val="Rubrik2"/>
       </w:pPr>
-      <w:bookmarkStart w:id="222" w:name="_Toc91746003"/>
+      <w:bookmarkStart w:id="223" w:name="_Toc175680626"/>
       <w:r>
         <w:t>wavelength calibration using a solar spectrum</w:t>
       </w:r>
-      <w:bookmarkEnd w:id="222"/>
+      <w:bookmarkEnd w:id="223"/>
     </w:p>
     <w:p>
       <w:pPr>
@@ -28436,15 +29389,7 @@
         <w:t xml:space="preserve">When the instrument at a later time </w:t>
       </w:r>
       <w:r>
-        <w:t xml:space="preserve">make measurements can the pixel to wavelength mapping have changed, </w:t>
-      </w:r>
-      <w:proofErr w:type="gramStart"/>
-      <w:r>
-        <w:t>e.g.</w:t>
-      </w:r>
-      <w:proofErr w:type="gramEnd"/>
-      <w:r>
-        <w:t xml:space="preserve"> due to changes in temperature. </w:t>
+        <w:t xml:space="preserve">make measurements can the pixel to wavelength mapping have changed, e.g. due to changes in temperature. </w:t>
       </w:r>
       <w:r>
         <w:t>Let’s call this new pixel to wavelength mapping Γ</w:t>
@@ -28704,13 +29649,13 @@
       <w:pPr>
         <w:pStyle w:val="Rubrik2"/>
       </w:pPr>
-      <w:bookmarkStart w:id="223" w:name="_Toc246908796"/>
-      <w:bookmarkStart w:id="224" w:name="_Toc91746004"/>
+      <w:bookmarkStart w:id="224" w:name="_Toc246908796"/>
+      <w:bookmarkStart w:id="225" w:name="_Toc175680627"/>
       <w:r>
         <w:t>Scan Properties</w:t>
       </w:r>
-      <w:bookmarkEnd w:id="223"/>
       <w:bookmarkEnd w:id="224"/>
+      <w:bookmarkEnd w:id="225"/>
     </w:p>
     <w:p>
       <w:pPr>
@@ -28822,16 +29767,8 @@
         <w:rPr>
           <w:b/>
         </w:rPr>
-        <w:t xml:space="preserve">The lower plume </w:t>
-      </w:r>
-      <w:proofErr w:type="gramStart"/>
-      <w:r>
-        <w:rPr>
-          <w:b/>
-        </w:rPr>
-        <w:t>edge</w:t>
-      </w:r>
-      <w:proofErr w:type="gramEnd"/>
+        <w:t>The lower plume edge</w:t>
+      </w:r>
     </w:p>
     <w:p>
       <w:pPr>
@@ -28846,16 +29783,8 @@
         <w:rPr>
           <w:b/>
         </w:rPr>
-        <w:t xml:space="preserve">The upper plume </w:t>
-      </w:r>
-      <w:proofErr w:type="gramStart"/>
-      <w:r>
-        <w:rPr>
-          <w:b/>
-        </w:rPr>
-        <w:t>edge</w:t>
-      </w:r>
-      <w:proofErr w:type="gramEnd"/>
+        <w:t>The upper plume edge</w:t>
+      </w:r>
     </w:p>
     <w:p>
       <w:pPr>
@@ -28924,19 +29853,32 @@
         <w:pStyle w:val="Beskrivning"/>
         <w:jc w:val="both"/>
       </w:pPr>
-      <w:bookmarkStart w:id="225" w:name="_Ref216688848"/>
+      <w:bookmarkStart w:id="226" w:name="_Ref216688848"/>
       <w:r>
         <w:t xml:space="preserve">Figure </w:t>
       </w:r>
-      <w:fldSimple w:instr=" SEQ Figure \* ARABIC ">
-        <w:r>
-          <w:rPr>
-            <w:noProof/>
-          </w:rPr>
-          <w:t>1</w:t>
-        </w:r>
-      </w:fldSimple>
-      <w:bookmarkEnd w:id="225"/>
+      <w:r>
+        <w:fldChar w:fldCharType="begin"/>
+      </w:r>
+      <w:r>
+        <w:instrText xml:space="preserve"> SEQ Figure \* ARABIC </w:instrText>
+      </w:r>
+      <w:r>
+        <w:fldChar w:fldCharType="separate"/>
+      </w:r>
+      <w:r>
+        <w:rPr>
+          <w:noProof/>
+        </w:rPr>
+        <w:t>1</w:t>
+      </w:r>
+      <w:r>
+        <w:rPr>
+          <w:noProof/>
+        </w:rPr>
+        <w:fldChar w:fldCharType="end"/>
+      </w:r>
+      <w:bookmarkEnd w:id="226"/>
       <w:r>
         <w:t xml:space="preserve">. Example of one scan collected at Popocatépetl. Black solid line represents measured </w:t>
       </w:r>
@@ -28980,7 +29922,7 @@
           <w:szCs w:val="24"/>
         </w:rPr>
       </w:pPr>
-      <w:bookmarkStart w:id="226" w:name="_Toc246908797"/>
+      <w:bookmarkStart w:id="227" w:name="_Toc246908797"/>
       <w:r>
         <w:br w:type="page"/>
       </w:r>
@@ -28993,7 +29935,7 @@
         <w:lastRenderedPageBreak/>
         <w:t>Scan offset</w:t>
       </w:r>
-      <w:bookmarkEnd w:id="226"/>
+      <w:bookmarkEnd w:id="227"/>
     </w:p>
     <w:p>
       <w:pPr>
@@ -29122,7 +30064,7 @@
       <w:pPr>
         <w:pStyle w:val="Rubrik3"/>
       </w:pPr>
-      <w:bookmarkStart w:id="227" w:name="_Toc246908798"/>
+      <w:bookmarkStart w:id="228" w:name="_Toc246908798"/>
       <w:r>
         <w:t>Plume Centre</w:t>
       </w:r>
@@ -29135,7 +30077,7 @@
       <w:r>
         <w:t xml:space="preserve"> and the edges of the plume</w:t>
       </w:r>
-      <w:bookmarkEnd w:id="227"/>
+      <w:bookmarkEnd w:id="228"/>
     </w:p>
     <w:p>
       <w:pPr>
@@ -29302,11 +30244,11 @@
       <w:pPr>
         <w:pStyle w:val="Rubrik3"/>
       </w:pPr>
-      <w:bookmarkStart w:id="228" w:name="_Toc246908799"/>
+      <w:bookmarkStart w:id="229" w:name="_Toc246908799"/>
       <w:r>
         <w:t>Completeness</w:t>
       </w:r>
-      <w:bookmarkEnd w:id="228"/>
+      <w:bookmarkEnd w:id="229"/>
     </w:p>
     <w:p>
       <w:pPr>
@@ -29370,7 +30312,7 @@
                 <v:shape id="_x0000_i1025" type="#_x0000_t75" style="width:243pt;height:46.8pt" o:ole="">
                   <v:imagedata r:id="rId13" o:title=""/>
                 </v:shape>
-                <o:OLEObject Type="Embed" ProgID="Equation.3" ShapeID="_x0000_i1025" DrawAspect="Content" ObjectID="_1702358796" r:id="rId14"/>
+                <o:OLEObject Type="Embed" ProgID="Equation.3" ShapeID="_x0000_i1025" DrawAspect="Content" ObjectID="_1786293401" r:id="rId14"/>
               </w:object>
             </w:r>
           </w:p>
@@ -29400,13 +30342,13 @@
       <w:pPr>
         <w:pStyle w:val="Rubrik2"/>
       </w:pPr>
-      <w:bookmarkStart w:id="229" w:name="_Toc246908800"/>
-      <w:bookmarkStart w:id="230" w:name="_Toc91746005"/>
+      <w:bookmarkStart w:id="230" w:name="_Toc246908800"/>
+      <w:bookmarkStart w:id="231" w:name="_Toc175680628"/>
       <w:r>
         <w:t>geometry calculations</w:t>
       </w:r>
-      <w:bookmarkEnd w:id="229"/>
       <w:bookmarkEnd w:id="230"/>
+      <w:bookmarkEnd w:id="231"/>
     </w:p>
     <w:p>
       <w:pPr>
@@ -29536,11 +30478,11 @@
       <w:pPr>
         <w:pStyle w:val="Rubrik3"/>
       </w:pPr>
-      <w:bookmarkStart w:id="231" w:name="_Toc246908801"/>
+      <w:bookmarkStart w:id="232" w:name="_Toc246908801"/>
       <w:r>
         <w:t>combining two scans from different instruments</w:t>
       </w:r>
-      <w:bookmarkEnd w:id="231"/>
+      <w:bookmarkEnd w:id="232"/>
     </w:p>
     <w:p>
       <w:pPr>
@@ -29846,14 +30788,27 @@
       <w:r>
         <w:t xml:space="preserve">Figure </w:t>
       </w:r>
-      <w:fldSimple w:instr=" SEQ Figure \* ARABIC ">
-        <w:r>
-          <w:rPr>
-            <w:noProof/>
-          </w:rPr>
-          <w:t>2</w:t>
-        </w:r>
-      </w:fldSimple>
+      <w:r>
+        <w:fldChar w:fldCharType="begin"/>
+      </w:r>
+      <w:r>
+        <w:instrText xml:space="preserve"> SEQ Figure \* ARABIC </w:instrText>
+      </w:r>
+      <w:r>
+        <w:fldChar w:fldCharType="separate"/>
+      </w:r>
+      <w:r>
+        <w:rPr>
+          <w:noProof/>
+        </w:rPr>
+        <w:t>2</w:t>
+      </w:r>
+      <w:r>
+        <w:rPr>
+          <w:noProof/>
+        </w:rPr>
+        <w:fldChar w:fldCharType="end"/>
+      </w:r>
       <w:r>
         <w:t xml:space="preserve">. </w:t>
       </w:r>
@@ -30019,14 +30974,27 @@
       <w:r>
         <w:t xml:space="preserve">Figure </w:t>
       </w:r>
-      <w:fldSimple w:instr=" SEQ Figure \* ARABIC ">
-        <w:r>
-          <w:rPr>
-            <w:noProof/>
-          </w:rPr>
-          <w:t>3</w:t>
-        </w:r>
-      </w:fldSimple>
+      <w:r>
+        <w:fldChar w:fldCharType="begin"/>
+      </w:r>
+      <w:r>
+        <w:instrText xml:space="preserve"> SEQ Figure \* ARABIC </w:instrText>
+      </w:r>
+      <w:r>
+        <w:fldChar w:fldCharType="separate"/>
+      </w:r>
+      <w:r>
+        <w:rPr>
+          <w:noProof/>
+        </w:rPr>
+        <w:t>3</w:t>
+      </w:r>
+      <w:r>
+        <w:rPr>
+          <w:noProof/>
+        </w:rPr>
+        <w:fldChar w:fldCharType="end"/>
+      </w:r>
       <w:r>
         <w:t>.The error in the estimated plume altitude and plume direction are calculated by varying the plume centre positions of the two scans within their error range.</w:t>
       </w:r>
@@ -30035,12 +31003,12 @@
       <w:pPr>
         <w:pStyle w:val="Rubrik3"/>
       </w:pPr>
-      <w:bookmarkStart w:id="232" w:name="_Toc246908802"/>
+      <w:bookmarkStart w:id="233" w:name="_Toc246908802"/>
       <w:r>
         <w:lastRenderedPageBreak/>
         <w:t>Using one scan from a single instrument</w:t>
       </w:r>
-      <w:bookmarkEnd w:id="232"/>
+      <w:bookmarkEnd w:id="233"/>
     </w:p>
     <w:p>
       <w:pPr>
@@ -30132,14 +31100,27 @@
       <w:r>
         <w:t xml:space="preserve">Figure </w:t>
       </w:r>
-      <w:fldSimple w:instr=" SEQ Figure \* ARABIC ">
-        <w:r>
-          <w:rPr>
-            <w:noProof/>
-          </w:rPr>
-          <w:t>4</w:t>
-        </w:r>
-      </w:fldSimple>
+      <w:r>
+        <w:fldChar w:fldCharType="begin"/>
+      </w:r>
+      <w:r>
+        <w:instrText xml:space="preserve"> SEQ Figure \* ARABIC </w:instrText>
+      </w:r>
+      <w:r>
+        <w:fldChar w:fldCharType="separate"/>
+      </w:r>
+      <w:r>
+        <w:rPr>
+          <w:noProof/>
+        </w:rPr>
+        <w:t>4</w:t>
+      </w:r>
+      <w:r>
+        <w:rPr>
+          <w:noProof/>
+        </w:rPr>
+        <w:fldChar w:fldCharType="end"/>
+      </w:r>
       <w:r>
         <w:t>.When calculating a plume direction using data from one instrument, the error in plume direction is estimated from both the error in plume centre position and the error in plume altitude.</w:t>
       </w:r>
@@ -30202,14 +31183,14 @@
       <w:pPr>
         <w:pStyle w:val="Rubrik2"/>
       </w:pPr>
-      <w:bookmarkStart w:id="233" w:name="_Toc246908803"/>
-      <w:bookmarkStart w:id="234" w:name="_Toc91746006"/>
+      <w:bookmarkStart w:id="234" w:name="_Toc246908803"/>
+      <w:bookmarkStart w:id="235" w:name="_Toc175680629"/>
       <w:r>
         <w:lastRenderedPageBreak/>
         <w:t>dual-beam wind speed</w:t>
       </w:r>
-      <w:bookmarkEnd w:id="233"/>
       <w:bookmarkEnd w:id="234"/>
+      <w:bookmarkEnd w:id="235"/>
     </w:p>
     <w:p>
       <w:pPr>
@@ -30398,19 +31379,32 @@
         <w:pStyle w:val="Beskrivning"/>
         <w:jc w:val="center"/>
       </w:pPr>
-      <w:bookmarkStart w:id="235" w:name="_Ref215394468"/>
+      <w:bookmarkStart w:id="236" w:name="_Ref215394468"/>
       <w:r>
         <w:t xml:space="preserve">Figure </w:t>
       </w:r>
-      <w:fldSimple w:instr=" SEQ Figure \* ARABIC ">
-        <w:r>
-          <w:rPr>
-            <w:noProof/>
-          </w:rPr>
-          <w:t>5</w:t>
-        </w:r>
-      </w:fldSimple>
-      <w:bookmarkEnd w:id="235"/>
+      <w:r>
+        <w:fldChar w:fldCharType="begin"/>
+      </w:r>
+      <w:r>
+        <w:instrText xml:space="preserve"> SEQ Figure \* ARABIC </w:instrText>
+      </w:r>
+      <w:r>
+        <w:fldChar w:fldCharType="separate"/>
+      </w:r>
+      <w:r>
+        <w:rPr>
+          <w:noProof/>
+        </w:rPr>
+        <w:t>5</w:t>
+      </w:r>
+      <w:r>
+        <w:rPr>
+          <w:noProof/>
+        </w:rPr>
+        <w:fldChar w:fldCharType="end"/>
+      </w:r>
+      <w:bookmarkEnd w:id="236"/>
       <w:r>
         <w:t xml:space="preserve">. Dual-beam wind measurement performed on </w:t>
       </w:r>
@@ -30467,14 +31461,14 @@
       <w:pPr>
         <w:pStyle w:val="Rubrik2"/>
       </w:pPr>
-      <w:bookmarkStart w:id="236" w:name="_Ref246931256"/>
-      <w:bookmarkStart w:id="237" w:name="_Toc91746007"/>
+      <w:bookmarkStart w:id="237" w:name="_Ref246931256"/>
+      <w:bookmarkStart w:id="238" w:name="_Toc175680630"/>
       <w:r>
         <w:lastRenderedPageBreak/>
         <w:t>Retrieving the wind field at a given time and location</w:t>
       </w:r>
-      <w:bookmarkEnd w:id="236"/>
       <w:bookmarkEnd w:id="237"/>
+      <w:bookmarkEnd w:id="238"/>
     </w:p>
     <w:p>
       <w:pPr>
@@ -30631,19 +31625,32 @@
         <w:pStyle w:val="Beskrivning"/>
         <w:keepNext/>
       </w:pPr>
-      <w:bookmarkStart w:id="238" w:name="_Ref246994856"/>
+      <w:bookmarkStart w:id="239" w:name="_Ref246994856"/>
       <w:r>
         <w:t xml:space="preserve">Table </w:t>
       </w:r>
-      <w:fldSimple w:instr=" SEQ Table \* ARABIC ">
-        <w:r>
-          <w:rPr>
-            <w:noProof/>
-          </w:rPr>
-          <w:t>1</w:t>
-        </w:r>
-      </w:fldSimple>
-      <w:bookmarkEnd w:id="238"/>
+      <w:r>
+        <w:fldChar w:fldCharType="begin"/>
+      </w:r>
+      <w:r>
+        <w:instrText xml:space="preserve"> SEQ Table \* ARABIC </w:instrText>
+      </w:r>
+      <w:r>
+        <w:fldChar w:fldCharType="separate"/>
+      </w:r>
+      <w:r>
+        <w:rPr>
+          <w:noProof/>
+        </w:rPr>
+        <w:t>1</w:t>
+      </w:r>
+      <w:r>
+        <w:rPr>
+          <w:noProof/>
+        </w:rPr>
+        <w:fldChar w:fldCharType="end"/>
+      </w:r>
+      <w:bookmarkEnd w:id="239"/>
       <w:r>
         <w:t>. what wind speed and wind direction would be extracted from this database at given times.</w:t>
       </w:r>
@@ -30929,19 +31936,32 @@
       <w:pPr>
         <w:pStyle w:val="Beskrivning"/>
       </w:pPr>
-      <w:bookmarkStart w:id="239" w:name="_Ref246993767"/>
+      <w:bookmarkStart w:id="240" w:name="_Ref246993767"/>
       <w:r>
         <w:t xml:space="preserve">Figure </w:t>
       </w:r>
-      <w:fldSimple w:instr=" SEQ Figure \* ARABIC ">
-        <w:r>
-          <w:rPr>
-            <w:noProof/>
-          </w:rPr>
-          <w:t>6</w:t>
-        </w:r>
-      </w:fldSimple>
-      <w:bookmarkEnd w:id="239"/>
+      <w:r>
+        <w:fldChar w:fldCharType="begin"/>
+      </w:r>
+      <w:r>
+        <w:instrText xml:space="preserve"> SEQ Figure \* ARABIC </w:instrText>
+      </w:r>
+      <w:r>
+        <w:fldChar w:fldCharType="separate"/>
+      </w:r>
+      <w:r>
+        <w:rPr>
+          <w:noProof/>
+        </w:rPr>
+        <w:t>6</w:t>
+      </w:r>
+      <w:r>
+        <w:rPr>
+          <w:noProof/>
+        </w:rPr>
+        <w:fldChar w:fldCharType="end"/>
+      </w:r>
+      <w:bookmarkEnd w:id="240"/>
       <w:r>
         <w:t>.</w:t>
       </w:r>
@@ -30965,27 +31985,27 @@
       <w:pPr>
         <w:pStyle w:val="Rubrik1"/>
       </w:pPr>
-      <w:bookmarkStart w:id="240" w:name="_Toc246908804"/>
-      <w:bookmarkStart w:id="241" w:name="_Toc91746008"/>
+      <w:bookmarkStart w:id="241" w:name="_Toc246908804"/>
+      <w:bookmarkStart w:id="242" w:name="_Toc175680631"/>
       <w:r>
         <w:lastRenderedPageBreak/>
         <w:t>Software Details – a programmer’s reference</w:t>
       </w:r>
-      <w:bookmarkEnd w:id="240"/>
       <w:bookmarkEnd w:id="241"/>
+      <w:bookmarkEnd w:id="242"/>
     </w:p>
     <w:p/>
     <w:p>
       <w:pPr>
         <w:pStyle w:val="Rubrik2"/>
       </w:pPr>
-      <w:bookmarkStart w:id="242" w:name="_Toc246908805"/>
-      <w:bookmarkStart w:id="243" w:name="_Toc91746009"/>
+      <w:bookmarkStart w:id="243" w:name="_Toc246908805"/>
+      <w:bookmarkStart w:id="244" w:name="_Toc175680632"/>
       <w:r>
         <w:t>Post processing of fluxes</w:t>
       </w:r>
-      <w:bookmarkEnd w:id="242"/>
       <w:bookmarkEnd w:id="243"/>
+      <w:bookmarkEnd w:id="244"/>
     </w:p>
     <w:p>
       <w:pPr>
@@ -31151,19 +32171,32 @@
         <w:pStyle w:val="Beskrivning"/>
         <w:jc w:val="center"/>
       </w:pPr>
-      <w:bookmarkStart w:id="244" w:name="_Ref229993708"/>
+      <w:bookmarkStart w:id="245" w:name="_Ref229993708"/>
       <w:r>
         <w:t xml:space="preserve">Figure </w:t>
       </w:r>
-      <w:fldSimple w:instr=" SEQ Figure \* ARABIC ">
-        <w:r>
-          <w:rPr>
-            <w:noProof/>
-          </w:rPr>
-          <w:t>7</w:t>
-        </w:r>
-      </w:fldSimple>
-      <w:bookmarkEnd w:id="244"/>
+      <w:r>
+        <w:fldChar w:fldCharType="begin"/>
+      </w:r>
+      <w:r>
+        <w:instrText xml:space="preserve"> SEQ Figure \* ARABIC </w:instrText>
+      </w:r>
+      <w:r>
+        <w:fldChar w:fldCharType="separate"/>
+      </w:r>
+      <w:r>
+        <w:rPr>
+          <w:noProof/>
+        </w:rPr>
+        <w:t>7</w:t>
+      </w:r>
+      <w:r>
+        <w:rPr>
+          <w:noProof/>
+        </w:rPr>
+        <w:fldChar w:fldCharType="end"/>
+      </w:r>
+      <w:bookmarkEnd w:id="245"/>
       <w:r>
         <w:t>. General flow o</w:t>
       </w:r>
@@ -31176,7 +32209,7 @@
         <w:pStyle w:val="Rubrik2"/>
         <w:keepNext/>
       </w:pPr>
-      <w:bookmarkStart w:id="245" w:name="_Toc91746010"/>
+      <w:bookmarkStart w:id="246" w:name="_Toc175680633"/>
       <w:r>
         <w:rPr>
           <w:noProof/>
@@ -31229,7 +32262,7 @@
           </wp:inline>
         </w:drawing>
       </w:r>
-      <w:bookmarkEnd w:id="245"/>
+      <w:bookmarkEnd w:id="246"/>
     </w:p>
     <w:p>
       <w:pPr>
@@ -31239,14 +32272,27 @@
       <w:r>
         <w:t xml:space="preserve">Figure </w:t>
       </w:r>
-      <w:fldSimple w:instr=" SEQ Figure \* ARABIC ">
-        <w:r>
-          <w:rPr>
-            <w:noProof/>
-          </w:rPr>
-          <w:t>8</w:t>
-        </w:r>
-      </w:fldSimple>
+      <w:r>
+        <w:fldChar w:fldCharType="begin"/>
+      </w:r>
+      <w:r>
+        <w:instrText xml:space="preserve"> SEQ Figure \* ARABIC </w:instrText>
+      </w:r>
+      <w:r>
+        <w:fldChar w:fldCharType="separate"/>
+      </w:r>
+      <w:r>
+        <w:rPr>
+          <w:noProof/>
+        </w:rPr>
+        <w:t>8</w:t>
+      </w:r>
+      <w:r>
+        <w:rPr>
+          <w:noProof/>
+        </w:rPr>
+        <w:fldChar w:fldCharType="end"/>
+      </w:r>
       <w:r>
         <w:t>. General flow of post processing of fluxes.</w:t>
       </w:r>
@@ -31258,14 +32304,14 @@
       <w:r>
         <w:br w:type="page"/>
       </w:r>
-      <w:bookmarkStart w:id="246" w:name="_Toc246908806"/>
-      <w:bookmarkStart w:id="247" w:name="_Toc91746011"/>
+      <w:bookmarkStart w:id="247" w:name="_Toc246908806"/>
+      <w:bookmarkStart w:id="248" w:name="_Toc175680634"/>
       <w:r>
         <w:lastRenderedPageBreak/>
         <w:t>Post processing of composition measurements</w:t>
       </w:r>
-      <w:bookmarkEnd w:id="246"/>
       <w:bookmarkEnd w:id="247"/>
+      <w:bookmarkEnd w:id="248"/>
     </w:p>
     <w:p/>
     <w:p>
@@ -31298,7 +32344,7 @@
 </file>
 
 <file path=word/endnotes.xml><?xml version="1.0" encoding="utf-8"?>
-<w:endnotes xmlns:wpc="http://schemas.microsoft.com/office/word/2010/wordprocessingCanvas" xmlns:cx="http://schemas.microsoft.com/office/drawing/2014/chartex" xmlns:cx1="http://schemas.microsoft.com/office/drawing/2015/9/8/chartex" xmlns:cx2="http://schemas.microsoft.com/office/drawing/2015/10/21/chartex" xmlns:cx3="http://schemas.microsoft.com/office/drawing/2016/5/9/chartex" xmlns:cx4="http://schemas.microsoft.com/office/drawing/2016/5/10/chartex" xmlns:cx5="http://schemas.microsoft.com/office/drawing/2016/5/11/chartex" xmlns:cx6="http://schemas.microsoft.com/office/drawing/2016/5/12/chartex" xmlns:cx7="http://schemas.microsoft.com/office/drawing/2016/5/13/chartex" xmlns:cx8="http://schemas.microsoft.com/office/drawing/2016/5/14/chartex" xmlns:mc="http://schemas.openxmlformats.org/markup-compatibility/2006" xmlns:aink="http://schemas.microsoft.com/office/drawing/2016/ink" xmlns:am3d="http://schemas.microsoft.com/office/drawing/2017/model3d" xmlns:o="urn:schemas-microsoft-com:office:office" xmlns:r="http://schemas.openxmlformats.org/officeDocument/2006/relationships" xmlns:m="http://schemas.openxmlformats.org/officeDocument/2006/math" xmlns:v="urn:schemas-microsoft-com:vml" xmlns:wp14="http://schemas.microsoft.com/office/word/2010/wordprocessingDrawing" xmlns:wp="http://schemas.openxmlformats.org/drawingml/2006/wordprocessingDrawing" xmlns:w10="urn:schemas-microsoft-com:office:word" xmlns:w="http://schemas.openxmlformats.org/wordprocessingml/2006/main" xmlns:w14="http://schemas.microsoft.com/office/word/2010/wordml" xmlns:w15="http://schemas.microsoft.com/office/word/2012/wordml" xmlns:w16cex="http://schemas.microsoft.com/office/word/2018/wordml/cex" xmlns:w16cid="http://schemas.microsoft.com/office/word/2016/wordml/cid" xmlns:w16="http://schemas.microsoft.com/office/word/2018/wordml" xmlns:w16sdtdh="http://schemas.microsoft.com/office/word/2020/wordml/sdtdatahash" xmlns:w16se="http://schemas.microsoft.com/office/word/2015/wordml/symex" xmlns:wpg="http://schemas.microsoft.com/office/word/2010/wordprocessingGroup" xmlns:wpi="http://schemas.microsoft.com/office/word/2010/wordprocessingInk" xmlns:wne="http://schemas.microsoft.com/office/word/2006/wordml" xmlns:wps="http://schemas.microsoft.com/office/word/2010/wordprocessingShape" mc:Ignorable="w14 w15 w16se w16cid w16 w16cex w16sdtdh wp14">
+<w:endnotes xmlns:wpc="http://schemas.microsoft.com/office/word/2010/wordprocessingCanvas" xmlns:cx="http://schemas.microsoft.com/office/drawing/2014/chartex" xmlns:cx1="http://schemas.microsoft.com/office/drawing/2015/9/8/chartex" xmlns:cx2="http://schemas.microsoft.com/office/drawing/2015/10/21/chartex" xmlns:cx3="http://schemas.microsoft.com/office/drawing/2016/5/9/chartex" xmlns:cx4="http://schemas.microsoft.com/office/drawing/2016/5/10/chartex" xmlns:cx5="http://schemas.microsoft.com/office/drawing/2016/5/11/chartex" xmlns:cx6="http://schemas.microsoft.com/office/drawing/2016/5/12/chartex" xmlns:cx7="http://schemas.microsoft.com/office/drawing/2016/5/13/chartex" xmlns:cx8="http://schemas.microsoft.com/office/drawing/2016/5/14/chartex" xmlns:mc="http://schemas.openxmlformats.org/markup-compatibility/2006" xmlns:aink="http://schemas.microsoft.com/office/drawing/2016/ink" xmlns:am3d="http://schemas.microsoft.com/office/drawing/2017/model3d" xmlns:o="urn:schemas-microsoft-com:office:office" xmlns:oel="http://schemas.microsoft.com/office/2019/extlst" xmlns:r="http://schemas.openxmlformats.org/officeDocument/2006/relationships" xmlns:m="http://schemas.openxmlformats.org/officeDocument/2006/math" xmlns:v="urn:schemas-microsoft-com:vml" xmlns:wp14="http://schemas.microsoft.com/office/word/2010/wordprocessingDrawing" xmlns:wp="http://schemas.openxmlformats.org/drawingml/2006/wordprocessingDrawing" xmlns:w10="urn:schemas-microsoft-com:office:word" xmlns:w="http://schemas.openxmlformats.org/wordprocessingml/2006/main" xmlns:w14="http://schemas.microsoft.com/office/word/2010/wordml" xmlns:w15="http://schemas.microsoft.com/office/word/2012/wordml" xmlns:w16cex="http://schemas.microsoft.com/office/word/2018/wordml/cex" xmlns:w16cid="http://schemas.microsoft.com/office/word/2016/wordml/cid" xmlns:w16="http://schemas.microsoft.com/office/word/2018/wordml" xmlns:w16du="http://schemas.microsoft.com/office/word/2023/wordml/word16du" xmlns:w16sdtdh="http://schemas.microsoft.com/office/word/2020/wordml/sdtdatahash" xmlns:w16se="http://schemas.microsoft.com/office/word/2015/wordml/symex" xmlns:wpg="http://schemas.microsoft.com/office/word/2010/wordprocessingGroup" xmlns:wpi="http://schemas.microsoft.com/office/word/2010/wordprocessingInk" xmlns:wne="http://schemas.microsoft.com/office/word/2006/wordml" xmlns:wps="http://schemas.microsoft.com/office/word/2010/wordprocessingShape" mc:Ignorable="w14 w15 w16se w16cid w16 w16cex w16sdtdh w16du wp14">
   <w:endnote w:type="separator" w:id="-1">
     <w:p>
       <w:pPr>
@@ -31323,7 +32369,7 @@
 </file>
 
 <file path=word/footer1.xml><?xml version="1.0" encoding="utf-8"?>
-<w:ftr xmlns:wpc="http://schemas.microsoft.com/office/word/2010/wordprocessingCanvas" xmlns:cx="http://schemas.microsoft.com/office/drawing/2014/chartex" xmlns:cx1="http://schemas.microsoft.com/office/drawing/2015/9/8/chartex" xmlns:cx2="http://schemas.microsoft.com/office/drawing/2015/10/21/chartex" xmlns:cx3="http://schemas.microsoft.com/office/drawing/2016/5/9/chartex" xmlns:cx4="http://schemas.microsoft.com/office/drawing/2016/5/10/chartex" xmlns:cx5="http://schemas.microsoft.com/office/drawing/2016/5/11/chartex" xmlns:cx6="http://schemas.microsoft.com/office/drawing/2016/5/12/chartex" xmlns:cx7="http://schemas.microsoft.com/office/drawing/2016/5/13/chartex" xmlns:cx8="http://schemas.microsoft.com/office/drawing/2016/5/14/chartex" xmlns:mc="http://schemas.openxmlformats.org/markup-compatibility/2006" xmlns:aink="http://schemas.microsoft.com/office/drawing/2016/ink" xmlns:am3d="http://schemas.microsoft.com/office/drawing/2017/model3d" xmlns:o="urn:schemas-microsoft-com:office:office" xmlns:r="http://schemas.openxmlformats.org/officeDocument/2006/relationships" xmlns:m="http://schemas.openxmlformats.org/officeDocument/2006/math" xmlns:v="urn:schemas-microsoft-com:vml" xmlns:wp14="http://schemas.microsoft.com/office/word/2010/wordprocessingDrawing" xmlns:wp="http://schemas.openxmlformats.org/drawingml/2006/wordprocessingDrawing" xmlns:w10="urn:schemas-microsoft-com:office:word" xmlns:w="http://schemas.openxmlformats.org/wordprocessingml/2006/main" xmlns:w14="http://schemas.microsoft.com/office/word/2010/wordml" xmlns:w15="http://schemas.microsoft.com/office/word/2012/wordml" xmlns:w16cex="http://schemas.microsoft.com/office/word/2018/wordml/cex" xmlns:w16cid="http://schemas.microsoft.com/office/word/2016/wordml/cid" xmlns:w16="http://schemas.microsoft.com/office/word/2018/wordml" xmlns:w16sdtdh="http://schemas.microsoft.com/office/word/2020/wordml/sdtdatahash" xmlns:w16se="http://schemas.microsoft.com/office/word/2015/wordml/symex" xmlns:wpg="http://schemas.microsoft.com/office/word/2010/wordprocessingGroup" xmlns:wpi="http://schemas.microsoft.com/office/word/2010/wordprocessingInk" xmlns:wne="http://schemas.microsoft.com/office/word/2006/wordml" xmlns:wps="http://schemas.microsoft.com/office/word/2010/wordprocessingShape" mc:Ignorable="w14 w15 w16se w16cid w16 w16cex w16sdtdh wp14">
+<w:ftr xmlns:wpc="http://schemas.microsoft.com/office/word/2010/wordprocessingCanvas" xmlns:cx="http://schemas.microsoft.com/office/drawing/2014/chartex" xmlns:cx1="http://schemas.microsoft.com/office/drawing/2015/9/8/chartex" xmlns:cx2="http://schemas.microsoft.com/office/drawing/2015/10/21/chartex" xmlns:cx3="http://schemas.microsoft.com/office/drawing/2016/5/9/chartex" xmlns:cx4="http://schemas.microsoft.com/office/drawing/2016/5/10/chartex" xmlns:cx5="http://schemas.microsoft.com/office/drawing/2016/5/11/chartex" xmlns:cx6="http://schemas.microsoft.com/office/drawing/2016/5/12/chartex" xmlns:cx7="http://schemas.microsoft.com/office/drawing/2016/5/13/chartex" xmlns:cx8="http://schemas.microsoft.com/office/drawing/2016/5/14/chartex" xmlns:mc="http://schemas.openxmlformats.org/markup-compatibility/2006" xmlns:aink="http://schemas.microsoft.com/office/drawing/2016/ink" xmlns:am3d="http://schemas.microsoft.com/office/drawing/2017/model3d" xmlns:o="urn:schemas-microsoft-com:office:office" xmlns:oel="http://schemas.microsoft.com/office/2019/extlst" xmlns:r="http://schemas.openxmlformats.org/officeDocument/2006/relationships" xmlns:m="http://schemas.openxmlformats.org/officeDocument/2006/math" xmlns:v="urn:schemas-microsoft-com:vml" xmlns:wp14="http://schemas.microsoft.com/office/word/2010/wordprocessingDrawing" xmlns:wp="http://schemas.openxmlformats.org/drawingml/2006/wordprocessingDrawing" xmlns:w10="urn:schemas-microsoft-com:office:word" xmlns:w="http://schemas.openxmlformats.org/wordprocessingml/2006/main" xmlns:w14="http://schemas.microsoft.com/office/word/2010/wordml" xmlns:w15="http://schemas.microsoft.com/office/word/2012/wordml" xmlns:w16cex="http://schemas.microsoft.com/office/word/2018/wordml/cex" xmlns:w16cid="http://schemas.microsoft.com/office/word/2016/wordml/cid" xmlns:w16="http://schemas.microsoft.com/office/word/2018/wordml" xmlns:w16du="http://schemas.microsoft.com/office/word/2023/wordml/word16du" xmlns:w16sdtdh="http://schemas.microsoft.com/office/word/2020/wordml/sdtdatahash" xmlns:w16se="http://schemas.microsoft.com/office/word/2015/wordml/symex" xmlns:wpg="http://schemas.microsoft.com/office/word/2010/wordprocessingGroup" xmlns:wpi="http://schemas.microsoft.com/office/word/2010/wordprocessingInk" xmlns:wne="http://schemas.microsoft.com/office/word/2006/wordml" xmlns:wps="http://schemas.microsoft.com/office/word/2010/wordprocessingShape" mc:Ignorable="w14 w15 w16se w16cid w16 w16cex w16sdtdh w16du wp14">
   <w:p>
     <w:pPr>
       <w:pStyle w:val="Sidfot"/>
@@ -31361,7 +32407,7 @@
 </file>
 
 <file path=word/footer2.xml><?xml version="1.0" encoding="utf-8"?>
-<w:ftr xmlns:wpc="http://schemas.microsoft.com/office/word/2010/wordprocessingCanvas" xmlns:cx="http://schemas.microsoft.com/office/drawing/2014/chartex" xmlns:cx1="http://schemas.microsoft.com/office/drawing/2015/9/8/chartex" xmlns:cx2="http://schemas.microsoft.com/office/drawing/2015/10/21/chartex" xmlns:cx3="http://schemas.microsoft.com/office/drawing/2016/5/9/chartex" xmlns:cx4="http://schemas.microsoft.com/office/drawing/2016/5/10/chartex" xmlns:cx5="http://schemas.microsoft.com/office/drawing/2016/5/11/chartex" xmlns:cx6="http://schemas.microsoft.com/office/drawing/2016/5/12/chartex" xmlns:cx7="http://schemas.microsoft.com/office/drawing/2016/5/13/chartex" xmlns:cx8="http://schemas.microsoft.com/office/drawing/2016/5/14/chartex" xmlns:mc="http://schemas.openxmlformats.org/markup-compatibility/2006" xmlns:aink="http://schemas.microsoft.com/office/drawing/2016/ink" xmlns:am3d="http://schemas.microsoft.com/office/drawing/2017/model3d" xmlns:o="urn:schemas-microsoft-com:office:office" xmlns:r="http://schemas.openxmlformats.org/officeDocument/2006/relationships" xmlns:m="http://schemas.openxmlformats.org/officeDocument/2006/math" xmlns:v="urn:schemas-microsoft-com:vml" xmlns:wp14="http://schemas.microsoft.com/office/word/2010/wordprocessingDrawing" xmlns:wp="http://schemas.openxmlformats.org/drawingml/2006/wordprocessingDrawing" xmlns:w10="urn:schemas-microsoft-com:office:word" xmlns:w="http://schemas.openxmlformats.org/wordprocessingml/2006/main" xmlns:w14="http://schemas.microsoft.com/office/word/2010/wordml" xmlns:w15="http://schemas.microsoft.com/office/word/2012/wordml" xmlns:w16cex="http://schemas.microsoft.com/office/word/2018/wordml/cex" xmlns:w16cid="http://schemas.microsoft.com/office/word/2016/wordml/cid" xmlns:w16="http://schemas.microsoft.com/office/word/2018/wordml" xmlns:w16sdtdh="http://schemas.microsoft.com/office/word/2020/wordml/sdtdatahash" xmlns:w16se="http://schemas.microsoft.com/office/word/2015/wordml/symex" xmlns:wpg="http://schemas.microsoft.com/office/word/2010/wordprocessingGroup" xmlns:wpi="http://schemas.microsoft.com/office/word/2010/wordprocessingInk" xmlns:wne="http://schemas.microsoft.com/office/word/2006/wordml" xmlns:wps="http://schemas.microsoft.com/office/word/2010/wordprocessingShape" mc:Ignorable="w14 w15 w16se w16cid w16 w16cex w16sdtdh wp14">
+<w:ftr xmlns:wpc="http://schemas.microsoft.com/office/word/2010/wordprocessingCanvas" xmlns:cx="http://schemas.microsoft.com/office/drawing/2014/chartex" xmlns:cx1="http://schemas.microsoft.com/office/drawing/2015/9/8/chartex" xmlns:cx2="http://schemas.microsoft.com/office/drawing/2015/10/21/chartex" xmlns:cx3="http://schemas.microsoft.com/office/drawing/2016/5/9/chartex" xmlns:cx4="http://schemas.microsoft.com/office/drawing/2016/5/10/chartex" xmlns:cx5="http://schemas.microsoft.com/office/drawing/2016/5/11/chartex" xmlns:cx6="http://schemas.microsoft.com/office/drawing/2016/5/12/chartex" xmlns:cx7="http://schemas.microsoft.com/office/drawing/2016/5/13/chartex" xmlns:cx8="http://schemas.microsoft.com/office/drawing/2016/5/14/chartex" xmlns:mc="http://schemas.openxmlformats.org/markup-compatibility/2006" xmlns:aink="http://schemas.microsoft.com/office/drawing/2016/ink" xmlns:am3d="http://schemas.microsoft.com/office/drawing/2017/model3d" xmlns:o="urn:schemas-microsoft-com:office:office" xmlns:oel="http://schemas.microsoft.com/office/2019/extlst" xmlns:r="http://schemas.openxmlformats.org/officeDocument/2006/relationships" xmlns:m="http://schemas.openxmlformats.org/officeDocument/2006/math" xmlns:v="urn:schemas-microsoft-com:vml" xmlns:wp14="http://schemas.microsoft.com/office/word/2010/wordprocessingDrawing" xmlns:wp="http://schemas.openxmlformats.org/drawingml/2006/wordprocessingDrawing" xmlns:w10="urn:schemas-microsoft-com:office:word" xmlns:w="http://schemas.openxmlformats.org/wordprocessingml/2006/main" xmlns:w14="http://schemas.microsoft.com/office/word/2010/wordml" xmlns:w15="http://schemas.microsoft.com/office/word/2012/wordml" xmlns:w16cex="http://schemas.microsoft.com/office/word/2018/wordml/cex" xmlns:w16cid="http://schemas.microsoft.com/office/word/2016/wordml/cid" xmlns:w16="http://schemas.microsoft.com/office/word/2018/wordml" xmlns:w16du="http://schemas.microsoft.com/office/word/2023/wordml/word16du" xmlns:w16sdtdh="http://schemas.microsoft.com/office/word/2020/wordml/sdtdatahash" xmlns:w16se="http://schemas.microsoft.com/office/word/2015/wordml/symex" xmlns:wpg="http://schemas.microsoft.com/office/word/2010/wordprocessingGroup" xmlns:wpi="http://schemas.microsoft.com/office/word/2010/wordprocessingInk" xmlns:wne="http://schemas.microsoft.com/office/word/2006/wordml" xmlns:wps="http://schemas.microsoft.com/office/word/2010/wordprocessingShape" mc:Ignorable="w14 w15 w16se w16cid w16 w16cex w16sdtdh w16du wp14">
   <w:p>
     <w:pPr>
       <w:pStyle w:val="Sidfot"/>
@@ -31412,7 +32458,7 @@
 </file>
 
 <file path=word/footnotes.xml><?xml version="1.0" encoding="utf-8"?>
-<w:footnotes xmlns:wpc="http://schemas.microsoft.com/office/word/2010/wordprocessingCanvas" xmlns:cx="http://schemas.microsoft.com/office/drawing/2014/chartex" xmlns:cx1="http://schemas.microsoft.com/office/drawing/2015/9/8/chartex" xmlns:cx2="http://schemas.microsoft.com/office/drawing/2015/10/21/chartex" xmlns:cx3="http://schemas.microsoft.com/office/drawing/2016/5/9/chartex" xmlns:cx4="http://schemas.microsoft.com/office/drawing/2016/5/10/chartex" xmlns:cx5="http://schemas.microsoft.com/office/drawing/2016/5/11/chartex" xmlns:cx6="http://schemas.microsoft.com/office/drawing/2016/5/12/chartex" xmlns:cx7="http://schemas.microsoft.com/office/drawing/2016/5/13/chartex" xmlns:cx8="http://schemas.microsoft.com/office/drawing/2016/5/14/chartex" xmlns:mc="http://schemas.openxmlformats.org/markup-compatibility/2006" xmlns:aink="http://schemas.microsoft.com/office/drawing/2016/ink" xmlns:am3d="http://schemas.microsoft.com/office/drawing/2017/model3d" xmlns:o="urn:schemas-microsoft-com:office:office" xmlns:r="http://schemas.openxmlformats.org/officeDocument/2006/relationships" xmlns:m="http://schemas.openxmlformats.org/officeDocument/2006/math" xmlns:v="urn:schemas-microsoft-com:vml" xmlns:wp14="http://schemas.microsoft.com/office/word/2010/wordprocessingDrawing" xmlns:wp="http://schemas.openxmlformats.org/drawingml/2006/wordprocessingDrawing" xmlns:w10="urn:schemas-microsoft-com:office:word" xmlns:w="http://schemas.openxmlformats.org/wordprocessingml/2006/main" xmlns:w14="http://schemas.microsoft.com/office/word/2010/wordml" xmlns:w15="http://schemas.microsoft.com/office/word/2012/wordml" xmlns:w16cex="http://schemas.microsoft.com/office/word/2018/wordml/cex" xmlns:w16cid="http://schemas.microsoft.com/office/word/2016/wordml/cid" xmlns:w16="http://schemas.microsoft.com/office/word/2018/wordml" xmlns:w16sdtdh="http://schemas.microsoft.com/office/word/2020/wordml/sdtdatahash" xmlns:w16se="http://schemas.microsoft.com/office/word/2015/wordml/symex" xmlns:wpg="http://schemas.microsoft.com/office/word/2010/wordprocessingGroup" xmlns:wpi="http://schemas.microsoft.com/office/word/2010/wordprocessingInk" xmlns:wne="http://schemas.microsoft.com/office/word/2006/wordml" xmlns:wps="http://schemas.microsoft.com/office/word/2010/wordprocessingShape" mc:Ignorable="w14 w15 w16se w16cid w16 w16cex w16sdtdh wp14">
+<w:footnotes xmlns:wpc="http://schemas.microsoft.com/office/word/2010/wordprocessingCanvas" xmlns:cx="http://schemas.microsoft.com/office/drawing/2014/chartex" xmlns:cx1="http://schemas.microsoft.com/office/drawing/2015/9/8/chartex" xmlns:cx2="http://schemas.microsoft.com/office/drawing/2015/10/21/chartex" xmlns:cx3="http://schemas.microsoft.com/office/drawing/2016/5/9/chartex" xmlns:cx4="http://schemas.microsoft.com/office/drawing/2016/5/10/chartex" xmlns:cx5="http://schemas.microsoft.com/office/drawing/2016/5/11/chartex" xmlns:cx6="http://schemas.microsoft.com/office/drawing/2016/5/12/chartex" xmlns:cx7="http://schemas.microsoft.com/office/drawing/2016/5/13/chartex" xmlns:cx8="http://schemas.microsoft.com/office/drawing/2016/5/14/chartex" xmlns:mc="http://schemas.openxmlformats.org/markup-compatibility/2006" xmlns:aink="http://schemas.microsoft.com/office/drawing/2016/ink" xmlns:am3d="http://schemas.microsoft.com/office/drawing/2017/model3d" xmlns:o="urn:schemas-microsoft-com:office:office" xmlns:oel="http://schemas.microsoft.com/office/2019/extlst" xmlns:r="http://schemas.openxmlformats.org/officeDocument/2006/relationships" xmlns:m="http://schemas.openxmlformats.org/officeDocument/2006/math" xmlns:v="urn:schemas-microsoft-com:vml" xmlns:wp14="http://schemas.microsoft.com/office/word/2010/wordprocessingDrawing" xmlns:wp="http://schemas.openxmlformats.org/drawingml/2006/wordprocessingDrawing" xmlns:w10="urn:schemas-microsoft-com:office:word" xmlns:w="http://schemas.openxmlformats.org/wordprocessingml/2006/main" xmlns:w14="http://schemas.microsoft.com/office/word/2010/wordml" xmlns:w15="http://schemas.microsoft.com/office/word/2012/wordml" xmlns:w16cex="http://schemas.microsoft.com/office/word/2018/wordml/cex" xmlns:w16cid="http://schemas.microsoft.com/office/word/2016/wordml/cid" xmlns:w16="http://schemas.microsoft.com/office/word/2018/wordml" xmlns:w16du="http://schemas.microsoft.com/office/word/2023/wordml/word16du" xmlns:w16sdtdh="http://schemas.microsoft.com/office/word/2020/wordml/sdtdatahash" xmlns:w16se="http://schemas.microsoft.com/office/word/2015/wordml/symex" xmlns:wpg="http://schemas.microsoft.com/office/word/2010/wordprocessingGroup" xmlns:wpi="http://schemas.microsoft.com/office/word/2010/wordprocessingInk" xmlns:wne="http://schemas.microsoft.com/office/word/2006/wordml" xmlns:wps="http://schemas.microsoft.com/office/word/2010/wordprocessingShape" mc:Ignorable="w14 w15 w16se w16cid w16 w16cex w16sdtdh w16du wp14">
   <w:footnote w:type="separator" w:id="-1">
     <w:p>
       <w:pPr>
@@ -31437,7 +32483,7 @@
 </file>
 
 <file path=word/header1.xml><?xml version="1.0" encoding="utf-8"?>
-<w:hdr xmlns:wpc="http://schemas.microsoft.com/office/word/2010/wordprocessingCanvas" xmlns:cx="http://schemas.microsoft.com/office/drawing/2014/chartex" xmlns:cx1="http://schemas.microsoft.com/office/drawing/2015/9/8/chartex" xmlns:cx2="http://schemas.microsoft.com/office/drawing/2015/10/21/chartex" xmlns:cx3="http://schemas.microsoft.com/office/drawing/2016/5/9/chartex" xmlns:cx4="http://schemas.microsoft.com/office/drawing/2016/5/10/chartex" xmlns:cx5="http://schemas.microsoft.com/office/drawing/2016/5/11/chartex" xmlns:cx6="http://schemas.microsoft.com/office/drawing/2016/5/12/chartex" xmlns:cx7="http://schemas.microsoft.com/office/drawing/2016/5/13/chartex" xmlns:cx8="http://schemas.microsoft.com/office/drawing/2016/5/14/chartex" xmlns:mc="http://schemas.openxmlformats.org/markup-compatibility/2006" xmlns:aink="http://schemas.microsoft.com/office/drawing/2016/ink" xmlns:am3d="http://schemas.microsoft.com/office/drawing/2017/model3d" xmlns:o="urn:schemas-microsoft-com:office:office" xmlns:r="http://schemas.openxmlformats.org/officeDocument/2006/relationships" xmlns:m="http://schemas.openxmlformats.org/officeDocument/2006/math" xmlns:v="urn:schemas-microsoft-com:vml" xmlns:wp14="http://schemas.microsoft.com/office/word/2010/wordprocessingDrawing" xmlns:wp="http://schemas.openxmlformats.org/drawingml/2006/wordprocessingDrawing" xmlns:w10="urn:schemas-microsoft-com:office:word" xmlns:w="http://schemas.openxmlformats.org/wordprocessingml/2006/main" xmlns:w14="http://schemas.microsoft.com/office/word/2010/wordml" xmlns:w15="http://schemas.microsoft.com/office/word/2012/wordml" xmlns:w16cex="http://schemas.microsoft.com/office/word/2018/wordml/cex" xmlns:w16cid="http://schemas.microsoft.com/office/word/2016/wordml/cid" xmlns:w16="http://schemas.microsoft.com/office/word/2018/wordml" xmlns:w16sdtdh="http://schemas.microsoft.com/office/word/2020/wordml/sdtdatahash" xmlns:w16se="http://schemas.microsoft.com/office/word/2015/wordml/symex" xmlns:wpg="http://schemas.microsoft.com/office/word/2010/wordprocessingGroup" xmlns:wpi="http://schemas.microsoft.com/office/word/2010/wordprocessingInk" xmlns:wne="http://schemas.microsoft.com/office/word/2006/wordml" xmlns:wps="http://schemas.microsoft.com/office/word/2010/wordprocessingShape" mc:Ignorable="w14 w15 w16se w16cid w16 w16cex w16sdtdh wp14">
+<w:hdr xmlns:wpc="http://schemas.microsoft.com/office/word/2010/wordprocessingCanvas" xmlns:cx="http://schemas.microsoft.com/office/drawing/2014/chartex" xmlns:cx1="http://schemas.microsoft.com/office/drawing/2015/9/8/chartex" xmlns:cx2="http://schemas.microsoft.com/office/drawing/2015/10/21/chartex" xmlns:cx3="http://schemas.microsoft.com/office/drawing/2016/5/9/chartex" xmlns:cx4="http://schemas.microsoft.com/office/drawing/2016/5/10/chartex" xmlns:cx5="http://schemas.microsoft.com/office/drawing/2016/5/11/chartex" xmlns:cx6="http://schemas.microsoft.com/office/drawing/2016/5/12/chartex" xmlns:cx7="http://schemas.microsoft.com/office/drawing/2016/5/13/chartex" xmlns:cx8="http://schemas.microsoft.com/office/drawing/2016/5/14/chartex" xmlns:mc="http://schemas.openxmlformats.org/markup-compatibility/2006" xmlns:aink="http://schemas.microsoft.com/office/drawing/2016/ink" xmlns:am3d="http://schemas.microsoft.com/office/drawing/2017/model3d" xmlns:o="urn:schemas-microsoft-com:office:office" xmlns:oel="http://schemas.microsoft.com/office/2019/extlst" xmlns:r="http://schemas.openxmlformats.org/officeDocument/2006/relationships" xmlns:m="http://schemas.openxmlformats.org/officeDocument/2006/math" xmlns:v="urn:schemas-microsoft-com:vml" xmlns:wp14="http://schemas.microsoft.com/office/word/2010/wordprocessingDrawing" xmlns:wp="http://schemas.openxmlformats.org/drawingml/2006/wordprocessingDrawing" xmlns:w10="urn:schemas-microsoft-com:office:word" xmlns:w="http://schemas.openxmlformats.org/wordprocessingml/2006/main" xmlns:w14="http://schemas.microsoft.com/office/word/2010/wordml" xmlns:w15="http://schemas.microsoft.com/office/word/2012/wordml" xmlns:w16cex="http://schemas.microsoft.com/office/word/2018/wordml/cex" xmlns:w16cid="http://schemas.microsoft.com/office/word/2016/wordml/cid" xmlns:w16="http://schemas.microsoft.com/office/word/2018/wordml" xmlns:w16du="http://schemas.microsoft.com/office/word/2023/wordml/word16du" xmlns:w16sdtdh="http://schemas.microsoft.com/office/word/2020/wordml/sdtdatahash" xmlns:w16se="http://schemas.microsoft.com/office/word/2015/wordml/symex" xmlns:wpg="http://schemas.microsoft.com/office/word/2010/wordprocessingGroup" xmlns:wpi="http://schemas.microsoft.com/office/word/2010/wordprocessingInk" xmlns:wne="http://schemas.microsoft.com/office/word/2006/wordml" xmlns:wps="http://schemas.microsoft.com/office/word/2010/wordprocessingShape" mc:Ignorable="w14 w15 w16se w16cid w16 w16cex w16sdtdh w16du wp14">
   <w:p>
     <w:pPr>
       <w:pStyle w:val="Sidhuvud"/>
@@ -31519,7 +32565,7 @@
         <w:sz w:val="18"/>
         <w:szCs w:val="18"/>
       </w:rPr>
-      <w:t>2021-12-30</w:t>
+      <w:t>2024-08-27</w:t>
     </w:r>
     <w:r>
       <w:rPr>
@@ -31534,7 +32580,7 @@
 </file>
 
 <file path=word/numbering.xml><?xml version="1.0" encoding="utf-8"?>
-<w:numbering xmlns:wpc="http://schemas.microsoft.com/office/word/2010/wordprocessingCanvas" xmlns:cx="http://schemas.microsoft.com/office/drawing/2014/chartex" xmlns:cx1="http://schemas.microsoft.com/office/drawing/2015/9/8/chartex" xmlns:cx2="http://schemas.microsoft.com/office/drawing/2015/10/21/chartex" xmlns:cx3="http://schemas.microsoft.com/office/drawing/2016/5/9/chartex" xmlns:cx4="http://schemas.microsoft.com/office/drawing/2016/5/10/chartex" xmlns:cx5="http://schemas.microsoft.com/office/drawing/2016/5/11/chartex" xmlns:cx6="http://schemas.microsoft.com/office/drawing/2016/5/12/chartex" xmlns:cx7="http://schemas.microsoft.com/office/drawing/2016/5/13/chartex" xmlns:cx8="http://schemas.microsoft.com/office/drawing/2016/5/14/chartex" xmlns:mc="http://schemas.openxmlformats.org/markup-compatibility/2006" xmlns:aink="http://schemas.microsoft.com/office/drawing/2016/ink" xmlns:am3d="http://schemas.microsoft.com/office/drawing/2017/model3d" xmlns:o="urn:schemas-microsoft-com:office:office" xmlns:r="http://schemas.openxmlformats.org/officeDocument/2006/relationships" xmlns:m="http://schemas.openxmlformats.org/officeDocument/2006/math" xmlns:v="urn:schemas-microsoft-com:vml" xmlns:wp14="http://schemas.microsoft.com/office/word/2010/wordprocessingDrawing" xmlns:wp="http://schemas.openxmlformats.org/drawingml/2006/wordprocessingDrawing" xmlns:w10="urn:schemas-microsoft-com:office:word" xmlns:w="http://schemas.openxmlformats.org/wordprocessingml/2006/main" xmlns:w14="http://schemas.microsoft.com/office/word/2010/wordml" xmlns:w15="http://schemas.microsoft.com/office/word/2012/wordml" xmlns:w16cex="http://schemas.microsoft.com/office/word/2018/wordml/cex" xmlns:w16cid="http://schemas.microsoft.com/office/word/2016/wordml/cid" xmlns:w16="http://schemas.microsoft.com/office/word/2018/wordml" xmlns:w16sdtdh="http://schemas.microsoft.com/office/word/2020/wordml/sdtdatahash" xmlns:w16se="http://schemas.microsoft.com/office/word/2015/wordml/symex" xmlns:wpg="http://schemas.microsoft.com/office/word/2010/wordprocessingGroup" xmlns:wpi="http://schemas.microsoft.com/office/word/2010/wordprocessingInk" xmlns:wne="http://schemas.microsoft.com/office/word/2006/wordml" xmlns:wps="http://schemas.microsoft.com/office/word/2010/wordprocessingShape" mc:Ignorable="w14 w15 w16se w16cid w16 w16cex w16sdtdh wp14">
+<w:numbering xmlns:wpc="http://schemas.microsoft.com/office/word/2010/wordprocessingCanvas" xmlns:cx="http://schemas.microsoft.com/office/drawing/2014/chartex" xmlns:cx1="http://schemas.microsoft.com/office/drawing/2015/9/8/chartex" xmlns:cx2="http://schemas.microsoft.com/office/drawing/2015/10/21/chartex" xmlns:cx3="http://schemas.microsoft.com/office/drawing/2016/5/9/chartex" xmlns:cx4="http://schemas.microsoft.com/office/drawing/2016/5/10/chartex" xmlns:cx5="http://schemas.microsoft.com/office/drawing/2016/5/11/chartex" xmlns:cx6="http://schemas.microsoft.com/office/drawing/2016/5/12/chartex" xmlns:cx7="http://schemas.microsoft.com/office/drawing/2016/5/13/chartex" xmlns:cx8="http://schemas.microsoft.com/office/drawing/2016/5/14/chartex" xmlns:mc="http://schemas.openxmlformats.org/markup-compatibility/2006" xmlns:aink="http://schemas.microsoft.com/office/drawing/2016/ink" xmlns:am3d="http://schemas.microsoft.com/office/drawing/2017/model3d" xmlns:o="urn:schemas-microsoft-com:office:office" xmlns:oel="http://schemas.microsoft.com/office/2019/extlst" xmlns:r="http://schemas.openxmlformats.org/officeDocument/2006/relationships" xmlns:m="http://schemas.openxmlformats.org/officeDocument/2006/math" xmlns:v="urn:schemas-microsoft-com:vml" xmlns:wp14="http://schemas.microsoft.com/office/word/2010/wordprocessingDrawing" xmlns:wp="http://schemas.openxmlformats.org/drawingml/2006/wordprocessingDrawing" xmlns:w10="urn:schemas-microsoft-com:office:word" xmlns:w="http://schemas.openxmlformats.org/wordprocessingml/2006/main" xmlns:w14="http://schemas.microsoft.com/office/word/2010/wordml" xmlns:w15="http://schemas.microsoft.com/office/word/2012/wordml" xmlns:w16cex="http://schemas.microsoft.com/office/word/2018/wordml/cex" xmlns:w16cid="http://schemas.microsoft.com/office/word/2016/wordml/cid" xmlns:w16="http://schemas.microsoft.com/office/word/2018/wordml" xmlns:w16du="http://schemas.microsoft.com/office/word/2023/wordml/word16du" xmlns:w16sdtdh="http://schemas.microsoft.com/office/word/2020/wordml/sdtdatahash" xmlns:w16se="http://schemas.microsoft.com/office/word/2015/wordml/symex" xmlns:wpg="http://schemas.microsoft.com/office/word/2010/wordprocessingGroup" xmlns:wpi="http://schemas.microsoft.com/office/word/2010/wordprocessingInk" xmlns:wne="http://schemas.microsoft.com/office/word/2006/wordml" xmlns:wps="http://schemas.microsoft.com/office/word/2010/wordprocessingShape" mc:Ignorable="w14 w15 w16se w16cid w16 w16cex w16sdtdh w16du wp14">
   <w:abstractNum w:abstractNumId="0" w15:restartNumberingAfterBreak="0">
     <w:nsid w:val="0FB67887"/>
     <w:multiLevelType w:val="hybridMultilevel"/>
@@ -33794,61 +34840,61 @@
       </w:pPr>
     </w:lvl>
   </w:abstractNum>
-  <w:num w:numId="1">
+  <w:num w:numId="1" w16cid:durableId="1868054551">
     <w:abstractNumId w:val="18"/>
   </w:num>
-  <w:num w:numId="2">
+  <w:num w:numId="2" w16cid:durableId="2144080158">
     <w:abstractNumId w:val="12"/>
   </w:num>
-  <w:num w:numId="3">
+  <w:num w:numId="3" w16cid:durableId="952789536">
     <w:abstractNumId w:val="11"/>
   </w:num>
-  <w:num w:numId="4">
+  <w:num w:numId="4" w16cid:durableId="577666150">
     <w:abstractNumId w:val="1"/>
   </w:num>
-  <w:num w:numId="5">
+  <w:num w:numId="5" w16cid:durableId="1082918046">
     <w:abstractNumId w:val="17"/>
   </w:num>
-  <w:num w:numId="6">
+  <w:num w:numId="6" w16cid:durableId="1564566384">
     <w:abstractNumId w:val="9"/>
   </w:num>
-  <w:num w:numId="7">
+  <w:num w:numId="7" w16cid:durableId="927813519">
     <w:abstractNumId w:val="16"/>
   </w:num>
-  <w:num w:numId="8">
+  <w:num w:numId="8" w16cid:durableId="592200510">
     <w:abstractNumId w:val="13"/>
   </w:num>
-  <w:num w:numId="9">
+  <w:num w:numId="9" w16cid:durableId="2018190948">
     <w:abstractNumId w:val="3"/>
   </w:num>
-  <w:num w:numId="10">
+  <w:num w:numId="10" w16cid:durableId="890383505">
     <w:abstractNumId w:val="4"/>
   </w:num>
-  <w:num w:numId="11">
+  <w:num w:numId="11" w16cid:durableId="5058368">
     <w:abstractNumId w:val="5"/>
   </w:num>
-  <w:num w:numId="12">
+  <w:num w:numId="12" w16cid:durableId="928930386">
     <w:abstractNumId w:val="2"/>
   </w:num>
-  <w:num w:numId="13">
+  <w:num w:numId="13" w16cid:durableId="1366980803">
     <w:abstractNumId w:val="6"/>
   </w:num>
-  <w:num w:numId="14">
+  <w:num w:numId="14" w16cid:durableId="133257620">
     <w:abstractNumId w:val="7"/>
   </w:num>
-  <w:num w:numId="15">
+  <w:num w:numId="15" w16cid:durableId="583416247">
     <w:abstractNumId w:val="0"/>
   </w:num>
-  <w:num w:numId="16">
+  <w:num w:numId="16" w16cid:durableId="551231086">
     <w:abstractNumId w:val="15"/>
   </w:num>
-  <w:num w:numId="17">
+  <w:num w:numId="17" w16cid:durableId="1531335160">
     <w:abstractNumId w:val="8"/>
   </w:num>
-  <w:num w:numId="18">
+  <w:num w:numId="18" w16cid:durableId="434517152">
     <w:abstractNumId w:val="14"/>
   </w:num>
-  <w:num w:numId="19">
+  <w:num w:numId="19" w16cid:durableId="34278952">
     <w:abstractNumId w:val="10"/>
   </w:num>
   <w:numIdMacAtCleanup w:val="13"/>
@@ -33856,7 +34902,7 @@
 </file>
 
 <file path=word/styles.xml><?xml version="1.0" encoding="utf-8"?>
-<w:styles xmlns:mc="http://schemas.openxmlformats.org/markup-compatibility/2006" xmlns:r="http://schemas.openxmlformats.org/officeDocument/2006/relationships" xmlns:w="http://schemas.openxmlformats.org/wordprocessingml/2006/main" xmlns:w14="http://schemas.microsoft.com/office/word/2010/wordml" xmlns:w15="http://schemas.microsoft.com/office/word/2012/wordml" xmlns:w16cex="http://schemas.microsoft.com/office/word/2018/wordml/cex" xmlns:w16cid="http://schemas.microsoft.com/office/word/2016/wordml/cid" xmlns:w16="http://schemas.microsoft.com/office/word/2018/wordml" xmlns:w16sdtdh="http://schemas.microsoft.com/office/word/2020/wordml/sdtdatahash" xmlns:w16se="http://schemas.microsoft.com/office/word/2015/wordml/symex" mc:Ignorable="w14 w15 w16se w16cid w16 w16cex w16sdtdh">
+<w:styles xmlns:mc="http://schemas.openxmlformats.org/markup-compatibility/2006" xmlns:r="http://schemas.openxmlformats.org/officeDocument/2006/relationships" xmlns:w="http://schemas.openxmlformats.org/wordprocessingml/2006/main" xmlns:w14="http://schemas.microsoft.com/office/word/2010/wordml" xmlns:w15="http://schemas.microsoft.com/office/word/2012/wordml" xmlns:w16cex="http://schemas.microsoft.com/office/word/2018/wordml/cex" xmlns:w16cid="http://schemas.microsoft.com/office/word/2016/wordml/cid" xmlns:w16="http://schemas.microsoft.com/office/word/2018/wordml" xmlns:w16du="http://schemas.microsoft.com/office/word/2023/wordml/word16du" xmlns:w16sdtdh="http://schemas.microsoft.com/office/word/2020/wordml/sdtdatahash" xmlns:w16se="http://schemas.microsoft.com/office/word/2015/wordml/symex" mc:Ignorable="w14 w15 w16se w16cid w16 w16cex w16sdtdh w16du">
   <w:docDefaults>
     <w:rPrDefault>
       <w:rPr>

</xml_diff>

<commit_message>
Fix build issues (#18)
* Corrected build issue

* Minor fix to the wind file reader

* Updated doc
</commit_message>
<xml_diff>
--- a/doc/NovacPPPManual.docx
+++ b/doc/NovacPPPManual.docx
@@ -426,7 +426,7 @@
                       <w:noProof/>
                       <w:sz w:val="28"/>
                     </w:rPr>
-                    <w:t>2024-08-27</w:t>
+                    <w:t>2024-08-28</w:t>
                   </w:r>
                   <w:r>
                     <w:rPr>
@@ -526,7 +526,6 @@
                       <w:sz w:val="28"/>
                     </w:rPr>
                   </w:pPr>
-                  <w:proofErr w:type="spellStart"/>
                   <w:smartTag w:uri="urn:schemas-microsoft-com:office:smarttags" w:element="place">
                     <w:smartTag w:uri="urn:schemas-microsoft-com:office:smarttags" w:element="City">
                       <w:r>
@@ -538,7 +537,6 @@
                         <w:t>Göteborg</w:t>
                       </w:r>
                     </w:smartTag>
-                    <w:proofErr w:type="spellEnd"/>
                     <w:r>
                       <w:rPr>
                         <w:b/>
@@ -22757,15 +22755,10 @@
           </w:tcPr>
           <w:p>
             <w:r>
-              <w:t xml:space="preserve">Simulates the directory where the executable file is located. Similar, but not same, as the </w:t>
-            </w:r>
-            <w:proofErr w:type="spellStart"/>
-            <w:r>
-              <w:t>LocalDirectory</w:t>
-            </w:r>
-            <w:proofErr w:type="spellEnd"/>
-            <w:r>
-              <w:t xml:space="preserve"> in processing.xml</w:t>
+              <w:t xml:space="preserve">Simulates the directory where the executable file is located. </w:t>
+            </w:r>
+            <w:r>
+              <w:t>The program will attempt to read the configuration files in the sub directory ‘configuration’ in this directory.</w:t>
             </w:r>
           </w:p>
         </w:tc>
@@ -22880,15 +22873,7 @@
           </w:tcPr>
           <w:p>
             <w:r>
-              <w:t xml:space="preserve">The full path to a directory on </w:t>
-            </w:r>
-            <w:proofErr w:type="gramStart"/>
-            <w:r>
-              <w:t>a</w:t>
-            </w:r>
-            <w:proofErr w:type="gramEnd"/>
-            <w:r>
-              <w:t xml:space="preserve"> FTP - server where we should scan for data files. Notice that it is possible to search for data both on the local computer and on the FTP server.</w:t>
+              <w:t>The full path to a directory on a FTP - server where we should scan for data files. Notice that it is possible to search for data both on the local computer and on the FTP server.</w:t>
             </w:r>
           </w:p>
         </w:tc>
@@ -23319,7 +23304,6 @@
         </w:rPr>
         <w:t xml:space="preserve"> </w:t>
       </w:r>
-      <w:proofErr w:type="gramStart"/>
       <w:r>
         <w:rPr>
           <w:iCs/>
@@ -23330,14 +23314,7 @@
         <w:rPr>
           <w:iCs/>
         </w:rPr>
-        <w:t>.wxml</w:t>
-      </w:r>
-      <w:proofErr w:type="gramEnd"/>
-      <w:r>
-        <w:rPr>
-          <w:iCs/>
-        </w:rPr>
-        <w:t xml:space="preserve"> </w:t>
+        <w:t xml:space="preserve">.wxml </w:t>
       </w:r>
       <w:r>
         <w:rPr>
@@ -27323,15 +27300,15 @@
       <w:pPr>
         <w:pStyle w:val="Rubrik2"/>
       </w:pPr>
-      <w:bookmarkStart w:id="210" w:name="_Toc246908794"/>
-      <w:bookmarkStart w:id="211" w:name="_Ref246925955"/>
-      <w:bookmarkStart w:id="212" w:name="_Ref246926487"/>
-      <w:bookmarkStart w:id="213" w:name="_Toc175680619"/>
+      <w:bookmarkStart w:id="210" w:name="_Toc175680619"/>
+      <w:bookmarkStart w:id="211" w:name="_Toc246908794"/>
+      <w:bookmarkStart w:id="212" w:name="_Ref246925955"/>
+      <w:bookmarkStart w:id="213" w:name="_Ref246926487"/>
       <w:r>
         <w:lastRenderedPageBreak/>
         <w:t>what parameters are used to calculate the fluxes</w:t>
       </w:r>
-      <w:bookmarkEnd w:id="213"/>
+      <w:bookmarkEnd w:id="210"/>
     </w:p>
     <w:p>
       <w:pPr>
@@ -27842,29 +27819,7 @@
           <w:szCs w:val="18"/>
           <w:lang w:bidi="ar-SA"/>
         </w:rPr>
-        <w:t>SO2_Bogumil(</w:t>
-      </w:r>
-      <w:proofErr w:type="gramStart"/>
-      <w:r>
-        <w:rPr>
-          <w:rFonts w:ascii="Consolas" w:eastAsia="Times New Roman" w:hAnsi="Consolas"/>
-          <w:color w:val="000000"/>
-          <w:sz w:val="18"/>
-          <w:szCs w:val="18"/>
-          <w:lang w:bidi="ar-SA"/>
-        </w:rPr>
-        <w:t>2003)_</w:t>
-      </w:r>
-      <w:proofErr w:type="gramEnd"/>
-      <w:r>
-        <w:rPr>
-          <w:rFonts w:ascii="Consolas" w:eastAsia="Times New Roman" w:hAnsi="Consolas"/>
-          <w:color w:val="000000"/>
-          <w:sz w:val="18"/>
-          <w:szCs w:val="18"/>
-          <w:lang w:bidi="ar-SA"/>
-        </w:rPr>
-        <w:t>293K_239-395nm.xs</w:t>
+        <w:t>SO2_Bogumil(2003)_293K_239-395nm.xs</w:t>
       </w:r>
       <w:r>
         <w:rPr>
@@ -28138,29 +28093,7 @@
           <w:szCs w:val="18"/>
           <w:lang w:bidi="ar-SA"/>
         </w:rPr>
-        <w:t>O3_Voigt(</w:t>
-      </w:r>
-      <w:proofErr w:type="gramStart"/>
-      <w:r>
-        <w:rPr>
-          <w:rFonts w:ascii="Consolas" w:eastAsia="Times New Roman" w:hAnsi="Consolas"/>
-          <w:color w:val="000000"/>
-          <w:sz w:val="18"/>
-          <w:szCs w:val="18"/>
-          <w:lang w:bidi="ar-SA"/>
-        </w:rPr>
-        <w:t>2001)_</w:t>
-      </w:r>
-      <w:proofErr w:type="gramEnd"/>
-      <w:r>
-        <w:rPr>
-          <w:rFonts w:ascii="Consolas" w:eastAsia="Times New Roman" w:hAnsi="Consolas"/>
-          <w:color w:val="000000"/>
-          <w:sz w:val="18"/>
-          <w:szCs w:val="18"/>
-          <w:lang w:bidi="ar-SA"/>
-        </w:rPr>
-        <w:t>223K_230-851nm(100mbar).</w:t>
+        <w:t>O3_Voigt(2001)_223K_230-851nm(100mbar).</w:t>
       </w:r>
       <w:proofErr w:type="spellStart"/>
       <w:r>
@@ -29213,9 +29146,9 @@
         <w:lastRenderedPageBreak/>
         <w:t>Algorithms – How things are really done</w:t>
       </w:r>
-      <w:bookmarkEnd w:id="210"/>
       <w:bookmarkEnd w:id="211"/>
       <w:bookmarkEnd w:id="212"/>
+      <w:bookmarkEnd w:id="213"/>
       <w:bookmarkEnd w:id="219"/>
     </w:p>
     <w:p>
@@ -30312,7 +30245,7 @@
                 <v:shape id="_x0000_i1025" type="#_x0000_t75" style="width:243pt;height:46.8pt" o:ole="">
                   <v:imagedata r:id="rId13" o:title=""/>
                 </v:shape>
-                <o:OLEObject Type="Embed" ProgID="Equation.3" ShapeID="_x0000_i1025" DrawAspect="Content" ObjectID="_1786293401" r:id="rId14"/>
+                <o:OLEObject Type="Embed" ProgID="Equation.3" ShapeID="_x0000_i1025" DrawAspect="Content" ObjectID="_1786335818" r:id="rId14"/>
               </w:object>
             </w:r>
           </w:p>
@@ -31428,9 +31361,9 @@
       </w:r>
       <w:smartTag w:uri="urn:schemas-microsoft-com:office:smarttags" w:element="date">
         <w:smartTagPr>
+          <w:attr w:name="Month" w:val="7"/>
+          <w:attr w:name="Day" w:val="18"/>
           <w:attr w:name="Year" w:val="2008"/>
-          <w:attr w:name="Day" w:val="18"/>
-          <w:attr w:name="Month" w:val="7"/>
         </w:smartTagPr>
         <w:r>
           <w:t>the 18</w:t>
@@ -32039,7 +31972,6 @@
         <w:t xml:space="preserve">The post processing of fluxes is found in the function </w:t>
       </w:r>
       <w:proofErr w:type="spellStart"/>
-      <w:proofErr w:type="gramStart"/>
       <w:r>
         <w:rPr>
           <w:rFonts w:ascii="Courier New" w:hAnsi="Courier New" w:cs="Courier New"/>
@@ -32054,7 +31986,6 @@
         <w:t>::</w:t>
       </w:r>
       <w:proofErr w:type="spellStart"/>
-      <w:proofErr w:type="gramEnd"/>
       <w:r>
         <w:rPr>
           <w:rFonts w:ascii="Courier New" w:hAnsi="Courier New" w:cs="Courier New"/>
@@ -32565,7 +32496,7 @@
         <w:sz w:val="18"/>
         <w:szCs w:val="18"/>
       </w:rPr>
-      <w:t>2024-08-27</w:t>
+      <w:t>2024-08-28</w:t>
     </w:r>
     <w:r>
       <w:rPr>

</xml_diff>